<commit_message>
new CKD epi eqn matches online calc
</commit_message>
<xml_diff>
--- a/doc/manuscript.docx
+++ b/doc/manuscript.docx
@@ -117,7 +117,7 @@
         <w:t xml:space="preserve"> </w:t>
       </w:r>
       <w:r>
-        <w:t xml:space="preserve">Paul E. Drawz, DEGREES</w:t>
+        <w:t xml:space="preserve">Paul E. Drawz, MD</w:t>
       </w:r>
       <w:r>
         <w:rPr>
@@ -129,7 +129,7 @@
         <w:t xml:space="preserve"> </w:t>
       </w:r>
       <w:r>
-        <w:t xml:space="preserve">Paul K. Whelton, DEGREES</w:t>
+        <w:t xml:space="preserve">Paul K. Whelton, MD</w:t>
       </w:r>
       <w:r>
         <w:rPr>
@@ -141,7 +141,7 @@
         <w:t xml:space="preserve"> </w:t>
       </w:r>
       <w:r>
-        <w:t xml:space="preserve">Mark A. Supiano, DEGREES</w:t>
+        <w:t xml:space="preserve">Mark A. Supiano, MD</w:t>
       </w:r>
       <w:r>
         <w:rPr>
@@ -165,7 +165,7 @@
         <w:t xml:space="preserve"> </w:t>
       </w:r>
       <w:r>
-        <w:t xml:space="preserve">Jeff D. Williamson, DEGREES</w:t>
+        <w:t xml:space="preserve">Jeff D. Williamson, MD, MHS</w:t>
       </w:r>
       <w:r>
         <w:rPr>
@@ -177,7 +177,7 @@
         <w:t xml:space="preserve"> </w:t>
       </w:r>
       <w:r>
-        <w:t xml:space="preserve">David M. Reboussin, DEGREES</w:t>
+        <w:t xml:space="preserve">David M. Reboussin, PhD</w:t>
       </w:r>
       <w:r>
         <w:rPr>
@@ -428,7 +428,7 @@
       </w:r>
     </w:p>
     <w:bookmarkEnd w:id="21"/>
-    <w:bookmarkStart w:id="22" w:name="methods"/>
+    <w:bookmarkStart w:id="23" w:name="methods"/>
     <w:p>
       <w:pPr>
         <w:pStyle w:val="Heading1"/>
@@ -596,25 +596,7 @@
         <w:t xml:space="preserve">10,11</w:t>
       </w:r>
       <w:r>
-        <w:t xml:space="preserve"> While the phase-specific estimate of the treatment effect treats the trial and cohort phases independently, the cumulative estimate enforces continuity of the treatment effect through time so that the effect of treatment during the trial phase is not</w:t>
-      </w:r>
-      <w:r>
-        <w:t xml:space="preserve"> </w:t>
-      </w:r>
-      <w:r>
-        <w:t xml:space="preserve">‘</w:t>
-      </w:r>
-      <w:r>
-        <w:t xml:space="preserve">forgotten</w:t>
-      </w:r>
-      <w:r>
-        <w:t xml:space="preserve">’</w:t>
-      </w:r>
-      <w:r>
-        <w:t xml:space="preserve"> </w:t>
-      </w:r>
-      <w:r>
-        <w:t xml:space="preserve">during the cohort phase. All analyses accounted for correlation within study sites,</w:t>
+        <w:t xml:space="preserve"> All analyses accounted for correlation within study sites,</w:t>
       </w:r>
       <w:r>
         <w:rPr>
@@ -631,9 +613,40 @@
         </w:rPr>
         <w:t xml:space="preserve">13</w:t>
       </w:r>
+      <w:r>
+        <w:t xml:space="preserve"> The mean between-group differences in SBP following the conclusion of trial follow-up (after July 2016) were estimated using linear mixed models. Models included random effects for participant and clinic site. Our primary models included an interaction between treatment group and time since randomization, which was flexibly modeled using B-splines.</w:t>
+      </w:r>
     </w:p>
-    <w:bookmarkEnd w:id="22"/>
-    <w:bookmarkStart w:id="23" w:name="results"/>
+    <w:p>
+      <w:pPr>
+        <w:pStyle w:val="BodyText"/>
+      </w:pPr>
+      <w:r>
+        <w:t xml:space="preserve">All analyses were performed using SAS version 9.4 (SAS Institute Inc, Cary, NC) and R version 4.1.2 (R Project for Statistical Computing [</w:t>
+      </w:r>
+      <w:hyperlink r:id="rId22">
+        <w:r>
+          <w:rPr>
+            <w:rStyle w:val="Hyperlink"/>
+          </w:rPr>
+          <w:t xml:space="preserve">http://www.r-project.org</w:t>
+        </w:r>
+      </w:hyperlink>
+      <w:r>
+        <w:t xml:space="preserve">]) with multiple auxiliary R packages.</w:t>
+      </w:r>
+      <w:r>
+        <w:rPr>
+          <w:vertAlign w:val="superscript"/>
+        </w:rPr>
+        <w:t xml:space="preserve">14–19</w:t>
+      </w:r>
+      <w:r>
+        <w:t xml:space="preserve"> All hypothesis tests were 2-sided, and P values less than 0.05 were considered statistically significant. No adjustments for multiple comparisons were made.</w:t>
+      </w:r>
+    </w:p>
+    <w:bookmarkEnd w:id="23"/>
+    <w:bookmarkStart w:id="24" w:name="results"/>
     <w:p>
       <w:pPr>
         <w:pStyle w:val="Heading1"/>
@@ -670,8 +683,8 @@
         <w:t xml:space="preserve">).</w:t>
       </w:r>
     </w:p>
-    <w:bookmarkEnd w:id="23"/>
-    <w:bookmarkStart w:id="24" w:name="discussion"/>
+    <w:bookmarkEnd w:id="24"/>
+    <w:bookmarkStart w:id="25" w:name="discussion"/>
     <w:p>
       <w:pPr>
         <w:pStyle w:val="Heading1"/>
@@ -12609,7 +12622,7 @@
                     </pic:cNvPicPr>
                   </pic:nvPicPr>
                   <pic:blipFill>
-                    <a:blip r:embed="rId28"/>
+                    <a:blip r:embed="rId47"/>
                     <a:srcRect/>
                     <a:stretch>
                       <a:fillRect/>
@@ -12676,7 +12689,7 @@
                     </pic:cNvPicPr>
                   </pic:nvPicPr>
                   <pic:blipFill>
-                    <a:blip r:embed="rId29"/>
+                    <a:blip r:embed="rId48"/>
                     <a:srcRect/>
                     <a:stretch>
                       <a:fillRect/>
@@ -12743,7 +12756,7 @@
                     </pic:cNvPicPr>
                   </pic:nvPicPr>
                   <pic:blipFill>
-                    <a:blip r:embed="rId30"/>
+                    <a:blip r:embed="rId49"/>
                     <a:srcRect/>
                     <a:stretch>
                       <a:fillRect/>
@@ -12810,7 +12823,7 @@
                     </pic:cNvPicPr>
                   </pic:nvPicPr>
                   <pic:blipFill>
-                    <a:blip r:embed="rId31"/>
+                    <a:blip r:embed="rId50"/>
                     <a:srcRect/>
                     <a:stretch>
                       <a:fillRect/>
@@ -12877,7 +12890,7 @@
                     </pic:cNvPicPr>
                   </pic:nvPicPr>
                   <pic:blipFill>
-                    <a:blip r:embed="rId32"/>
+                    <a:blip r:embed="rId51"/>
                     <a:srcRect/>
                     <a:stretch>
                       <a:fillRect/>
@@ -12900,8 +12913,8 @@
         </w:drawing>
       </w:r>
     </w:p>
-    <w:bookmarkEnd w:id="24"/>
-    <w:bookmarkStart w:id="25" w:name="supplement"/>
+    <w:bookmarkEnd w:id="25"/>
+    <w:bookmarkStart w:id="26" w:name="supplement"/>
     <w:p>
       <w:pPr>
         <w:pStyle w:val="Heading1"/>
@@ -12928,8 +12941,8 @@
         </w:sectPr>
       </w:pPr>
     </w:p>
-    <w:bookmarkEnd w:id="25"/>
-    <w:bookmarkStart w:id="41" w:name="references"/>
+    <w:bookmarkEnd w:id="26"/>
+    <w:bookmarkStart w:id="51" w:name="references"/>
     <w:p>
       <w:pPr>
         <w:pStyle w:val="Heading1"/>
@@ -12938,8 +12951,8 @@
         <w:t xml:space="preserve">REFERENCES</w:t>
       </w:r>
     </w:p>
-    <w:bookmarkStart w:id="40" w:name="refs"/>
-    <w:bookmarkStart w:id="26" w:name="X71220bfa5ead06078c2f5fafd6fc9cc12b95335"/>
+    <w:bookmarkStart w:id="50" w:name="refs"/>
+    <w:bookmarkStart w:id="27" w:name="X71220bfa5ead06078c2f5fafd6fc9cc12b95335"/>
     <w:p>
       <w:pPr>
         <w:pStyle w:val="Bibliography"/>
@@ -12986,8 +12999,8 @@
         <w:t xml:space="preserve">: 2103–16.</w:t>
       </w:r>
     </w:p>
-    <w:bookmarkEnd w:id="26"/>
-    <w:bookmarkStart w:id="28" w:name="ref-zhang_trial_2021"/>
+    <w:bookmarkEnd w:id="27"/>
+    <w:bookmarkStart w:id="29" w:name="ref-zhang_trial_2021"/>
     <w:p>
       <w:pPr>
         <w:pStyle w:val="Bibliography"/>
@@ -13090,7 +13103,7 @@
       <w:r>
         <w:t xml:space="preserve">2021; published online Aug. DOI:</w:t>
       </w:r>
-      <w:hyperlink r:id="rId27">
+      <w:hyperlink r:id="rId28">
         <w:r>
           <w:rPr>
             <w:rStyle w:val="Hyperlink"/>
@@ -13102,8 +13115,8 @@
         <w:t xml:space="preserve">.</w:t>
       </w:r>
     </w:p>
-    <w:bookmarkEnd w:id="28"/>
-    <w:bookmarkStart w:id="29" w:name="ref-rahimi_age_stratified_2021"/>
+    <w:bookmarkEnd w:id="29"/>
+    <w:bookmarkStart w:id="30" w:name="ref-rahimi_age_stratified_2021"/>
     <w:p>
       <w:pPr>
         <w:pStyle w:val="Bibliography"/>
@@ -13163,8 +13176,8 @@
         <w:t xml:space="preserve">: 1053–64.</w:t>
       </w:r>
     </w:p>
-    <w:bookmarkEnd w:id="29"/>
-    <w:bookmarkStart w:id="30" w:name="ref-ambrosius_design_2014"/>
+    <w:bookmarkEnd w:id="30"/>
+    <w:bookmarkStart w:id="31" w:name="ref-ambrosius_design_2014"/>
     <w:p>
       <w:pPr>
         <w:pStyle w:val="Bibliography"/>
@@ -13272,8 +13285,8 @@
         <w:t xml:space="preserve">: 532–46.</w:t>
       </w:r>
     </w:p>
-    <w:bookmarkEnd w:id="30"/>
-    <w:bookmarkStart w:id="31" w:name="ref-nasreddine_montreal_2005"/>
+    <w:bookmarkEnd w:id="31"/>
+    <w:bookmarkStart w:id="32" w:name="ref-nasreddine_montreal_2005"/>
     <w:p>
       <w:pPr>
         <w:pStyle w:val="Bibliography"/>
@@ -13414,8 +13427,8 @@
         <w:t xml:space="preserve">: 695–9.</w:t>
       </w:r>
     </w:p>
-    <w:bookmarkEnd w:id="31"/>
-    <w:bookmarkStart w:id="32" w:name="ref-kenny_normative_2013"/>
+    <w:bookmarkEnd w:id="32"/>
+    <w:bookmarkStart w:id="33" w:name="ref-kenny_normative_2013"/>
     <w:p>
       <w:pPr>
         <w:pStyle w:val="Bibliography"/>
@@ -13495,8 +13508,8 @@
         <w:t xml:space="preserve">: S279–290.</w:t>
       </w:r>
     </w:p>
-    <w:bookmarkEnd w:id="32"/>
-    <w:bookmarkStart w:id="33" w:name="ref-pajewski_characterizing_2016"/>
+    <w:bookmarkEnd w:id="33"/>
+    <w:bookmarkStart w:id="34" w:name="ref-pajewski_characterizing_2016"/>
     <w:p>
       <w:pPr>
         <w:pStyle w:val="Bibliography"/>
@@ -13607,8 +13620,8 @@
         <w:t xml:space="preserve">: 649–55.</w:t>
       </w:r>
     </w:p>
-    <w:bookmarkEnd w:id="33"/>
-    <w:bookmarkStart w:id="34" w:name="ref-drawz_concordance_2020"/>
+    <w:bookmarkEnd w:id="34"/>
+    <w:bookmarkStart w:id="35" w:name="ref-drawz_concordance_2020"/>
     <w:p>
       <w:pPr>
         <w:pStyle w:val="Bibliography"/>
@@ -13749,8 +13762,8 @@
         <w:t xml:space="preserve">: 1655–63.</w:t>
       </w:r>
     </w:p>
-    <w:bookmarkEnd w:id="34"/>
-    <w:bookmarkStart w:id="35" w:name="ref-zhang_time_varying_2018"/>
+    <w:bookmarkEnd w:id="35"/>
+    <w:bookmarkStart w:id="36" w:name="ref-zhang_time_varying_2018"/>
     <w:p>
       <w:pPr>
         <w:pStyle w:val="Bibliography"/>
@@ -13809,8 +13822,8 @@
         <w:t xml:space="preserve">: 121.</w:t>
       </w:r>
     </w:p>
-    <w:bookmarkEnd w:id="35"/>
-    <w:bookmarkStart w:id="36" w:name="ref-martinussen2007dynamic"/>
+    <w:bookmarkEnd w:id="36"/>
+    <w:bookmarkStart w:id="37" w:name="ref-martinussen2007dynamic"/>
     <w:p>
       <w:pPr>
         <w:pStyle w:val="Bibliography"/>
@@ -13828,8 +13841,8 @@
         <w:t xml:space="preserve">Martinussen T, Scheike TH. Dynamic regression models for survival data. Springer Science &amp; Business Media, 2007.</w:t>
       </w:r>
     </w:p>
-    <w:bookmarkEnd w:id="36"/>
-    <w:bookmarkStart w:id="37" w:name="ref-therneau2017using"/>
+    <w:bookmarkEnd w:id="37"/>
+    <w:bookmarkStart w:id="38" w:name="ref-therneau2017using"/>
     <w:p>
       <w:pPr>
         <w:pStyle w:val="Bibliography"/>
@@ -13876,8 +13889,8 @@
         <w:t xml:space="preserve">: 3.</w:t>
       </w:r>
     </w:p>
-    <w:bookmarkEnd w:id="37"/>
-    <w:bookmarkStart w:id="38" w:name="ref-lin_robust_1989"/>
+    <w:bookmarkEnd w:id="38"/>
+    <w:bookmarkStart w:id="39" w:name="ref-lin_robust_1989"/>
     <w:p>
       <w:pPr>
         <w:pStyle w:val="Bibliography"/>
@@ -13936,8 +13949,8 @@
         <w:t xml:space="preserve">: 1074–8.</w:t>
       </w:r>
     </w:p>
-    <w:bookmarkEnd w:id="38"/>
-    <w:bookmarkStart w:id="39" w:name="ref-scheike_flexible_2008"/>
+    <w:bookmarkEnd w:id="39"/>
+    <w:bookmarkStart w:id="40" w:name="ref-scheike_flexible_2008"/>
     <w:p>
       <w:pPr>
         <w:pStyle w:val="Bibliography"/>
@@ -13984,9 +13997,292 @@
         <w:t xml:space="preserve">: 464–83.</w:t>
       </w:r>
     </w:p>
-    <w:bookmarkEnd w:id="39"/>
     <w:bookmarkEnd w:id="40"/>
-    <w:bookmarkEnd w:id="41"/>
+    <w:bookmarkStart w:id="42" w:name="ref-r_language"/>
+    <w:p>
+      <w:pPr>
+        <w:pStyle w:val="Bibliography"/>
+      </w:pPr>
+      <w:r>
+        <w:t xml:space="preserve">14</w:t>
+      </w:r>
+      <w:r>
+        <w:t xml:space="preserve"> </w:t>
+      </w:r>
+      <w:r>
+        <w:t xml:space="preserve">	</w:t>
+      </w:r>
+      <w:r>
+        <w:t xml:space="preserve">R Core Team. R: A language and environment for statistical computing. Vienna, Austria: R Foundation for Statistical Computing, 2020</w:t>
+      </w:r>
+      <w:r>
+        <w:t xml:space="preserve"> </w:t>
+      </w:r>
+      <w:hyperlink r:id="rId41">
+        <w:r>
+          <w:rPr>
+            <w:rStyle w:val="Hyperlink"/>
+          </w:rPr>
+          <w:t xml:space="preserve">https://www.R-project.org/</w:t>
+        </w:r>
+      </w:hyperlink>
+      <w:r>
+        <w:t xml:space="preserve">.</w:t>
+      </w:r>
+    </w:p>
+    <w:bookmarkEnd w:id="42"/>
+    <w:bookmarkStart w:id="44" w:name="ref-table.glue"/>
+    <w:p>
+      <w:pPr>
+        <w:pStyle w:val="Bibliography"/>
+      </w:pPr>
+      <w:r>
+        <w:t xml:space="preserve">15</w:t>
+      </w:r>
+      <w:r>
+        <w:t xml:space="preserve"> </w:t>
+      </w:r>
+      <w:r>
+        <w:t xml:space="preserve">	</w:t>
+      </w:r>
+      <w:r>
+        <w:t xml:space="preserve">Jaeger B. Table.glue: Make and apply customized rounding specifications for tables.</w:t>
+      </w:r>
+      <w:r>
+        <w:t xml:space="preserve"> </w:t>
+      </w:r>
+      <w:hyperlink r:id="rId43">
+        <w:r>
+          <w:rPr>
+            <w:rStyle w:val="Hyperlink"/>
+          </w:rPr>
+          <w:t xml:space="preserve">https://github.com/bcjaeger/table.glue</w:t>
+        </w:r>
+      </w:hyperlink>
+      <w:r>
+        <w:t xml:space="preserve">.</w:t>
+      </w:r>
+    </w:p>
+    <w:bookmarkEnd w:id="44"/>
+    <w:bookmarkStart w:id="45" w:name="ref-tidyverse"/>
+    <w:p>
+      <w:pPr>
+        <w:pStyle w:val="Bibliography"/>
+      </w:pPr>
+      <w:r>
+        <w:t xml:space="preserve">16</w:t>
+      </w:r>
+      <w:r>
+        <w:t xml:space="preserve"> </w:t>
+      </w:r>
+      <w:r>
+        <w:t xml:space="preserve">	</w:t>
+      </w:r>
+      <w:r>
+        <w:t xml:space="preserve">Wickham H, Averick M, Bryan J,</w:t>
+      </w:r>
+      <w:r>
+        <w:t xml:space="preserve"> </w:t>
+      </w:r>
+      <w:r>
+        <w:rPr>
+          <w:iCs/>
+          <w:i/>
+        </w:rPr>
+        <w:t xml:space="preserve">et al.</w:t>
+      </w:r>
+      <w:r>
+        <w:t xml:space="preserve"> Welcome to the</w:t>
+      </w:r>
+      <w:r>
+        <w:t xml:space="preserve"> </w:t>
+      </w:r>
+      <w:r>
+        <w:t xml:space="preserve">tidyverse</w:t>
+      </w:r>
+      <w:r>
+        <w:t xml:space="preserve">.</w:t>
+      </w:r>
+      <w:r>
+        <w:t xml:space="preserve"> </w:t>
+      </w:r>
+      <w:r>
+        <w:rPr>
+          <w:iCs/>
+          <w:i/>
+        </w:rPr>
+        <w:t xml:space="preserve">Journal of Open Source Software</w:t>
+      </w:r>
+      <w:r>
+        <w:t xml:space="preserve"> </w:t>
+      </w:r>
+      <w:r>
+        <w:t xml:space="preserve">2019;</w:t>
+      </w:r>
+      <w:r>
+        <w:t xml:space="preserve"> </w:t>
+      </w:r>
+      <w:r>
+        <w:rPr>
+          <w:bCs/>
+          <w:b/>
+        </w:rPr>
+        <w:t xml:space="preserve">4</w:t>
+      </w:r>
+      <w:r>
+        <w:t xml:space="preserve">: 1686.</w:t>
+      </w:r>
+    </w:p>
+    <w:bookmarkEnd w:id="45"/>
+    <w:bookmarkStart w:id="47" w:name="ref-survival_package"/>
+    <w:p>
+      <w:pPr>
+        <w:pStyle w:val="Bibliography"/>
+      </w:pPr>
+      <w:r>
+        <w:t xml:space="preserve">17</w:t>
+      </w:r>
+      <w:r>
+        <w:t xml:space="preserve"> </w:t>
+      </w:r>
+      <w:r>
+        <w:t xml:space="preserve">	</w:t>
+      </w:r>
+      <w:r>
+        <w:t xml:space="preserve">Therneau TM. A package for survival analysis in r. 2021</w:t>
+      </w:r>
+      <w:r>
+        <w:t xml:space="preserve"> </w:t>
+      </w:r>
+      <w:hyperlink r:id="rId46">
+        <w:r>
+          <w:rPr>
+            <w:rStyle w:val="Hyperlink"/>
+          </w:rPr>
+          <w:t xml:space="preserve">https://CRAN.R-project.org/package=survival</w:t>
+        </w:r>
+      </w:hyperlink>
+      <w:r>
+        <w:t xml:space="preserve">.</w:t>
+      </w:r>
+    </w:p>
+    <w:bookmarkEnd w:id="47"/>
+    <w:bookmarkStart w:id="48" w:name="ref-timereg"/>
+    <w:p>
+      <w:pPr>
+        <w:pStyle w:val="Bibliography"/>
+      </w:pPr>
+      <w:r>
+        <w:t xml:space="preserve">18</w:t>
+      </w:r>
+      <w:r>
+        <w:t xml:space="preserve"> </w:t>
+      </w:r>
+      <w:r>
+        <w:t xml:space="preserve">	</w:t>
+      </w:r>
+      <w:r>
+        <w:t xml:space="preserve">Scheike TH, Zhang M-J. Analyzing competing risk data using the</w:t>
+      </w:r>
+      <w:r>
+        <w:t xml:space="preserve"> </w:t>
+      </w:r>
+      <w:r>
+        <w:t xml:space="preserve">R</w:t>
+      </w:r>
+      <w:r>
+        <w:t xml:space="preserve"> </w:t>
+      </w:r>
+      <w:r>
+        <w:t xml:space="preserve">timereg</w:t>
+      </w:r>
+      <w:r>
+        <w:t xml:space="preserve"> </w:t>
+      </w:r>
+      <w:r>
+        <w:t xml:space="preserve">package.</w:t>
+      </w:r>
+      <w:r>
+        <w:t xml:space="preserve"> </w:t>
+      </w:r>
+      <w:r>
+        <w:rPr>
+          <w:iCs/>
+          <w:i/>
+        </w:rPr>
+        <w:t xml:space="preserve">Journal of Statistical Software</w:t>
+      </w:r>
+      <w:r>
+        <w:t xml:space="preserve"> </w:t>
+      </w:r>
+      <w:r>
+        <w:t xml:space="preserve">2011;</w:t>
+      </w:r>
+      <w:r>
+        <w:t xml:space="preserve"> </w:t>
+      </w:r>
+      <w:r>
+        <w:rPr>
+          <w:bCs/>
+          <w:b/>
+        </w:rPr>
+        <w:t xml:space="preserve">38</w:t>
+      </w:r>
+      <w:r>
+        <w:t xml:space="preserve">: 1–5.</w:t>
+      </w:r>
+    </w:p>
+    <w:bookmarkEnd w:id="48"/>
+    <w:bookmarkStart w:id="49" w:name="ref-targets"/>
+    <w:p>
+      <w:pPr>
+        <w:pStyle w:val="Bibliography"/>
+      </w:pPr>
+      <w:r>
+        <w:t xml:space="preserve">19</w:t>
+      </w:r>
+      <w:r>
+        <w:t xml:space="preserve"> </w:t>
+      </w:r>
+      <w:r>
+        <w:t xml:space="preserve">	</w:t>
+      </w:r>
+      <w:r>
+        <w:t xml:space="preserve">Landau WM. The targets r package: A dynamic make-like function-oriented pipeline toolkit for reproducibility and high-performance computing.</w:t>
+      </w:r>
+      <w:r>
+        <w:t xml:space="preserve"> </w:t>
+      </w:r>
+      <w:r>
+        <w:rPr>
+          <w:iCs/>
+          <w:i/>
+        </w:rPr>
+        <w:t xml:space="preserve">Journal of Open Source Software</w:t>
+      </w:r>
+      <w:r>
+        <w:t xml:space="preserve"> </w:t>
+      </w:r>
+      <w:r>
+        <w:t xml:space="preserve">2021;</w:t>
+      </w:r>
+      <w:r>
+        <w:t xml:space="preserve"> </w:t>
+      </w:r>
+      <w:r>
+        <w:rPr>
+          <w:bCs/>
+          <w:b/>
+        </w:rPr>
+        <w:t xml:space="preserve">6</w:t>
+      </w:r>
+      <w:r>
+        <w:t xml:space="preserve">: 2959.</w:t>
+      </w:r>
+    </w:p>
+    <w:bookmarkEnd w:id="49"/>
+    <w:bookmarkEnd w:id="50"/>
+    <w:bookmarkEnd w:id="51"/>
     <w:sectPr xmlns:w="http://schemas.openxmlformats.org/wordprocessingml/2006/main">
       <w:pgMar w:header="720" w:bottom="1800" w:top="1800" w:right="720" w:left="720" w:footer="720" w:gutter="720"/>
       <w:pgSz w:h="16848" w:w="11952" w:orient="portrait"/>

</xml_diff>

<commit_message>
new CKD group; eGFR 2021
</commit_message>
<xml_diff>
--- a/doc/manuscript.docx
+++ b/doc/manuscript.docx
@@ -4444,325 +4444,325 @@
                 <w:szCs w:val="24"/>
                 <w:color w:val="000000"/>
               </w:rPr>
-              <w:t xml:space="preserve">156 / 3,397</w:t>
-            </w:r>
-          </w:p>
-        </w:tc>
-        <w:tc>
-          <w:tcPr>
-            <w:tcBorders>
-              <w:bottom w:val="single" w:sz="8" w:space="0" w:color="666666"/>
-              <w:top w:val="single" w:sz="8" w:space="0" w:color="666666"/>
-              <w:left w:val="single" w:sz="8" w:space="0" w:color="666666"/>
-              <w:right w:val="single" w:sz="8" w:space="0" w:color="666666"/>
-            </w:tcBorders>
-            <w:shd w:val="clear" w:color="auto" w:fill="FFFFFF"/>
-            <w:tcMar>
-              <w:top w:w="0" w:type="dxa"/>
-              <w:bottom w:w="0" w:type="dxa"/>
-              <w:left w:w="0" w:type="dxa"/>
-              <w:right w:w="0" w:type="dxa"/>
-            </w:tcMar>
-            <w:vAlign w:val="center"/>
-          </w:tcPr>
-          <w:p>
-            <w:pPr>
-              <w:jc w:val="center"/>
-              <w:spacing w:after="100" w:before="100" w:line="240"/>
-              <w:ind w:firstLine="0" w:left="100" w:right="100"/>
-            </w:pPr>
-            <w:r xmlns:w="http://schemas.openxmlformats.org/wordprocessingml/2006/main" xmlns:wp="http://schemas.openxmlformats.org/drawingml/2006/wordprocessingDrawing" xmlns:r="http://schemas.openxmlformats.org/officeDocument/2006/relationships" xmlns:w14="http://schemas.microsoft.com/office/word/2010/wordml">
-              <w:rPr>
-                <w:rFonts w:ascii="Times New Roman" w:hAnsi="Times New Roman" w:eastAsia="Times New Roman" w:cs="Times New Roman"/>
-                <w:sz w:val="24"/>
-                <w:szCs w:val="24"/>
-                <w:color w:val="000000"/>
-              </w:rPr>
-              <w:t xml:space="preserve">118 / 3,372</w:t>
-            </w:r>
-          </w:p>
-        </w:tc>
-        <w:tc>
-          <w:tcPr>
-            <w:tcBorders>
-              <w:bottom w:val="single" w:sz="8" w:space="0" w:color="666666"/>
-              <w:top w:val="single" w:sz="8" w:space="0" w:color="666666"/>
-              <w:left w:val="single" w:sz="8" w:space="0" w:color="666666"/>
-              <w:right w:val="single" w:sz="8" w:space="0" w:color="666666"/>
-            </w:tcBorders>
-            <w:shd w:val="clear" w:color="auto" w:fill="FFFFFF"/>
-            <w:tcMar>
-              <w:top w:w="0" w:type="dxa"/>
-              <w:bottom w:w="0" w:type="dxa"/>
-              <w:left w:w="0" w:type="dxa"/>
-              <w:right w:w="0" w:type="dxa"/>
-            </w:tcMar>
-            <w:vAlign w:val="center"/>
-          </w:tcPr>
-          <w:p>
-            <w:pPr>
-              <w:jc w:val="center"/>
-              <w:spacing w:after="100" w:before="100" w:line="240"/>
-              <w:ind w:firstLine="0" w:left="100" w:right="100"/>
-            </w:pPr>
-            <w:r xmlns:w="http://schemas.openxmlformats.org/wordprocessingml/2006/main" xmlns:wp="http://schemas.openxmlformats.org/drawingml/2006/wordprocessingDrawing" xmlns:r="http://schemas.openxmlformats.org/officeDocument/2006/relationships" xmlns:w14="http://schemas.microsoft.com/office/word/2010/wordml">
-              <w:rPr>
-                <w:rFonts w:ascii="Times New Roman" w:hAnsi="Times New Roman" w:eastAsia="Times New Roman" w:cs="Times New Roman"/>
-                <w:sz w:val="24"/>
-                <w:szCs w:val="24"/>
-                <w:color w:val="000000"/>
-              </w:rPr>
-              <w:t xml:space="preserve">11.1</w:t>
+              <w:t xml:space="preserve">163 / 3,491</w:t>
+            </w:r>
+          </w:p>
+        </w:tc>
+        <w:tc>
+          <w:tcPr>
+            <w:tcBorders>
+              <w:bottom w:val="single" w:sz="8" w:space="0" w:color="666666"/>
+              <w:top w:val="single" w:sz="8" w:space="0" w:color="666666"/>
+              <w:left w:val="single" w:sz="8" w:space="0" w:color="666666"/>
+              <w:right w:val="single" w:sz="8" w:space="0" w:color="666666"/>
+            </w:tcBorders>
+            <w:shd w:val="clear" w:color="auto" w:fill="FFFFFF"/>
+            <w:tcMar>
+              <w:top w:w="0" w:type="dxa"/>
+              <w:bottom w:w="0" w:type="dxa"/>
+              <w:left w:w="0" w:type="dxa"/>
+              <w:right w:w="0" w:type="dxa"/>
+            </w:tcMar>
+            <w:vAlign w:val="center"/>
+          </w:tcPr>
+          <w:p>
+            <w:pPr>
+              <w:jc w:val="center"/>
+              <w:spacing w:after="100" w:before="100" w:line="240"/>
+              <w:ind w:firstLine="0" w:left="100" w:right="100"/>
+            </w:pPr>
+            <w:r xmlns:w="http://schemas.openxmlformats.org/wordprocessingml/2006/main" xmlns:wp="http://schemas.openxmlformats.org/drawingml/2006/wordprocessingDrawing" xmlns:r="http://schemas.openxmlformats.org/officeDocument/2006/relationships" xmlns:w14="http://schemas.microsoft.com/office/word/2010/wordml">
+              <w:rPr>
+                <w:rFonts w:ascii="Times New Roman" w:hAnsi="Times New Roman" w:eastAsia="Times New Roman" w:cs="Times New Roman"/>
+                <w:sz w:val="24"/>
+                <w:szCs w:val="24"/>
+                <w:color w:val="000000"/>
+              </w:rPr>
+              <w:t xml:space="preserve">126 / 3,485</w:t>
+            </w:r>
+          </w:p>
+        </w:tc>
+        <w:tc>
+          <w:tcPr>
+            <w:tcBorders>
+              <w:bottom w:val="single" w:sz="8" w:space="0" w:color="666666"/>
+              <w:top w:val="single" w:sz="8" w:space="0" w:color="666666"/>
+              <w:left w:val="single" w:sz="8" w:space="0" w:color="666666"/>
+              <w:right w:val="single" w:sz="8" w:space="0" w:color="666666"/>
+            </w:tcBorders>
+            <w:shd w:val="clear" w:color="auto" w:fill="FFFFFF"/>
+            <w:tcMar>
+              <w:top w:w="0" w:type="dxa"/>
+              <w:bottom w:w="0" w:type="dxa"/>
+              <w:left w:w="0" w:type="dxa"/>
+              <w:right w:w="0" w:type="dxa"/>
+            </w:tcMar>
+            <w:vAlign w:val="center"/>
+          </w:tcPr>
+          <w:p>
+            <w:pPr>
+              <w:jc w:val="center"/>
+              <w:spacing w:after="100" w:before="100" w:line="240"/>
+              <w:ind w:firstLine="0" w:left="100" w:right="100"/>
+            </w:pPr>
+            <w:r xmlns:w="http://schemas.openxmlformats.org/wordprocessingml/2006/main" xmlns:wp="http://schemas.openxmlformats.org/drawingml/2006/wordprocessingDrawing" xmlns:r="http://schemas.openxmlformats.org/officeDocument/2006/relationships" xmlns:w14="http://schemas.microsoft.com/office/word/2010/wordml">
+              <w:rPr>
+                <w:rFonts w:ascii="Times New Roman" w:hAnsi="Times New Roman" w:eastAsia="Times New Roman" w:cs="Times New Roman"/>
+                <w:sz w:val="24"/>
+                <w:szCs w:val="24"/>
+                <w:color w:val="000000"/>
+              </w:rPr>
+              <w:t xml:space="preserve">11.3</w:t>
               <w:br/>
-              <w:t xml:space="preserve">(9.49, 13.0)</w:t>
-            </w:r>
-          </w:p>
-        </w:tc>
-        <w:tc>
-          <w:tcPr>
-            <w:tcBorders>
-              <w:bottom w:val="single" w:sz="8" w:space="0" w:color="666666"/>
-              <w:top w:val="single" w:sz="8" w:space="0" w:color="666666"/>
-              <w:left w:val="single" w:sz="8" w:space="0" w:color="666666"/>
-              <w:right w:val="single" w:sz="8" w:space="0" w:color="666666"/>
-            </w:tcBorders>
-            <w:shd w:val="clear" w:color="auto" w:fill="FFFFFF"/>
-            <w:tcMar>
-              <w:top w:w="0" w:type="dxa"/>
-              <w:bottom w:w="0" w:type="dxa"/>
-              <w:left w:w="0" w:type="dxa"/>
-              <w:right w:w="0" w:type="dxa"/>
-            </w:tcMar>
-            <w:vAlign w:val="center"/>
-          </w:tcPr>
-          <w:p>
-            <w:pPr>
-              <w:jc w:val="center"/>
-              <w:spacing w:after="100" w:before="100" w:line="240"/>
-              <w:ind w:firstLine="0" w:left="100" w:right="100"/>
-            </w:pPr>
-            <w:r xmlns:w="http://schemas.openxmlformats.org/wordprocessingml/2006/main" xmlns:wp="http://schemas.openxmlformats.org/drawingml/2006/wordprocessingDrawing" xmlns:r="http://schemas.openxmlformats.org/officeDocument/2006/relationships" xmlns:w14="http://schemas.microsoft.com/office/word/2010/wordml">
-              <w:rPr>
-                <w:rFonts w:ascii="Times New Roman" w:hAnsi="Times New Roman" w:eastAsia="Times New Roman" w:cs="Times New Roman"/>
-                <w:sz w:val="24"/>
-                <w:szCs w:val="24"/>
-                <w:color w:val="000000"/>
-              </w:rPr>
-              <w:t xml:space="preserve">8.45</w:t>
+              <w:t xml:space="preserve">(9.67, 13.1)</w:t>
+            </w:r>
+          </w:p>
+        </w:tc>
+        <w:tc>
+          <w:tcPr>
+            <w:tcBorders>
+              <w:bottom w:val="single" w:sz="8" w:space="0" w:color="666666"/>
+              <w:top w:val="single" w:sz="8" w:space="0" w:color="666666"/>
+              <w:left w:val="single" w:sz="8" w:space="0" w:color="666666"/>
+              <w:right w:val="single" w:sz="8" w:space="0" w:color="666666"/>
+            </w:tcBorders>
+            <w:shd w:val="clear" w:color="auto" w:fill="FFFFFF"/>
+            <w:tcMar>
+              <w:top w:w="0" w:type="dxa"/>
+              <w:bottom w:w="0" w:type="dxa"/>
+              <w:left w:w="0" w:type="dxa"/>
+              <w:right w:w="0" w:type="dxa"/>
+            </w:tcMar>
+            <w:vAlign w:val="center"/>
+          </w:tcPr>
+          <w:p>
+            <w:pPr>
+              <w:jc w:val="center"/>
+              <w:spacing w:after="100" w:before="100" w:line="240"/>
+              <w:ind w:firstLine="0" w:left="100" w:right="100"/>
+            </w:pPr>
+            <w:r xmlns:w="http://schemas.openxmlformats.org/wordprocessingml/2006/main" xmlns:wp="http://schemas.openxmlformats.org/drawingml/2006/wordprocessingDrawing" xmlns:r="http://schemas.openxmlformats.org/officeDocument/2006/relationships" xmlns:w14="http://schemas.microsoft.com/office/word/2010/wordml">
+              <w:rPr>
+                <w:rFonts w:ascii="Times New Roman" w:hAnsi="Times New Roman" w:eastAsia="Times New Roman" w:cs="Times New Roman"/>
+                <w:sz w:val="24"/>
+                <w:szCs w:val="24"/>
+                <w:color w:val="000000"/>
+              </w:rPr>
+              <w:t xml:space="preserve">8.74</w:t>
               <w:br/>
-              <w:t xml:space="preserve">(7.02, 10.1)</w:t>
-            </w:r>
-          </w:p>
-        </w:tc>
-        <w:tc>
-          <w:tcPr>
-            <w:tcBorders>
-              <w:bottom w:val="single" w:sz="8" w:space="0" w:color="666666"/>
-              <w:top w:val="single" w:sz="8" w:space="0" w:color="666666"/>
-              <w:left w:val="single" w:sz="8" w:space="0" w:color="666666"/>
-              <w:right w:val="single" w:sz="8" w:space="0" w:color="666666"/>
-            </w:tcBorders>
-            <w:shd w:val="clear" w:color="auto" w:fill="FFFFFF"/>
-            <w:tcMar>
-              <w:top w:w="0" w:type="dxa"/>
-              <w:bottom w:w="0" w:type="dxa"/>
-              <w:left w:w="0" w:type="dxa"/>
-              <w:right w:w="0" w:type="dxa"/>
-            </w:tcMar>
-            <w:vAlign w:val="center"/>
-          </w:tcPr>
-          <w:p>
-            <w:pPr>
-              <w:jc w:val="center"/>
-              <w:spacing w:after="100" w:before="100" w:line="240"/>
-              <w:ind w:firstLine="0" w:left="100" w:right="100"/>
-            </w:pPr>
-            <w:r xmlns:w="http://schemas.openxmlformats.org/wordprocessingml/2006/main" xmlns:wp="http://schemas.openxmlformats.org/drawingml/2006/wordprocessingDrawing" xmlns:r="http://schemas.openxmlformats.org/officeDocument/2006/relationships" xmlns:w14="http://schemas.microsoft.com/office/word/2010/wordml">
-              <w:rPr>
-                <w:rFonts w:ascii="Times New Roman" w:hAnsi="Times New Roman" w:eastAsia="Times New Roman" w:cs="Times New Roman"/>
-                <w:sz w:val="24"/>
-                <w:szCs w:val="24"/>
-                <w:color w:val="000000"/>
-              </w:rPr>
-              <w:t xml:space="preserve">0.76</w:t>
+              <w:t xml:space="preserve">(7.30, 10.4)</w:t>
+            </w:r>
+          </w:p>
+        </w:tc>
+        <w:tc>
+          <w:tcPr>
+            <w:tcBorders>
+              <w:bottom w:val="single" w:sz="8" w:space="0" w:color="666666"/>
+              <w:top w:val="single" w:sz="8" w:space="0" w:color="666666"/>
+              <w:left w:val="single" w:sz="8" w:space="0" w:color="666666"/>
+              <w:right w:val="single" w:sz="8" w:space="0" w:color="666666"/>
+            </w:tcBorders>
+            <w:shd w:val="clear" w:color="auto" w:fill="FFFFFF"/>
+            <w:tcMar>
+              <w:top w:w="0" w:type="dxa"/>
+              <w:bottom w:w="0" w:type="dxa"/>
+              <w:left w:w="0" w:type="dxa"/>
+              <w:right w:w="0" w:type="dxa"/>
+            </w:tcMar>
+            <w:vAlign w:val="center"/>
+          </w:tcPr>
+          <w:p>
+            <w:pPr>
+              <w:jc w:val="center"/>
+              <w:spacing w:after="100" w:before="100" w:line="240"/>
+              <w:ind w:firstLine="0" w:left="100" w:right="100"/>
+            </w:pPr>
+            <w:r xmlns:w="http://schemas.openxmlformats.org/wordprocessingml/2006/main" xmlns:wp="http://schemas.openxmlformats.org/drawingml/2006/wordprocessingDrawing" xmlns:r="http://schemas.openxmlformats.org/officeDocument/2006/relationships" xmlns:w14="http://schemas.microsoft.com/office/word/2010/wordml">
+              <w:rPr>
+                <w:rFonts w:ascii="Times New Roman" w:hAnsi="Times New Roman" w:eastAsia="Times New Roman" w:cs="Times New Roman"/>
+                <w:sz w:val="24"/>
+                <w:szCs w:val="24"/>
+                <w:color w:val="000000"/>
+              </w:rPr>
+              <w:t xml:space="preserve">0.77</w:t>
               <w:br/>
-              <w:t xml:space="preserve">(0.58, 1.01)</w:t>
-            </w:r>
-          </w:p>
-        </w:tc>
-        <w:tc>
-          <w:tcPr>
-            <w:tcBorders>
-              <w:bottom w:val="single" w:sz="8" w:space="0" w:color="666666"/>
-              <w:top w:val="single" w:sz="8" w:space="0" w:color="666666"/>
-              <w:left w:val="single" w:sz="8" w:space="0" w:color="666666"/>
-              <w:right w:val="single" w:sz="8" w:space="0" w:color="666666"/>
-            </w:tcBorders>
-            <w:shd w:val="clear" w:color="auto" w:fill="FFFFFF"/>
-            <w:tcMar>
-              <w:top w:w="0" w:type="dxa"/>
-              <w:bottom w:w="0" w:type="dxa"/>
-              <w:left w:w="0" w:type="dxa"/>
-              <w:right w:w="0" w:type="dxa"/>
-            </w:tcMar>
-            <w:vAlign w:val="center"/>
-          </w:tcPr>
-          <w:p>
-            <w:pPr>
-              <w:jc w:val="center"/>
-              <w:spacing w:after="100" w:before="100" w:line="240"/>
-              <w:ind w:firstLine="0" w:left="100" w:right="100"/>
-            </w:pPr>
-            <w:r xmlns:w="http://schemas.openxmlformats.org/wordprocessingml/2006/main" xmlns:wp="http://schemas.openxmlformats.org/drawingml/2006/wordprocessingDrawing" xmlns:r="http://schemas.openxmlformats.org/officeDocument/2006/relationships" xmlns:w14="http://schemas.microsoft.com/office/word/2010/wordml">
-              <w:rPr>
-                <w:rFonts w:ascii="Times New Roman" w:hAnsi="Times New Roman" w:eastAsia="Times New Roman" w:cs="Times New Roman"/>
-                <w:sz w:val="24"/>
-                <w:szCs w:val="24"/>
-                <w:color w:val="000000"/>
-              </w:rPr>
-              <w:t xml:space="preserve">302 / 3,145</w:t>
-            </w:r>
-          </w:p>
-        </w:tc>
-        <w:tc>
-          <w:tcPr>
-            <w:tcBorders>
-              <w:bottom w:val="single" w:sz="8" w:space="0" w:color="666666"/>
-              <w:top w:val="single" w:sz="8" w:space="0" w:color="666666"/>
-              <w:left w:val="single" w:sz="8" w:space="0" w:color="666666"/>
-              <w:right w:val="single" w:sz="8" w:space="0" w:color="666666"/>
-            </w:tcBorders>
-            <w:shd w:val="clear" w:color="auto" w:fill="FFFFFF"/>
-            <w:tcMar>
-              <w:top w:w="0" w:type="dxa"/>
-              <w:bottom w:w="0" w:type="dxa"/>
-              <w:left w:w="0" w:type="dxa"/>
-              <w:right w:w="0" w:type="dxa"/>
-            </w:tcMar>
-            <w:vAlign w:val="center"/>
-          </w:tcPr>
-          <w:p>
-            <w:pPr>
-              <w:jc w:val="center"/>
-              <w:spacing w:after="100" w:before="100" w:line="240"/>
-              <w:ind w:firstLine="0" w:left="100" w:right="100"/>
-            </w:pPr>
-            <w:r xmlns:w="http://schemas.openxmlformats.org/wordprocessingml/2006/main" xmlns:wp="http://schemas.openxmlformats.org/drawingml/2006/wordprocessingDrawing" xmlns:r="http://schemas.openxmlformats.org/officeDocument/2006/relationships" xmlns:w14="http://schemas.microsoft.com/office/word/2010/wordml">
-              <w:rPr>
-                <w:rFonts w:ascii="Times New Roman" w:hAnsi="Times New Roman" w:eastAsia="Times New Roman" w:cs="Times New Roman"/>
-                <w:sz w:val="24"/>
-                <w:szCs w:val="24"/>
-                <w:color w:val="000000"/>
-              </w:rPr>
-              <w:t xml:space="preserve">328 / 3,149</w:t>
-            </w:r>
-          </w:p>
-        </w:tc>
-        <w:tc>
-          <w:tcPr>
-            <w:tcBorders>
-              <w:bottom w:val="single" w:sz="8" w:space="0" w:color="666666"/>
-              <w:top w:val="single" w:sz="8" w:space="0" w:color="666666"/>
-              <w:left w:val="single" w:sz="8" w:space="0" w:color="666666"/>
-              <w:right w:val="single" w:sz="8" w:space="0" w:color="666666"/>
-            </w:tcBorders>
-            <w:shd w:val="clear" w:color="auto" w:fill="FFFFFF"/>
-            <w:tcMar>
-              <w:top w:w="0" w:type="dxa"/>
-              <w:bottom w:w="0" w:type="dxa"/>
-              <w:left w:w="0" w:type="dxa"/>
-              <w:right w:w="0" w:type="dxa"/>
-            </w:tcMar>
-            <w:vAlign w:val="center"/>
-          </w:tcPr>
-          <w:p>
-            <w:pPr>
-              <w:jc w:val="center"/>
-              <w:spacing w:after="100" w:before="100" w:line="240"/>
-              <w:ind w:firstLine="0" w:left="100" w:right="100"/>
-            </w:pPr>
-            <w:r xmlns:w="http://schemas.openxmlformats.org/wordprocessingml/2006/main" xmlns:wp="http://schemas.openxmlformats.org/drawingml/2006/wordprocessingDrawing" xmlns:r="http://schemas.openxmlformats.org/officeDocument/2006/relationships" xmlns:w14="http://schemas.microsoft.com/office/word/2010/wordml">
-              <w:rPr>
-                <w:rFonts w:ascii="Times New Roman" w:hAnsi="Times New Roman" w:eastAsia="Times New Roman" w:cs="Times New Roman"/>
-                <w:sz w:val="24"/>
-                <w:szCs w:val="24"/>
-                <w:color w:val="000000"/>
-              </w:rPr>
-              <w:t xml:space="preserve">22.3</w:t>
+              <w:t xml:space="preserve">(0.59, 1.01)</w:t>
+            </w:r>
+          </w:p>
+        </w:tc>
+        <w:tc>
+          <w:tcPr>
+            <w:tcBorders>
+              <w:bottom w:val="single" w:sz="8" w:space="0" w:color="666666"/>
+              <w:top w:val="single" w:sz="8" w:space="0" w:color="666666"/>
+              <w:left w:val="single" w:sz="8" w:space="0" w:color="666666"/>
+              <w:right w:val="single" w:sz="8" w:space="0" w:color="666666"/>
+            </w:tcBorders>
+            <w:shd w:val="clear" w:color="auto" w:fill="FFFFFF"/>
+            <w:tcMar>
+              <w:top w:w="0" w:type="dxa"/>
+              <w:bottom w:w="0" w:type="dxa"/>
+              <w:left w:w="0" w:type="dxa"/>
+              <w:right w:w="0" w:type="dxa"/>
+            </w:tcMar>
+            <w:vAlign w:val="center"/>
+          </w:tcPr>
+          <w:p>
+            <w:pPr>
+              <w:jc w:val="center"/>
+              <w:spacing w:after="100" w:before="100" w:line="240"/>
+              <w:ind w:firstLine="0" w:left="100" w:right="100"/>
+            </w:pPr>
+            <w:r xmlns:w="http://schemas.openxmlformats.org/wordprocessingml/2006/main" xmlns:wp="http://schemas.openxmlformats.org/drawingml/2006/wordprocessingDrawing" xmlns:r="http://schemas.openxmlformats.org/officeDocument/2006/relationships" xmlns:w14="http://schemas.microsoft.com/office/word/2010/wordml">
+              <w:rPr>
+                <w:rFonts w:ascii="Times New Roman" w:hAnsi="Times New Roman" w:eastAsia="Times New Roman" w:cs="Times New Roman"/>
+                <w:sz w:val="24"/>
+                <w:szCs w:val="24"/>
+                <w:color w:val="000000"/>
+              </w:rPr>
+              <w:t xml:space="preserve">316 / 3,232</w:t>
+            </w:r>
+          </w:p>
+        </w:tc>
+        <w:tc>
+          <w:tcPr>
+            <w:tcBorders>
+              <w:bottom w:val="single" w:sz="8" w:space="0" w:color="666666"/>
+              <w:top w:val="single" w:sz="8" w:space="0" w:color="666666"/>
+              <w:left w:val="single" w:sz="8" w:space="0" w:color="666666"/>
+              <w:right w:val="single" w:sz="8" w:space="0" w:color="666666"/>
+            </w:tcBorders>
+            <w:shd w:val="clear" w:color="auto" w:fill="FFFFFF"/>
+            <w:tcMar>
+              <w:top w:w="0" w:type="dxa"/>
+              <w:bottom w:w="0" w:type="dxa"/>
+              <w:left w:w="0" w:type="dxa"/>
+              <w:right w:w="0" w:type="dxa"/>
+            </w:tcMar>
+            <w:vAlign w:val="center"/>
+          </w:tcPr>
+          <w:p>
+            <w:pPr>
+              <w:jc w:val="center"/>
+              <w:spacing w:after="100" w:before="100" w:line="240"/>
+              <w:ind w:firstLine="0" w:left="100" w:right="100"/>
+            </w:pPr>
+            <w:r xmlns:w="http://schemas.openxmlformats.org/wordprocessingml/2006/main" xmlns:wp="http://schemas.openxmlformats.org/drawingml/2006/wordprocessingDrawing" xmlns:r="http://schemas.openxmlformats.org/officeDocument/2006/relationships" xmlns:w14="http://schemas.microsoft.com/office/word/2010/wordml">
+              <w:rPr>
+                <w:rFonts w:ascii="Times New Roman" w:hAnsi="Times New Roman" w:eastAsia="Times New Roman" w:cs="Times New Roman"/>
+                <w:sz w:val="24"/>
+                <w:szCs w:val="24"/>
+                <w:color w:val="000000"/>
+              </w:rPr>
+              <w:t xml:space="preserve">349 / 3,250</w:t>
+            </w:r>
+          </w:p>
+        </w:tc>
+        <w:tc>
+          <w:tcPr>
+            <w:tcBorders>
+              <w:bottom w:val="single" w:sz="8" w:space="0" w:color="666666"/>
+              <w:top w:val="single" w:sz="8" w:space="0" w:color="666666"/>
+              <w:left w:val="single" w:sz="8" w:space="0" w:color="666666"/>
+              <w:right w:val="single" w:sz="8" w:space="0" w:color="666666"/>
+            </w:tcBorders>
+            <w:shd w:val="clear" w:color="auto" w:fill="FFFFFF"/>
+            <w:tcMar>
+              <w:top w:w="0" w:type="dxa"/>
+              <w:bottom w:w="0" w:type="dxa"/>
+              <w:left w:w="0" w:type="dxa"/>
+              <w:right w:w="0" w:type="dxa"/>
+            </w:tcMar>
+            <w:vAlign w:val="center"/>
+          </w:tcPr>
+          <w:p>
+            <w:pPr>
+              <w:jc w:val="center"/>
+              <w:spacing w:after="100" w:before="100" w:line="240"/>
+              <w:ind w:firstLine="0" w:left="100" w:right="100"/>
+            </w:pPr>
+            <w:r xmlns:w="http://schemas.openxmlformats.org/wordprocessingml/2006/main" xmlns:wp="http://schemas.openxmlformats.org/drawingml/2006/wordprocessingDrawing" xmlns:r="http://schemas.openxmlformats.org/officeDocument/2006/relationships" xmlns:w14="http://schemas.microsoft.com/office/word/2010/wordml">
+              <w:rPr>
+                <w:rFonts w:ascii="Times New Roman" w:hAnsi="Times New Roman" w:eastAsia="Times New Roman" w:cs="Times New Roman"/>
+                <w:sz w:val="24"/>
+                <w:szCs w:val="24"/>
+                <w:color w:val="000000"/>
+              </w:rPr>
+              <w:t xml:space="preserve">22.7</w:t>
               <w:br/>
-              <w:t xml:space="preserve">(19.8, 24.9)</w:t>
-            </w:r>
-          </w:p>
-        </w:tc>
-        <w:tc>
-          <w:tcPr>
-            <w:tcBorders>
-              <w:bottom w:val="single" w:sz="8" w:space="0" w:color="666666"/>
-              <w:top w:val="single" w:sz="8" w:space="0" w:color="666666"/>
-              <w:left w:val="single" w:sz="8" w:space="0" w:color="666666"/>
-              <w:right w:val="single" w:sz="8" w:space="0" w:color="666666"/>
-            </w:tcBorders>
-            <w:shd w:val="clear" w:color="auto" w:fill="FFFFFF"/>
-            <w:tcMar>
-              <w:top w:w="0" w:type="dxa"/>
-              <w:bottom w:w="0" w:type="dxa"/>
-              <w:left w:w="0" w:type="dxa"/>
-              <w:right w:w="0" w:type="dxa"/>
-            </w:tcMar>
-            <w:vAlign w:val="center"/>
-          </w:tcPr>
-          <w:p>
-            <w:pPr>
-              <w:jc w:val="center"/>
-              <w:spacing w:after="100" w:before="100" w:line="240"/>
-              <w:ind w:firstLine="0" w:left="100" w:right="100"/>
-            </w:pPr>
-            <w:r xmlns:w="http://schemas.openxmlformats.org/wordprocessingml/2006/main" xmlns:wp="http://schemas.openxmlformats.org/drawingml/2006/wordprocessingDrawing" xmlns:r="http://schemas.openxmlformats.org/officeDocument/2006/relationships" xmlns:w14="http://schemas.microsoft.com/office/word/2010/wordml">
-              <w:rPr>
-                <w:rFonts w:ascii="Times New Roman" w:hAnsi="Times New Roman" w:eastAsia="Times New Roman" w:cs="Times New Roman"/>
-                <w:sz w:val="24"/>
-                <w:szCs w:val="24"/>
-                <w:color w:val="000000"/>
-              </w:rPr>
-              <w:t xml:space="preserve">24.2</w:t>
+              <w:t xml:space="preserve">(20.3, 25.2)</w:t>
+            </w:r>
+          </w:p>
+        </w:tc>
+        <w:tc>
+          <w:tcPr>
+            <w:tcBorders>
+              <w:bottom w:val="single" w:sz="8" w:space="0" w:color="666666"/>
+              <w:top w:val="single" w:sz="8" w:space="0" w:color="666666"/>
+              <w:left w:val="single" w:sz="8" w:space="0" w:color="666666"/>
+              <w:right w:val="single" w:sz="8" w:space="0" w:color="666666"/>
+            </w:tcBorders>
+            <w:shd w:val="clear" w:color="auto" w:fill="FFFFFF"/>
+            <w:tcMar>
+              <w:top w:w="0" w:type="dxa"/>
+              <w:bottom w:w="0" w:type="dxa"/>
+              <w:left w:w="0" w:type="dxa"/>
+              <w:right w:w="0" w:type="dxa"/>
+            </w:tcMar>
+            <w:vAlign w:val="center"/>
+          </w:tcPr>
+          <w:p>
+            <w:pPr>
+              <w:jc w:val="center"/>
+              <w:spacing w:after="100" w:before="100" w:line="240"/>
+              <w:ind w:firstLine="0" w:left="100" w:right="100"/>
+            </w:pPr>
+            <w:r xmlns:w="http://schemas.openxmlformats.org/wordprocessingml/2006/main" xmlns:wp="http://schemas.openxmlformats.org/drawingml/2006/wordprocessingDrawing" xmlns:r="http://schemas.openxmlformats.org/officeDocument/2006/relationships" xmlns:w14="http://schemas.microsoft.com/office/word/2010/wordml">
+              <w:rPr>
+                <w:rFonts w:ascii="Times New Roman" w:hAnsi="Times New Roman" w:eastAsia="Times New Roman" w:cs="Times New Roman"/>
+                <w:sz w:val="24"/>
+                <w:szCs w:val="24"/>
+                <w:color w:val="000000"/>
+              </w:rPr>
+              <w:t xml:space="preserve">25.0</w:t>
               <w:br/>
-              <w:t xml:space="preserve">(21.7, 26.9)</w:t>
-            </w:r>
-          </w:p>
-        </w:tc>
-        <w:tc>
-          <w:tcPr>
-            <w:tcBorders>
-              <w:bottom w:val="single" w:sz="8" w:space="0" w:color="666666"/>
-              <w:top w:val="single" w:sz="8" w:space="0" w:color="666666"/>
-              <w:left w:val="single" w:sz="8" w:space="0" w:color="666666"/>
-              <w:right w:val="single" w:sz="8" w:space="0" w:color="666666"/>
-            </w:tcBorders>
-            <w:shd w:val="clear" w:color="auto" w:fill="FFFFFF"/>
-            <w:tcMar>
-              <w:top w:w="0" w:type="dxa"/>
-              <w:bottom w:w="0" w:type="dxa"/>
-              <w:left w:w="0" w:type="dxa"/>
-              <w:right w:w="0" w:type="dxa"/>
-            </w:tcMar>
-            <w:vAlign w:val="center"/>
-          </w:tcPr>
-          <w:p>
-            <w:pPr>
-              <w:jc w:val="center"/>
-              <w:spacing w:after="100" w:before="100" w:line="240"/>
-              <w:ind w:firstLine="0" w:left="100" w:right="100"/>
-            </w:pPr>
-            <w:r xmlns:w="http://schemas.openxmlformats.org/wordprocessingml/2006/main" xmlns:wp="http://schemas.openxmlformats.org/drawingml/2006/wordprocessingDrawing" xmlns:r="http://schemas.openxmlformats.org/officeDocument/2006/relationships" xmlns:w14="http://schemas.microsoft.com/office/word/2010/wordml">
-              <w:rPr>
-                <w:rFonts w:ascii="Times New Roman" w:hAnsi="Times New Roman" w:eastAsia="Times New Roman" w:cs="Times New Roman"/>
-                <w:sz w:val="24"/>
-                <w:szCs w:val="24"/>
-                <w:color w:val="000000"/>
-              </w:rPr>
-              <w:t xml:space="preserve">1.07</w:t>
+              <w:t xml:space="preserve">(22.5, 27.7)</w:t>
+            </w:r>
+          </w:p>
+        </w:tc>
+        <w:tc>
+          <w:tcPr>
+            <w:tcBorders>
+              <w:bottom w:val="single" w:sz="8" w:space="0" w:color="666666"/>
+              <w:top w:val="single" w:sz="8" w:space="0" w:color="666666"/>
+              <w:left w:val="single" w:sz="8" w:space="0" w:color="666666"/>
+              <w:right w:val="single" w:sz="8" w:space="0" w:color="666666"/>
+            </w:tcBorders>
+            <w:shd w:val="clear" w:color="auto" w:fill="FFFFFF"/>
+            <w:tcMar>
+              <w:top w:w="0" w:type="dxa"/>
+              <w:bottom w:w="0" w:type="dxa"/>
+              <w:left w:w="0" w:type="dxa"/>
+              <w:right w:w="0" w:type="dxa"/>
+            </w:tcMar>
+            <w:vAlign w:val="center"/>
+          </w:tcPr>
+          <w:p>
+            <w:pPr>
+              <w:jc w:val="center"/>
+              <w:spacing w:after="100" w:before="100" w:line="240"/>
+              <w:ind w:firstLine="0" w:left="100" w:right="100"/>
+            </w:pPr>
+            <w:r xmlns:w="http://schemas.openxmlformats.org/wordprocessingml/2006/main" xmlns:wp="http://schemas.openxmlformats.org/drawingml/2006/wordprocessingDrawing" xmlns:r="http://schemas.openxmlformats.org/officeDocument/2006/relationships" xmlns:w14="http://schemas.microsoft.com/office/word/2010/wordml">
+              <w:rPr>
+                <w:rFonts w:ascii="Times New Roman" w:hAnsi="Times New Roman" w:eastAsia="Times New Roman" w:cs="Times New Roman"/>
+                <w:sz w:val="24"/>
+                <w:szCs w:val="24"/>
+                <w:color w:val="000000"/>
+              </w:rPr>
+              <w:t xml:space="preserve">1.08</w:t>
               <w:br/>
-              <w:t xml:space="preserve">(0.90, 1.29)</w:t>
+              <w:t xml:space="preserve">(0.91, 1.29)</w:t>
             </w:r>
           </w:p>
         </w:tc>
@@ -4836,325 +4836,325 @@
                 <w:szCs w:val="24"/>
                 <w:color w:val="000000"/>
               </w:rPr>
-              <w:t xml:space="preserve">132 / 1,255</w:t>
-            </w:r>
-          </w:p>
-        </w:tc>
-        <w:tc>
-          <w:tcPr>
-            <w:tcBorders>
-              <w:bottom w:val="single" w:sz="8" w:space="0" w:color="666666"/>
-              <w:top w:val="single" w:sz="8" w:space="0" w:color="666666"/>
-              <w:left w:val="single" w:sz="8" w:space="0" w:color="666666"/>
-              <w:right w:val="single" w:sz="8" w:space="0" w:color="666666"/>
-            </w:tcBorders>
-            <w:shd w:val="clear" w:color="auto" w:fill="FFFFFF"/>
-            <w:tcMar>
-              <w:top w:w="0" w:type="dxa"/>
-              <w:bottom w:w="0" w:type="dxa"/>
-              <w:left w:w="0" w:type="dxa"/>
-              <w:right w:w="0" w:type="dxa"/>
-            </w:tcMar>
-            <w:vAlign w:val="center"/>
-          </w:tcPr>
-          <w:p>
-            <w:pPr>
-              <w:jc w:val="center"/>
-              <w:spacing w:after="100" w:before="100" w:line="240"/>
-              <w:ind w:firstLine="0" w:left="100" w:right="100"/>
-            </w:pPr>
-            <w:r xmlns:w="http://schemas.openxmlformats.org/wordprocessingml/2006/main" xmlns:wp="http://schemas.openxmlformats.org/drawingml/2006/wordprocessingDrawing" xmlns:r="http://schemas.openxmlformats.org/officeDocument/2006/relationships" xmlns:w14="http://schemas.microsoft.com/office/word/2010/wordml">
-              <w:rPr>
-                <w:rFonts w:ascii="Times New Roman" w:hAnsi="Times New Roman" w:eastAsia="Times New Roman" w:cs="Times New Roman"/>
-                <w:sz w:val="24"/>
-                <w:szCs w:val="24"/>
-                <w:color w:val="000000"/>
-              </w:rPr>
-              <w:t xml:space="preserve">120 / 1,283</w:t>
-            </w:r>
-          </w:p>
-        </w:tc>
-        <w:tc>
-          <w:tcPr>
-            <w:tcBorders>
-              <w:bottom w:val="single" w:sz="8" w:space="0" w:color="666666"/>
-              <w:top w:val="single" w:sz="8" w:space="0" w:color="666666"/>
-              <w:left w:val="single" w:sz="8" w:space="0" w:color="666666"/>
-              <w:right w:val="single" w:sz="8" w:space="0" w:color="666666"/>
-            </w:tcBorders>
-            <w:shd w:val="clear" w:color="auto" w:fill="FFFFFF"/>
-            <w:tcMar>
-              <w:top w:w="0" w:type="dxa"/>
-              <w:bottom w:w="0" w:type="dxa"/>
-              <w:left w:w="0" w:type="dxa"/>
-              <w:right w:w="0" w:type="dxa"/>
-            </w:tcMar>
-            <w:vAlign w:val="center"/>
-          </w:tcPr>
-          <w:p>
-            <w:pPr>
-              <w:jc w:val="center"/>
-              <w:spacing w:after="100" w:before="100" w:line="240"/>
-              <w:ind w:firstLine="0" w:left="100" w:right="100"/>
-            </w:pPr>
-            <w:r xmlns:w="http://schemas.openxmlformats.org/wordprocessingml/2006/main" xmlns:wp="http://schemas.openxmlformats.org/drawingml/2006/wordprocessingDrawing" xmlns:r="http://schemas.openxmlformats.org/officeDocument/2006/relationships" xmlns:w14="http://schemas.microsoft.com/office/word/2010/wordml">
-              <w:rPr>
-                <w:rFonts w:ascii="Times New Roman" w:hAnsi="Times New Roman" w:eastAsia="Times New Roman" w:cs="Times New Roman"/>
-                <w:sz w:val="24"/>
-                <w:szCs w:val="24"/>
-                <w:color w:val="000000"/>
-              </w:rPr>
-              <w:t xml:space="preserve">25.8</w:t>
+              <w:t xml:space="preserve">125 / 1,161</w:t>
+            </w:r>
+          </w:p>
+        </w:tc>
+        <w:tc>
+          <w:tcPr>
+            <w:tcBorders>
+              <w:bottom w:val="single" w:sz="8" w:space="0" w:color="666666"/>
+              <w:top w:val="single" w:sz="8" w:space="0" w:color="666666"/>
+              <w:left w:val="single" w:sz="8" w:space="0" w:color="666666"/>
+              <w:right w:val="single" w:sz="8" w:space="0" w:color="666666"/>
+            </w:tcBorders>
+            <w:shd w:val="clear" w:color="auto" w:fill="FFFFFF"/>
+            <w:tcMar>
+              <w:top w:w="0" w:type="dxa"/>
+              <w:bottom w:w="0" w:type="dxa"/>
+              <w:left w:w="0" w:type="dxa"/>
+              <w:right w:w="0" w:type="dxa"/>
+            </w:tcMar>
+            <w:vAlign w:val="center"/>
+          </w:tcPr>
+          <w:p>
+            <w:pPr>
+              <w:jc w:val="center"/>
+              <w:spacing w:after="100" w:before="100" w:line="240"/>
+              <w:ind w:firstLine="0" w:left="100" w:right="100"/>
+            </w:pPr>
+            <w:r xmlns:w="http://schemas.openxmlformats.org/wordprocessingml/2006/main" xmlns:wp="http://schemas.openxmlformats.org/drawingml/2006/wordprocessingDrawing" xmlns:r="http://schemas.openxmlformats.org/officeDocument/2006/relationships" xmlns:w14="http://schemas.microsoft.com/office/word/2010/wordml">
+              <w:rPr>
+                <w:rFonts w:ascii="Times New Roman" w:hAnsi="Times New Roman" w:eastAsia="Times New Roman" w:cs="Times New Roman"/>
+                <w:sz w:val="24"/>
+                <w:szCs w:val="24"/>
+                <w:color w:val="000000"/>
+              </w:rPr>
+              <w:t xml:space="preserve">112 / 1,170</w:t>
+            </w:r>
+          </w:p>
+        </w:tc>
+        <w:tc>
+          <w:tcPr>
+            <w:tcBorders>
+              <w:bottom w:val="single" w:sz="8" w:space="0" w:color="666666"/>
+              <w:top w:val="single" w:sz="8" w:space="0" w:color="666666"/>
+              <w:left w:val="single" w:sz="8" w:space="0" w:color="666666"/>
+              <w:right w:val="single" w:sz="8" w:space="0" w:color="666666"/>
+            </w:tcBorders>
+            <w:shd w:val="clear" w:color="auto" w:fill="FFFFFF"/>
+            <w:tcMar>
+              <w:top w:w="0" w:type="dxa"/>
+              <w:bottom w:w="0" w:type="dxa"/>
+              <w:left w:w="0" w:type="dxa"/>
+              <w:right w:w="0" w:type="dxa"/>
+            </w:tcMar>
+            <w:vAlign w:val="center"/>
+          </w:tcPr>
+          <w:p>
+            <w:pPr>
+              <w:jc w:val="center"/>
+              <w:spacing w:after="100" w:before="100" w:line="240"/>
+              <w:ind w:firstLine="0" w:left="100" w:right="100"/>
+            </w:pPr>
+            <w:r xmlns:w="http://schemas.openxmlformats.org/wordprocessingml/2006/main" xmlns:wp="http://schemas.openxmlformats.org/drawingml/2006/wordprocessingDrawing" xmlns:r="http://schemas.openxmlformats.org/officeDocument/2006/relationships" xmlns:w14="http://schemas.microsoft.com/office/word/2010/wordml">
+              <w:rPr>
+                <w:rFonts w:ascii="Times New Roman" w:hAnsi="Times New Roman" w:eastAsia="Times New Roman" w:cs="Times New Roman"/>
+                <w:sz w:val="24"/>
+                <w:szCs w:val="24"/>
+                <w:color w:val="000000"/>
+              </w:rPr>
+              <w:t xml:space="preserve">26.5</w:t>
               <w:br/>
-              <w:t xml:space="preserve">(21.6, 30.4)</w:t>
-            </w:r>
-          </w:p>
-        </w:tc>
-        <w:tc>
-          <w:tcPr>
-            <w:tcBorders>
-              <w:bottom w:val="single" w:sz="8" w:space="0" w:color="666666"/>
-              <w:top w:val="single" w:sz="8" w:space="0" w:color="666666"/>
-              <w:left w:val="single" w:sz="8" w:space="0" w:color="666666"/>
-              <w:right w:val="single" w:sz="8" w:space="0" w:color="666666"/>
-            </w:tcBorders>
-            <w:shd w:val="clear" w:color="auto" w:fill="FFFFFF"/>
-            <w:tcMar>
-              <w:top w:w="0" w:type="dxa"/>
-              <w:bottom w:w="0" w:type="dxa"/>
-              <w:left w:w="0" w:type="dxa"/>
-              <w:right w:w="0" w:type="dxa"/>
-            </w:tcMar>
-            <w:vAlign w:val="center"/>
-          </w:tcPr>
-          <w:p>
-            <w:pPr>
-              <w:jc w:val="center"/>
-              <w:spacing w:after="100" w:before="100" w:line="240"/>
-              <w:ind w:firstLine="0" w:left="100" w:right="100"/>
-            </w:pPr>
-            <w:r xmlns:w="http://schemas.openxmlformats.org/wordprocessingml/2006/main" xmlns:wp="http://schemas.openxmlformats.org/drawingml/2006/wordprocessingDrawing" xmlns:r="http://schemas.openxmlformats.org/officeDocument/2006/relationships" xmlns:w14="http://schemas.microsoft.com/office/word/2010/wordml">
-              <w:rPr>
-                <w:rFonts w:ascii="Times New Roman" w:hAnsi="Times New Roman" w:eastAsia="Times New Roman" w:cs="Times New Roman"/>
-                <w:sz w:val="24"/>
-                <w:szCs w:val="24"/>
-                <w:color w:val="000000"/>
-              </w:rPr>
-              <w:t xml:space="preserve">23.0</w:t>
+              <w:t xml:space="preserve">(22.1, 31.4)</w:t>
+            </w:r>
+          </w:p>
+        </w:tc>
+        <w:tc>
+          <w:tcPr>
+            <w:tcBorders>
+              <w:bottom w:val="single" w:sz="8" w:space="0" w:color="666666"/>
+              <w:top w:val="single" w:sz="8" w:space="0" w:color="666666"/>
+              <w:left w:val="single" w:sz="8" w:space="0" w:color="666666"/>
+              <w:right w:val="single" w:sz="8" w:space="0" w:color="666666"/>
+            </w:tcBorders>
+            <w:shd w:val="clear" w:color="auto" w:fill="FFFFFF"/>
+            <w:tcMar>
+              <w:top w:w="0" w:type="dxa"/>
+              <w:bottom w:w="0" w:type="dxa"/>
+              <w:left w:w="0" w:type="dxa"/>
+              <w:right w:w="0" w:type="dxa"/>
+            </w:tcMar>
+            <w:vAlign w:val="center"/>
+          </w:tcPr>
+          <w:p>
+            <w:pPr>
+              <w:jc w:val="center"/>
+              <w:spacing w:after="100" w:before="100" w:line="240"/>
+              <w:ind w:firstLine="0" w:left="100" w:right="100"/>
+            </w:pPr>
+            <w:r xmlns:w="http://schemas.openxmlformats.org/wordprocessingml/2006/main" xmlns:wp="http://schemas.openxmlformats.org/drawingml/2006/wordprocessingDrawing" xmlns:r="http://schemas.openxmlformats.org/officeDocument/2006/relationships" xmlns:w14="http://schemas.microsoft.com/office/word/2010/wordml">
+              <w:rPr>
+                <w:rFonts w:ascii="Times New Roman" w:hAnsi="Times New Roman" w:eastAsia="Times New Roman" w:cs="Times New Roman"/>
+                <w:sz w:val="24"/>
+                <w:szCs w:val="24"/>
+                <w:color w:val="000000"/>
+              </w:rPr>
+              <w:t xml:space="preserve">23.6</w:t>
               <w:br/>
-              <w:t xml:space="preserve">(19.1, 27.4)</w:t>
-            </w:r>
-          </w:p>
-        </w:tc>
-        <w:tc>
-          <w:tcPr>
-            <w:tcBorders>
-              <w:bottom w:val="single" w:sz="8" w:space="0" w:color="666666"/>
-              <w:top w:val="single" w:sz="8" w:space="0" w:color="666666"/>
-              <w:left w:val="single" w:sz="8" w:space="0" w:color="666666"/>
-              <w:right w:val="single" w:sz="8" w:space="0" w:color="666666"/>
-            </w:tcBorders>
-            <w:shd w:val="clear" w:color="auto" w:fill="FFFFFF"/>
-            <w:tcMar>
-              <w:top w:w="0" w:type="dxa"/>
-              <w:bottom w:w="0" w:type="dxa"/>
-              <w:left w:w="0" w:type="dxa"/>
-              <w:right w:w="0" w:type="dxa"/>
-            </w:tcMar>
-            <w:vAlign w:val="center"/>
-          </w:tcPr>
-          <w:p>
-            <w:pPr>
-              <w:jc w:val="center"/>
-              <w:spacing w:after="100" w:before="100" w:line="240"/>
-              <w:ind w:firstLine="0" w:left="100" w:right="100"/>
-            </w:pPr>
-            <w:r xmlns:w="http://schemas.openxmlformats.org/wordprocessingml/2006/main" xmlns:wp="http://schemas.openxmlformats.org/drawingml/2006/wordprocessingDrawing" xmlns:r="http://schemas.openxmlformats.org/officeDocument/2006/relationships" xmlns:w14="http://schemas.microsoft.com/office/word/2010/wordml">
-              <w:rPr>
-                <w:rFonts w:ascii="Times New Roman" w:hAnsi="Times New Roman" w:eastAsia="Times New Roman" w:cs="Times New Roman"/>
-                <w:sz w:val="24"/>
-                <w:szCs w:val="24"/>
-                <w:color w:val="000000"/>
-              </w:rPr>
-              <w:t xml:space="preserve">0.87</w:t>
+              <w:t xml:space="preserve">(19.5, 28.2)</w:t>
+            </w:r>
+          </w:p>
+        </w:tc>
+        <w:tc>
+          <w:tcPr>
+            <w:tcBorders>
+              <w:bottom w:val="single" w:sz="8" w:space="0" w:color="666666"/>
+              <w:top w:val="single" w:sz="8" w:space="0" w:color="666666"/>
+              <w:left w:val="single" w:sz="8" w:space="0" w:color="666666"/>
+              <w:right w:val="single" w:sz="8" w:space="0" w:color="666666"/>
+            </w:tcBorders>
+            <w:shd w:val="clear" w:color="auto" w:fill="FFFFFF"/>
+            <w:tcMar>
+              <w:top w:w="0" w:type="dxa"/>
+              <w:bottom w:w="0" w:type="dxa"/>
+              <w:left w:w="0" w:type="dxa"/>
+              <w:right w:w="0" w:type="dxa"/>
+            </w:tcMar>
+            <w:vAlign w:val="center"/>
+          </w:tcPr>
+          <w:p>
+            <w:pPr>
+              <w:jc w:val="center"/>
+              <w:spacing w:after="100" w:before="100" w:line="240"/>
+              <w:ind w:firstLine="0" w:left="100" w:right="100"/>
+            </w:pPr>
+            <w:r xmlns:w="http://schemas.openxmlformats.org/wordprocessingml/2006/main" xmlns:wp="http://schemas.openxmlformats.org/drawingml/2006/wordprocessingDrawing" xmlns:r="http://schemas.openxmlformats.org/officeDocument/2006/relationships" xmlns:w14="http://schemas.microsoft.com/office/word/2010/wordml">
+              <w:rPr>
+                <w:rFonts w:ascii="Times New Roman" w:hAnsi="Times New Roman" w:eastAsia="Times New Roman" w:cs="Times New Roman"/>
+                <w:sz w:val="24"/>
+                <w:szCs w:val="24"/>
+                <w:color w:val="000000"/>
+              </w:rPr>
+              <w:t xml:space="preserve">0.89</w:t>
               <w:br/>
-              <w:t xml:space="preserve">(0.65, 1.15)</w:t>
-            </w:r>
-          </w:p>
-        </w:tc>
-        <w:tc>
-          <w:tcPr>
-            <w:tcBorders>
-              <w:bottom w:val="single" w:sz="8" w:space="0" w:color="666666"/>
-              <w:top w:val="single" w:sz="8" w:space="0" w:color="666666"/>
-              <w:left w:val="single" w:sz="8" w:space="0" w:color="666666"/>
-              <w:right w:val="single" w:sz="8" w:space="0" w:color="666666"/>
-            </w:tcBorders>
-            <w:shd w:val="clear" w:color="auto" w:fill="FFFFFF"/>
-            <w:tcMar>
-              <w:top w:w="0" w:type="dxa"/>
-              <w:bottom w:w="0" w:type="dxa"/>
-              <w:left w:w="0" w:type="dxa"/>
-              <w:right w:w="0" w:type="dxa"/>
-            </w:tcMar>
-            <w:vAlign w:val="center"/>
-          </w:tcPr>
-          <w:p>
-            <w:pPr>
-              <w:jc w:val="center"/>
-              <w:spacing w:after="100" w:before="100" w:line="240"/>
-              <w:ind w:firstLine="0" w:left="100" w:right="100"/>
-            </w:pPr>
-            <w:r xmlns:w="http://schemas.openxmlformats.org/wordprocessingml/2006/main" xmlns:wp="http://schemas.openxmlformats.org/drawingml/2006/wordprocessingDrawing" xmlns:r="http://schemas.openxmlformats.org/officeDocument/2006/relationships" xmlns:w14="http://schemas.microsoft.com/office/word/2010/wordml">
-              <w:rPr>
-                <w:rFonts w:ascii="Times New Roman" w:hAnsi="Times New Roman" w:eastAsia="Times New Roman" w:cs="Times New Roman"/>
-                <w:sz w:val="24"/>
-                <w:szCs w:val="24"/>
-                <w:color w:val="000000"/>
-              </w:rPr>
-              <w:t xml:space="preserve">234 / 1,094</w:t>
-            </w:r>
-          </w:p>
-        </w:tc>
-        <w:tc>
-          <w:tcPr>
-            <w:tcBorders>
-              <w:bottom w:val="single" w:sz="8" w:space="0" w:color="666666"/>
-              <w:top w:val="single" w:sz="8" w:space="0" w:color="666666"/>
-              <w:left w:val="single" w:sz="8" w:space="0" w:color="666666"/>
-              <w:right w:val="single" w:sz="8" w:space="0" w:color="666666"/>
-            </w:tcBorders>
-            <w:shd w:val="clear" w:color="auto" w:fill="FFFFFF"/>
-            <w:tcMar>
-              <w:top w:w="0" w:type="dxa"/>
-              <w:bottom w:w="0" w:type="dxa"/>
-              <w:left w:w="0" w:type="dxa"/>
-              <w:right w:w="0" w:type="dxa"/>
-            </w:tcMar>
-            <w:vAlign w:val="center"/>
-          </w:tcPr>
-          <w:p>
-            <w:pPr>
-              <w:jc w:val="center"/>
-              <w:spacing w:after="100" w:before="100" w:line="240"/>
-              <w:ind w:firstLine="0" w:left="100" w:right="100"/>
-            </w:pPr>
-            <w:r xmlns:w="http://schemas.openxmlformats.org/wordprocessingml/2006/main" xmlns:wp="http://schemas.openxmlformats.org/drawingml/2006/wordprocessingDrawing" xmlns:r="http://schemas.openxmlformats.org/officeDocument/2006/relationships" xmlns:w14="http://schemas.microsoft.com/office/word/2010/wordml">
-              <w:rPr>
-                <w:rFonts w:ascii="Times New Roman" w:hAnsi="Times New Roman" w:eastAsia="Times New Roman" w:cs="Times New Roman"/>
-                <w:sz w:val="24"/>
-                <w:szCs w:val="24"/>
-                <w:color w:val="000000"/>
-              </w:rPr>
-              <w:t xml:space="preserve">248 / 1,113</w:t>
-            </w:r>
-          </w:p>
-        </w:tc>
-        <w:tc>
-          <w:tcPr>
-            <w:tcBorders>
-              <w:bottom w:val="single" w:sz="8" w:space="0" w:color="666666"/>
-              <w:top w:val="single" w:sz="8" w:space="0" w:color="666666"/>
-              <w:left w:val="single" w:sz="8" w:space="0" w:color="666666"/>
-              <w:right w:val="single" w:sz="8" w:space="0" w:color="666666"/>
-            </w:tcBorders>
-            <w:shd w:val="clear" w:color="auto" w:fill="FFFFFF"/>
-            <w:tcMar>
-              <w:top w:w="0" w:type="dxa"/>
-              <w:bottom w:w="0" w:type="dxa"/>
-              <w:left w:w="0" w:type="dxa"/>
-              <w:right w:w="0" w:type="dxa"/>
-            </w:tcMar>
-            <w:vAlign w:val="center"/>
-          </w:tcPr>
-          <w:p>
-            <w:pPr>
-              <w:jc w:val="center"/>
-              <w:spacing w:after="100" w:before="100" w:line="240"/>
-              <w:ind w:firstLine="0" w:left="100" w:right="100"/>
-            </w:pPr>
-            <w:r xmlns:w="http://schemas.openxmlformats.org/wordprocessingml/2006/main" xmlns:wp="http://schemas.openxmlformats.org/drawingml/2006/wordprocessingDrawing" xmlns:r="http://schemas.openxmlformats.org/officeDocument/2006/relationships" xmlns:w14="http://schemas.microsoft.com/office/word/2010/wordml">
-              <w:rPr>
-                <w:rFonts w:ascii="Times New Roman" w:hAnsi="Times New Roman" w:eastAsia="Times New Roman" w:cs="Times New Roman"/>
-                <w:sz w:val="24"/>
-                <w:szCs w:val="24"/>
-                <w:color w:val="000000"/>
-              </w:rPr>
-              <w:t xml:space="preserve">52.3</w:t>
+              <w:t xml:space="preserve">(0.66, 1.19)</w:t>
+            </w:r>
+          </w:p>
+        </w:tc>
+        <w:tc>
+          <w:tcPr>
+            <w:tcBorders>
+              <w:bottom w:val="single" w:sz="8" w:space="0" w:color="666666"/>
+              <w:top w:val="single" w:sz="8" w:space="0" w:color="666666"/>
+              <w:left w:val="single" w:sz="8" w:space="0" w:color="666666"/>
+              <w:right w:val="single" w:sz="8" w:space="0" w:color="666666"/>
+            </w:tcBorders>
+            <w:shd w:val="clear" w:color="auto" w:fill="FFFFFF"/>
+            <w:tcMar>
+              <w:top w:w="0" w:type="dxa"/>
+              <w:bottom w:w="0" w:type="dxa"/>
+              <w:left w:w="0" w:type="dxa"/>
+              <w:right w:w="0" w:type="dxa"/>
+            </w:tcMar>
+            <w:vAlign w:val="center"/>
+          </w:tcPr>
+          <w:p>
+            <w:pPr>
+              <w:jc w:val="center"/>
+              <w:spacing w:after="100" w:before="100" w:line="240"/>
+              <w:ind w:firstLine="0" w:left="100" w:right="100"/>
+            </w:pPr>
+            <w:r xmlns:w="http://schemas.openxmlformats.org/wordprocessingml/2006/main" xmlns:wp="http://schemas.openxmlformats.org/drawingml/2006/wordprocessingDrawing" xmlns:r="http://schemas.openxmlformats.org/officeDocument/2006/relationships" xmlns:w14="http://schemas.microsoft.com/office/word/2010/wordml">
+              <w:rPr>
+                <w:rFonts w:ascii="Times New Roman" w:hAnsi="Times New Roman" w:eastAsia="Times New Roman" w:cs="Times New Roman"/>
+                <w:sz w:val="24"/>
+                <w:szCs w:val="24"/>
+                <w:color w:val="000000"/>
+              </w:rPr>
+              <w:t xml:space="preserve">220 / 1,007</w:t>
+            </w:r>
+          </w:p>
+        </w:tc>
+        <w:tc>
+          <w:tcPr>
+            <w:tcBorders>
+              <w:bottom w:val="single" w:sz="8" w:space="0" w:color="666666"/>
+              <w:top w:val="single" w:sz="8" w:space="0" w:color="666666"/>
+              <w:left w:val="single" w:sz="8" w:space="0" w:color="666666"/>
+              <w:right w:val="single" w:sz="8" w:space="0" w:color="666666"/>
+            </w:tcBorders>
+            <w:shd w:val="clear" w:color="auto" w:fill="FFFFFF"/>
+            <w:tcMar>
+              <w:top w:w="0" w:type="dxa"/>
+              <w:bottom w:w="0" w:type="dxa"/>
+              <w:left w:w="0" w:type="dxa"/>
+              <w:right w:w="0" w:type="dxa"/>
+            </w:tcMar>
+            <w:vAlign w:val="center"/>
+          </w:tcPr>
+          <w:p>
+            <w:pPr>
+              <w:jc w:val="center"/>
+              <w:spacing w:after="100" w:before="100" w:line="240"/>
+              <w:ind w:firstLine="0" w:left="100" w:right="100"/>
+            </w:pPr>
+            <w:r xmlns:w="http://schemas.openxmlformats.org/wordprocessingml/2006/main" xmlns:wp="http://schemas.openxmlformats.org/drawingml/2006/wordprocessingDrawing" xmlns:r="http://schemas.openxmlformats.org/officeDocument/2006/relationships" xmlns:w14="http://schemas.microsoft.com/office/word/2010/wordml">
+              <w:rPr>
+                <w:rFonts w:ascii="Times New Roman" w:hAnsi="Times New Roman" w:eastAsia="Times New Roman" w:cs="Times New Roman"/>
+                <w:sz w:val="24"/>
+                <w:szCs w:val="24"/>
+                <w:color w:val="000000"/>
+              </w:rPr>
+              <w:t xml:space="preserve">227 / 1,012</w:t>
+            </w:r>
+          </w:p>
+        </w:tc>
+        <w:tc>
+          <w:tcPr>
+            <w:tcBorders>
+              <w:bottom w:val="single" w:sz="8" w:space="0" w:color="666666"/>
+              <w:top w:val="single" w:sz="8" w:space="0" w:color="666666"/>
+              <w:left w:val="single" w:sz="8" w:space="0" w:color="666666"/>
+              <w:right w:val="single" w:sz="8" w:space="0" w:color="666666"/>
+            </w:tcBorders>
+            <w:shd w:val="clear" w:color="auto" w:fill="FFFFFF"/>
+            <w:tcMar>
+              <w:top w:w="0" w:type="dxa"/>
+              <w:bottom w:w="0" w:type="dxa"/>
+              <w:left w:w="0" w:type="dxa"/>
+              <w:right w:w="0" w:type="dxa"/>
+            </w:tcMar>
+            <w:vAlign w:val="center"/>
+          </w:tcPr>
+          <w:p>
+            <w:pPr>
+              <w:jc w:val="center"/>
+              <w:spacing w:after="100" w:before="100" w:line="240"/>
+              <w:ind w:firstLine="0" w:left="100" w:right="100"/>
+            </w:pPr>
+            <w:r xmlns:w="http://schemas.openxmlformats.org/wordprocessingml/2006/main" xmlns:wp="http://schemas.openxmlformats.org/drawingml/2006/wordprocessingDrawing" xmlns:r="http://schemas.openxmlformats.org/officeDocument/2006/relationships" xmlns:w14="http://schemas.microsoft.com/office/word/2010/wordml">
+              <w:rPr>
+                <w:rFonts w:ascii="Times New Roman" w:hAnsi="Times New Roman" w:eastAsia="Times New Roman" w:cs="Times New Roman"/>
+                <w:sz w:val="24"/>
+                <w:szCs w:val="24"/>
+                <w:color w:val="000000"/>
+              </w:rPr>
+              <w:t xml:space="preserve">53.8</w:t>
               <w:br/>
-              <w:t xml:space="preserve">(45.9, 59.3)</w:t>
-            </w:r>
-          </w:p>
-        </w:tc>
-        <w:tc>
-          <w:tcPr>
-            <w:tcBorders>
-              <w:bottom w:val="single" w:sz="8" w:space="0" w:color="666666"/>
-              <w:top w:val="single" w:sz="8" w:space="0" w:color="666666"/>
-              <w:left w:val="single" w:sz="8" w:space="0" w:color="666666"/>
-              <w:right w:val="single" w:sz="8" w:space="0" w:color="666666"/>
-            </w:tcBorders>
-            <w:shd w:val="clear" w:color="auto" w:fill="FFFFFF"/>
-            <w:tcMar>
-              <w:top w:w="0" w:type="dxa"/>
-              <w:bottom w:w="0" w:type="dxa"/>
-              <w:left w:w="0" w:type="dxa"/>
-              <w:right w:w="0" w:type="dxa"/>
-            </w:tcMar>
-            <w:vAlign w:val="center"/>
-          </w:tcPr>
-          <w:p>
-            <w:pPr>
-              <w:jc w:val="center"/>
-              <w:spacing w:after="100" w:before="100" w:line="240"/>
-              <w:ind w:firstLine="0" w:left="100" w:right="100"/>
-            </w:pPr>
-            <w:r xmlns:w="http://schemas.openxmlformats.org/wordprocessingml/2006/main" xmlns:wp="http://schemas.openxmlformats.org/drawingml/2006/wordprocessingDrawing" xmlns:r="http://schemas.openxmlformats.org/officeDocument/2006/relationships" xmlns:w14="http://schemas.microsoft.com/office/word/2010/wordml">
-              <w:rPr>
-                <w:rFonts w:ascii="Times New Roman" w:hAnsi="Times New Roman" w:eastAsia="Times New Roman" w:cs="Times New Roman"/>
-                <w:sz w:val="24"/>
-                <w:szCs w:val="24"/>
-                <w:color w:val="000000"/>
-              </w:rPr>
-              <w:t xml:space="preserve">55.0</w:t>
+              <w:t xml:space="preserve">(47.0, 61.2)</w:t>
+            </w:r>
+          </w:p>
+        </w:tc>
+        <w:tc>
+          <w:tcPr>
+            <w:tcBorders>
+              <w:bottom w:val="single" w:sz="8" w:space="0" w:color="666666"/>
+              <w:top w:val="single" w:sz="8" w:space="0" w:color="666666"/>
+              <w:left w:val="single" w:sz="8" w:space="0" w:color="666666"/>
+              <w:right w:val="single" w:sz="8" w:space="0" w:color="666666"/>
+            </w:tcBorders>
+            <w:shd w:val="clear" w:color="auto" w:fill="FFFFFF"/>
+            <w:tcMar>
+              <w:top w:w="0" w:type="dxa"/>
+              <w:bottom w:w="0" w:type="dxa"/>
+              <w:left w:w="0" w:type="dxa"/>
+              <w:right w:w="0" w:type="dxa"/>
+            </w:tcMar>
+            <w:vAlign w:val="center"/>
+          </w:tcPr>
+          <w:p>
+            <w:pPr>
+              <w:jc w:val="center"/>
+              <w:spacing w:after="100" w:before="100" w:line="240"/>
+              <w:ind w:firstLine="0" w:left="100" w:right="100"/>
+            </w:pPr>
+            <w:r xmlns:w="http://schemas.openxmlformats.org/wordprocessingml/2006/main" xmlns:wp="http://schemas.openxmlformats.org/drawingml/2006/wordprocessingDrawing" xmlns:r="http://schemas.openxmlformats.org/officeDocument/2006/relationships" xmlns:w14="http://schemas.microsoft.com/office/word/2010/wordml">
+              <w:rPr>
+                <w:rFonts w:ascii="Times New Roman" w:hAnsi="Times New Roman" w:eastAsia="Times New Roman" w:cs="Times New Roman"/>
+                <w:sz w:val="24"/>
+                <w:szCs w:val="24"/>
+                <w:color w:val="000000"/>
+              </w:rPr>
+              <w:t xml:space="preserve">55.5</w:t>
               <w:br/>
-              <w:t xml:space="preserve">(48.4, 62.1)</w:t>
-            </w:r>
-          </w:p>
-        </w:tc>
-        <w:tc>
-          <w:tcPr>
-            <w:tcBorders>
-              <w:bottom w:val="single" w:sz="8" w:space="0" w:color="666666"/>
-              <w:top w:val="single" w:sz="8" w:space="0" w:color="666666"/>
-              <w:left w:val="single" w:sz="8" w:space="0" w:color="666666"/>
-              <w:right w:val="single" w:sz="8" w:space="0" w:color="666666"/>
-            </w:tcBorders>
-            <w:shd w:val="clear" w:color="auto" w:fill="FFFFFF"/>
-            <w:tcMar>
-              <w:top w:w="0" w:type="dxa"/>
-              <w:bottom w:w="0" w:type="dxa"/>
-              <w:left w:w="0" w:type="dxa"/>
-              <w:right w:w="0" w:type="dxa"/>
-            </w:tcMar>
-            <w:vAlign w:val="center"/>
-          </w:tcPr>
-          <w:p>
-            <w:pPr>
-              <w:jc w:val="center"/>
-              <w:spacing w:after="100" w:before="100" w:line="240"/>
-              <w:ind w:firstLine="0" w:left="100" w:right="100"/>
-            </w:pPr>
-            <w:r xmlns:w="http://schemas.openxmlformats.org/wordprocessingml/2006/main" xmlns:wp="http://schemas.openxmlformats.org/drawingml/2006/wordprocessingDrawing" xmlns:r="http://schemas.openxmlformats.org/officeDocument/2006/relationships" xmlns:w14="http://schemas.microsoft.com/office/word/2010/wordml">
-              <w:rPr>
-                <w:rFonts w:ascii="Times New Roman" w:hAnsi="Times New Roman" w:eastAsia="Times New Roman" w:cs="Times New Roman"/>
-                <w:sz w:val="24"/>
-                <w:szCs w:val="24"/>
-                <w:color w:val="000000"/>
-              </w:rPr>
-              <w:t xml:space="preserve">1.03</w:t>
+              <w:t xml:space="preserve">(48.6, 63.1)</w:t>
+            </w:r>
+          </w:p>
+        </w:tc>
+        <w:tc>
+          <w:tcPr>
+            <w:tcBorders>
+              <w:bottom w:val="single" w:sz="8" w:space="0" w:color="666666"/>
+              <w:top w:val="single" w:sz="8" w:space="0" w:color="666666"/>
+              <w:left w:val="single" w:sz="8" w:space="0" w:color="666666"/>
+              <w:right w:val="single" w:sz="8" w:space="0" w:color="666666"/>
+            </w:tcBorders>
+            <w:shd w:val="clear" w:color="auto" w:fill="FFFFFF"/>
+            <w:tcMar>
+              <w:top w:w="0" w:type="dxa"/>
+              <w:bottom w:w="0" w:type="dxa"/>
+              <w:left w:w="0" w:type="dxa"/>
+              <w:right w:w="0" w:type="dxa"/>
+            </w:tcMar>
+            <w:vAlign w:val="center"/>
+          </w:tcPr>
+          <w:p>
+            <w:pPr>
+              <w:jc w:val="center"/>
+              <w:spacing w:after="100" w:before="100" w:line="240"/>
+              <w:ind w:firstLine="0" w:left="100" w:right="100"/>
+            </w:pPr>
+            <w:r xmlns:w="http://schemas.openxmlformats.org/wordprocessingml/2006/main" xmlns:wp="http://schemas.openxmlformats.org/drawingml/2006/wordprocessingDrawing" xmlns:r="http://schemas.openxmlformats.org/officeDocument/2006/relationships" xmlns:w14="http://schemas.microsoft.com/office/word/2010/wordml">
+              <w:rPr>
+                <w:rFonts w:ascii="Times New Roman" w:hAnsi="Times New Roman" w:eastAsia="Times New Roman" w:cs="Times New Roman"/>
+                <w:sz w:val="24"/>
+                <w:szCs w:val="24"/>
+                <w:color w:val="000000"/>
+              </w:rPr>
+              <w:t xml:space="preserve">1.02</w:t>
               <w:br/>
-              <w:t xml:space="preserve">(0.84, 1.27)</w:t>
+              <w:t xml:space="preserve">(0.82, 1.26)</w:t>
             </w:r>
           </w:p>
         </w:tc>
@@ -10322,41 +10322,41 @@
                 <w:szCs w:val="24"/>
                 <w:color w:val="000000"/>
               </w:rPr>
-              <w:t xml:space="preserve">50 / 106 / 3,397</w:t>
-            </w:r>
-          </w:p>
-        </w:tc>
-        <w:tc>
-          <w:tcPr>
-            <w:tcBorders>
-              <w:bottom w:val="single" w:sz="8" w:space="0" w:color="666666"/>
-              <w:top w:val="single" w:sz="8" w:space="0" w:color="666666"/>
-              <w:left w:val="single" w:sz="8" w:space="0" w:color="666666"/>
-              <w:right w:val="single" w:sz="8" w:space="0" w:color="666666"/>
-            </w:tcBorders>
-            <w:shd w:val="clear" w:color="auto" w:fill="FFFFFF"/>
-            <w:tcMar>
-              <w:top w:w="0" w:type="dxa"/>
-              <w:bottom w:w="0" w:type="dxa"/>
-              <w:left w:w="0" w:type="dxa"/>
-              <w:right w:w="0" w:type="dxa"/>
-            </w:tcMar>
-            <w:vAlign w:val="center"/>
-          </w:tcPr>
-          <w:p>
-            <w:pPr>
-              <w:jc w:val="center"/>
-              <w:spacing w:after="100" w:before="100" w:line="240"/>
-              <w:ind w:firstLine="0" w:left="100" w:right="100"/>
-            </w:pPr>
-            <w:r xmlns:w="http://schemas.openxmlformats.org/wordprocessingml/2006/main" xmlns:wp="http://schemas.openxmlformats.org/drawingml/2006/wordprocessingDrawing" xmlns:r="http://schemas.openxmlformats.org/officeDocument/2006/relationships" xmlns:w14="http://schemas.microsoft.com/office/word/2010/wordml">
-              <w:rPr>
-                <w:rFonts w:ascii="Times New Roman" w:hAnsi="Times New Roman" w:eastAsia="Times New Roman" w:cs="Times New Roman"/>
-                <w:sz w:val="24"/>
-                <w:szCs w:val="24"/>
-                <w:color w:val="000000"/>
-              </w:rPr>
-              <w:t xml:space="preserve">30 / 88 / 3,372</w:t>
+              <w:t xml:space="preserve">50 / 113 / 3,491</w:t>
+            </w:r>
+          </w:p>
+        </w:tc>
+        <w:tc>
+          <w:tcPr>
+            <w:tcBorders>
+              <w:bottom w:val="single" w:sz="8" w:space="0" w:color="666666"/>
+              <w:top w:val="single" w:sz="8" w:space="0" w:color="666666"/>
+              <w:left w:val="single" w:sz="8" w:space="0" w:color="666666"/>
+              <w:right w:val="single" w:sz="8" w:space="0" w:color="666666"/>
+            </w:tcBorders>
+            <w:shd w:val="clear" w:color="auto" w:fill="FFFFFF"/>
+            <w:tcMar>
+              <w:top w:w="0" w:type="dxa"/>
+              <w:bottom w:w="0" w:type="dxa"/>
+              <w:left w:w="0" w:type="dxa"/>
+              <w:right w:w="0" w:type="dxa"/>
+            </w:tcMar>
+            <w:vAlign w:val="center"/>
+          </w:tcPr>
+          <w:p>
+            <w:pPr>
+              <w:jc w:val="center"/>
+              <w:spacing w:after="100" w:before="100" w:line="240"/>
+              <w:ind w:firstLine="0" w:left="100" w:right="100"/>
+            </w:pPr>
+            <w:r xmlns:w="http://schemas.openxmlformats.org/wordprocessingml/2006/main" xmlns:wp="http://schemas.openxmlformats.org/drawingml/2006/wordprocessingDrawing" xmlns:r="http://schemas.openxmlformats.org/officeDocument/2006/relationships" xmlns:w14="http://schemas.microsoft.com/office/word/2010/wordml">
+              <w:rPr>
+                <w:rFonts w:ascii="Times New Roman" w:hAnsi="Times New Roman" w:eastAsia="Times New Roman" w:cs="Times New Roman"/>
+                <w:sz w:val="24"/>
+                <w:szCs w:val="24"/>
+                <w:color w:val="000000"/>
+              </w:rPr>
+              <w:t xml:space="preserve">29 / 97 / 3,485</w:t>
             </w:r>
           </w:p>
         </w:tc>
@@ -10392,183 +10392,183 @@
               </w:rPr>
               <w:t xml:space="preserve">0.55</w:t>
               <w:br/>
-              <w:t xml:space="preserve">(0.36, 0.84)</w:t>
-            </w:r>
-          </w:p>
-        </w:tc>
-        <w:tc>
-          <w:tcPr>
-            <w:tcBorders>
-              <w:bottom w:val="single" w:sz="8" w:space="0" w:color="666666"/>
-              <w:top w:val="single" w:sz="8" w:space="0" w:color="666666"/>
-              <w:left w:val="single" w:sz="8" w:space="0" w:color="666666"/>
-              <w:right w:val="single" w:sz="8" w:space="0" w:color="666666"/>
-            </w:tcBorders>
-            <w:shd w:val="clear" w:color="auto" w:fill="FFFFFF"/>
-            <w:tcMar>
-              <w:top w:w="0" w:type="dxa"/>
-              <w:bottom w:w="0" w:type="dxa"/>
-              <w:left w:w="0" w:type="dxa"/>
-              <w:right w:w="0" w:type="dxa"/>
-            </w:tcMar>
-            <w:vAlign w:val="center"/>
-          </w:tcPr>
-          <w:p>
-            <w:pPr>
-              <w:jc w:val="center"/>
-              <w:spacing w:after="100" w:before="100" w:line="240"/>
-              <w:ind w:firstLine="0" w:left="100" w:right="100"/>
-            </w:pPr>
-            <w:r xmlns:w="http://schemas.openxmlformats.org/wordprocessingml/2006/main" xmlns:wp="http://schemas.openxmlformats.org/drawingml/2006/wordprocessingDrawing" xmlns:r="http://schemas.openxmlformats.org/officeDocument/2006/relationships" xmlns:w14="http://schemas.microsoft.com/office/word/2010/wordml">
-              <w:rPr>
-                <w:rFonts w:ascii="Times New Roman" w:hAnsi="Times New Roman" w:eastAsia="Times New Roman" w:cs="Times New Roman"/>
-                <w:sz w:val="24"/>
-                <w:szCs w:val="24"/>
-                <w:color w:val="000000"/>
-              </w:rPr>
-              <w:t xml:space="preserve">0.85</w:t>
+              <w:t xml:space="preserve">(0.36, 0.83)</w:t>
+            </w:r>
+          </w:p>
+        </w:tc>
+        <w:tc>
+          <w:tcPr>
+            <w:tcBorders>
+              <w:bottom w:val="single" w:sz="8" w:space="0" w:color="666666"/>
+              <w:top w:val="single" w:sz="8" w:space="0" w:color="666666"/>
+              <w:left w:val="single" w:sz="8" w:space="0" w:color="666666"/>
+              <w:right w:val="single" w:sz="8" w:space="0" w:color="666666"/>
+            </w:tcBorders>
+            <w:shd w:val="clear" w:color="auto" w:fill="FFFFFF"/>
+            <w:tcMar>
+              <w:top w:w="0" w:type="dxa"/>
+              <w:bottom w:w="0" w:type="dxa"/>
+              <w:left w:w="0" w:type="dxa"/>
+              <w:right w:w="0" w:type="dxa"/>
+            </w:tcMar>
+            <w:vAlign w:val="center"/>
+          </w:tcPr>
+          <w:p>
+            <w:pPr>
+              <w:jc w:val="center"/>
+              <w:spacing w:after="100" w:before="100" w:line="240"/>
+              <w:ind w:firstLine="0" w:left="100" w:right="100"/>
+            </w:pPr>
+            <w:r xmlns:w="http://schemas.openxmlformats.org/wordprocessingml/2006/main" xmlns:wp="http://schemas.openxmlformats.org/drawingml/2006/wordprocessingDrawing" xmlns:r="http://schemas.openxmlformats.org/officeDocument/2006/relationships" xmlns:w14="http://schemas.microsoft.com/office/word/2010/wordml">
+              <w:rPr>
+                <w:rFonts w:ascii="Times New Roman" w:hAnsi="Times New Roman" w:eastAsia="Times New Roman" w:cs="Times New Roman"/>
+                <w:sz w:val="24"/>
+                <w:szCs w:val="24"/>
+                <w:color w:val="000000"/>
+              </w:rPr>
+              <w:t xml:space="preserve">0.87</w:t>
               <w:br/>
-              <w:t xml:space="preserve">(0.63, 1.15)</w:t>
-            </w:r>
-          </w:p>
-        </w:tc>
-        <w:tc>
-          <w:tcPr>
-            <w:tcBorders>
-              <w:bottom w:val="single" w:sz="8" w:space="0" w:color="666666"/>
-              <w:top w:val="single" w:sz="8" w:space="0" w:color="666666"/>
-              <w:left w:val="single" w:sz="8" w:space="0" w:color="666666"/>
-              <w:right w:val="single" w:sz="8" w:space="0" w:color="666666"/>
-            </w:tcBorders>
-            <w:shd w:val="clear" w:color="auto" w:fill="FFFFFF"/>
-            <w:tcMar>
-              <w:top w:w="0" w:type="dxa"/>
-              <w:bottom w:w="0" w:type="dxa"/>
-              <w:left w:w="0" w:type="dxa"/>
-              <w:right w:w="0" w:type="dxa"/>
-            </w:tcMar>
-            <w:vAlign w:val="center"/>
-          </w:tcPr>
-          <w:p>
-            <w:pPr>
-              <w:jc w:val="center"/>
-              <w:spacing w:after="100" w:before="100" w:line="240"/>
-              <w:ind w:firstLine="0" w:left="100" w:right="100"/>
-            </w:pPr>
-            <w:r xmlns:w="http://schemas.openxmlformats.org/wordprocessingml/2006/main" xmlns:wp="http://schemas.openxmlformats.org/drawingml/2006/wordprocessingDrawing" xmlns:r="http://schemas.openxmlformats.org/officeDocument/2006/relationships" xmlns:w14="http://schemas.microsoft.com/office/word/2010/wordml">
-              <w:rPr>
-                <w:rFonts w:ascii="Times New Roman" w:hAnsi="Times New Roman" w:eastAsia="Times New Roman" w:cs="Times New Roman"/>
-                <w:sz w:val="24"/>
-                <w:szCs w:val="24"/>
-                <w:color w:val="000000"/>
-              </w:rPr>
-              <w:t xml:space="preserve">85 / 217 / 3,145</w:t>
-            </w:r>
-          </w:p>
-        </w:tc>
-        <w:tc>
-          <w:tcPr>
-            <w:tcBorders>
-              <w:bottom w:val="single" w:sz="8" w:space="0" w:color="666666"/>
-              <w:top w:val="single" w:sz="8" w:space="0" w:color="666666"/>
-              <w:left w:val="single" w:sz="8" w:space="0" w:color="666666"/>
-              <w:right w:val="single" w:sz="8" w:space="0" w:color="666666"/>
-            </w:tcBorders>
-            <w:shd w:val="clear" w:color="auto" w:fill="FFFFFF"/>
-            <w:tcMar>
-              <w:top w:w="0" w:type="dxa"/>
-              <w:bottom w:w="0" w:type="dxa"/>
-              <w:left w:w="0" w:type="dxa"/>
-              <w:right w:w="0" w:type="dxa"/>
-            </w:tcMar>
-            <w:vAlign w:val="center"/>
-          </w:tcPr>
-          <w:p>
-            <w:pPr>
-              <w:jc w:val="center"/>
-              <w:spacing w:after="100" w:before="100" w:line="240"/>
-              <w:ind w:firstLine="0" w:left="100" w:right="100"/>
-            </w:pPr>
-            <w:r xmlns:w="http://schemas.openxmlformats.org/wordprocessingml/2006/main" xmlns:wp="http://schemas.openxmlformats.org/drawingml/2006/wordprocessingDrawing" xmlns:r="http://schemas.openxmlformats.org/officeDocument/2006/relationships" xmlns:w14="http://schemas.microsoft.com/office/word/2010/wordml">
-              <w:rPr>
-                <w:rFonts w:ascii="Times New Roman" w:hAnsi="Times New Roman" w:eastAsia="Times New Roman" w:cs="Times New Roman"/>
-                <w:sz w:val="24"/>
-                <w:szCs w:val="24"/>
-                <w:color w:val="000000"/>
-              </w:rPr>
-              <w:t xml:space="preserve">100 / 228 / 3,149</w:t>
-            </w:r>
-          </w:p>
-        </w:tc>
-        <w:tc>
-          <w:tcPr>
-            <w:tcBorders>
-              <w:bottom w:val="single" w:sz="8" w:space="0" w:color="666666"/>
-              <w:top w:val="single" w:sz="8" w:space="0" w:color="666666"/>
-              <w:left w:val="single" w:sz="8" w:space="0" w:color="666666"/>
-              <w:right w:val="single" w:sz="8" w:space="0" w:color="666666"/>
-            </w:tcBorders>
-            <w:shd w:val="clear" w:color="auto" w:fill="FFFFFF"/>
-            <w:tcMar>
-              <w:top w:w="0" w:type="dxa"/>
-              <w:bottom w:w="0" w:type="dxa"/>
-              <w:left w:w="0" w:type="dxa"/>
-              <w:right w:w="0" w:type="dxa"/>
-            </w:tcMar>
-            <w:vAlign w:val="center"/>
-          </w:tcPr>
-          <w:p>
-            <w:pPr>
-              <w:jc w:val="center"/>
-              <w:spacing w:after="100" w:before="100" w:line="240"/>
-              <w:ind w:firstLine="0" w:left="100" w:right="100"/>
-            </w:pPr>
-            <w:r xmlns:w="http://schemas.openxmlformats.org/wordprocessingml/2006/main" xmlns:wp="http://schemas.openxmlformats.org/drawingml/2006/wordprocessingDrawing" xmlns:r="http://schemas.openxmlformats.org/officeDocument/2006/relationships" xmlns:w14="http://schemas.microsoft.com/office/word/2010/wordml">
-              <w:rPr>
-                <w:rFonts w:ascii="Times New Roman" w:hAnsi="Times New Roman" w:eastAsia="Times New Roman" w:cs="Times New Roman"/>
-                <w:sz w:val="24"/>
-                <w:szCs w:val="24"/>
-                <w:color w:val="000000"/>
-              </w:rPr>
-              <w:t xml:space="preserve">1.19</w:t>
+              <w:t xml:space="preserve">(0.65, 1.14)</w:t>
+            </w:r>
+          </w:p>
+        </w:tc>
+        <w:tc>
+          <w:tcPr>
+            <w:tcBorders>
+              <w:bottom w:val="single" w:sz="8" w:space="0" w:color="666666"/>
+              <w:top w:val="single" w:sz="8" w:space="0" w:color="666666"/>
+              <w:left w:val="single" w:sz="8" w:space="0" w:color="666666"/>
+              <w:right w:val="single" w:sz="8" w:space="0" w:color="666666"/>
+            </w:tcBorders>
+            <w:shd w:val="clear" w:color="auto" w:fill="FFFFFF"/>
+            <w:tcMar>
+              <w:top w:w="0" w:type="dxa"/>
+              <w:bottom w:w="0" w:type="dxa"/>
+              <w:left w:w="0" w:type="dxa"/>
+              <w:right w:w="0" w:type="dxa"/>
+            </w:tcMar>
+            <w:vAlign w:val="center"/>
+          </w:tcPr>
+          <w:p>
+            <w:pPr>
+              <w:jc w:val="center"/>
+              <w:spacing w:after="100" w:before="100" w:line="240"/>
+              <w:ind w:firstLine="0" w:left="100" w:right="100"/>
+            </w:pPr>
+            <w:r xmlns:w="http://schemas.openxmlformats.org/wordprocessingml/2006/main" xmlns:wp="http://schemas.openxmlformats.org/drawingml/2006/wordprocessingDrawing" xmlns:r="http://schemas.openxmlformats.org/officeDocument/2006/relationships" xmlns:w14="http://schemas.microsoft.com/office/word/2010/wordml">
+              <w:rPr>
+                <w:rFonts w:ascii="Times New Roman" w:hAnsi="Times New Roman" w:eastAsia="Times New Roman" w:cs="Times New Roman"/>
+                <w:sz w:val="24"/>
+                <w:szCs w:val="24"/>
+                <w:color w:val="000000"/>
+              </w:rPr>
+              <w:t xml:space="preserve">90 / 226 / 3,232</w:t>
+            </w:r>
+          </w:p>
+        </w:tc>
+        <w:tc>
+          <w:tcPr>
+            <w:tcBorders>
+              <w:bottom w:val="single" w:sz="8" w:space="0" w:color="666666"/>
+              <w:top w:val="single" w:sz="8" w:space="0" w:color="666666"/>
+              <w:left w:val="single" w:sz="8" w:space="0" w:color="666666"/>
+              <w:right w:val="single" w:sz="8" w:space="0" w:color="666666"/>
+            </w:tcBorders>
+            <w:shd w:val="clear" w:color="auto" w:fill="FFFFFF"/>
+            <w:tcMar>
+              <w:top w:w="0" w:type="dxa"/>
+              <w:bottom w:w="0" w:type="dxa"/>
+              <w:left w:w="0" w:type="dxa"/>
+              <w:right w:w="0" w:type="dxa"/>
+            </w:tcMar>
+            <w:vAlign w:val="center"/>
+          </w:tcPr>
+          <w:p>
+            <w:pPr>
+              <w:jc w:val="center"/>
+              <w:spacing w:after="100" w:before="100" w:line="240"/>
+              <w:ind w:firstLine="0" w:left="100" w:right="100"/>
+            </w:pPr>
+            <w:r xmlns:w="http://schemas.openxmlformats.org/wordprocessingml/2006/main" xmlns:wp="http://schemas.openxmlformats.org/drawingml/2006/wordprocessingDrawing" xmlns:r="http://schemas.openxmlformats.org/officeDocument/2006/relationships" xmlns:w14="http://schemas.microsoft.com/office/word/2010/wordml">
+              <w:rPr>
+                <w:rFonts w:ascii="Times New Roman" w:hAnsi="Times New Roman" w:eastAsia="Times New Roman" w:cs="Times New Roman"/>
+                <w:sz w:val="24"/>
+                <w:szCs w:val="24"/>
+                <w:color w:val="000000"/>
+              </w:rPr>
+              <w:t xml:space="preserve">101 / 248 / 3,250</w:t>
+            </w:r>
+          </w:p>
+        </w:tc>
+        <w:tc>
+          <w:tcPr>
+            <w:tcBorders>
+              <w:bottom w:val="single" w:sz="8" w:space="0" w:color="666666"/>
+              <w:top w:val="single" w:sz="8" w:space="0" w:color="666666"/>
+              <w:left w:val="single" w:sz="8" w:space="0" w:color="666666"/>
+              <w:right w:val="single" w:sz="8" w:space="0" w:color="666666"/>
+            </w:tcBorders>
+            <w:shd w:val="clear" w:color="auto" w:fill="FFFFFF"/>
+            <w:tcMar>
+              <w:top w:w="0" w:type="dxa"/>
+              <w:bottom w:w="0" w:type="dxa"/>
+              <w:left w:w="0" w:type="dxa"/>
+              <w:right w:w="0" w:type="dxa"/>
+            </w:tcMar>
+            <w:vAlign w:val="center"/>
+          </w:tcPr>
+          <w:p>
+            <w:pPr>
+              <w:jc w:val="center"/>
+              <w:spacing w:after="100" w:before="100" w:line="240"/>
+              <w:ind w:firstLine="0" w:left="100" w:right="100"/>
+            </w:pPr>
+            <w:r xmlns:w="http://schemas.openxmlformats.org/wordprocessingml/2006/main" xmlns:wp="http://schemas.openxmlformats.org/drawingml/2006/wordprocessingDrawing" xmlns:r="http://schemas.openxmlformats.org/officeDocument/2006/relationships" xmlns:w14="http://schemas.microsoft.com/office/word/2010/wordml">
+              <w:rPr>
+                <w:rFonts w:ascii="Times New Roman" w:hAnsi="Times New Roman" w:eastAsia="Times New Roman" w:cs="Times New Roman"/>
+                <w:sz w:val="24"/>
+                <w:szCs w:val="24"/>
+                <w:color w:val="000000"/>
+              </w:rPr>
+              <w:t xml:space="preserve">1.14</w:t>
               <w:br/>
-              <w:t xml:space="preserve">(0.88, 1.61)</w:t>
-            </w:r>
-          </w:p>
-        </w:tc>
-        <w:tc>
-          <w:tcPr>
-            <w:tcBorders>
-              <w:bottom w:val="single" w:sz="8" w:space="0" w:color="666666"/>
-              <w:top w:val="single" w:sz="8" w:space="0" w:color="666666"/>
-              <w:left w:val="single" w:sz="8" w:space="0" w:color="666666"/>
-              <w:right w:val="single" w:sz="8" w:space="0" w:color="666666"/>
-            </w:tcBorders>
-            <w:shd w:val="clear" w:color="auto" w:fill="FFFFFF"/>
-            <w:tcMar>
-              <w:top w:w="0" w:type="dxa"/>
-              <w:bottom w:w="0" w:type="dxa"/>
-              <w:left w:w="0" w:type="dxa"/>
-              <w:right w:w="0" w:type="dxa"/>
-            </w:tcMar>
-            <w:vAlign w:val="center"/>
-          </w:tcPr>
-          <w:p>
-            <w:pPr>
-              <w:jc w:val="center"/>
-              <w:spacing w:after="100" w:before="100" w:line="240"/>
-              <w:ind w:firstLine="0" w:left="100" w:right="100"/>
-            </w:pPr>
-            <w:r xmlns:w="http://schemas.openxmlformats.org/wordprocessingml/2006/main" xmlns:wp="http://schemas.openxmlformats.org/drawingml/2006/wordprocessingDrawing" xmlns:r="http://schemas.openxmlformats.org/officeDocument/2006/relationships" xmlns:w14="http://schemas.microsoft.com/office/word/2010/wordml">
-              <w:rPr>
-                <w:rFonts w:ascii="Times New Roman" w:hAnsi="Times New Roman" w:eastAsia="Times New Roman" w:cs="Times New Roman"/>
-                <w:sz w:val="24"/>
-                <w:szCs w:val="24"/>
-                <w:color w:val="000000"/>
-              </w:rPr>
-              <w:t xml:space="preserve">1.04</w:t>
+              <w:t xml:space="preserve">(0.84, 1.55)</w:t>
+            </w:r>
+          </w:p>
+        </w:tc>
+        <w:tc>
+          <w:tcPr>
+            <w:tcBorders>
+              <w:bottom w:val="single" w:sz="8" w:space="0" w:color="666666"/>
+              <w:top w:val="single" w:sz="8" w:space="0" w:color="666666"/>
+              <w:left w:val="single" w:sz="8" w:space="0" w:color="666666"/>
+              <w:right w:val="single" w:sz="8" w:space="0" w:color="666666"/>
+            </w:tcBorders>
+            <w:shd w:val="clear" w:color="auto" w:fill="FFFFFF"/>
+            <w:tcMar>
+              <w:top w:w="0" w:type="dxa"/>
+              <w:bottom w:w="0" w:type="dxa"/>
+              <w:left w:w="0" w:type="dxa"/>
+              <w:right w:w="0" w:type="dxa"/>
+            </w:tcMar>
+            <w:vAlign w:val="center"/>
+          </w:tcPr>
+          <w:p>
+            <w:pPr>
+              <w:jc w:val="center"/>
+              <w:spacing w:after="100" w:before="100" w:line="240"/>
+              <w:ind w:firstLine="0" w:left="100" w:right="100"/>
+            </w:pPr>
+            <w:r xmlns:w="http://schemas.openxmlformats.org/wordprocessingml/2006/main" xmlns:wp="http://schemas.openxmlformats.org/drawingml/2006/wordprocessingDrawing" xmlns:r="http://schemas.openxmlformats.org/officeDocument/2006/relationships" xmlns:w14="http://schemas.microsoft.com/office/word/2010/wordml">
+              <w:rPr>
+                <w:rFonts w:ascii="Times New Roman" w:hAnsi="Times New Roman" w:eastAsia="Times New Roman" w:cs="Times New Roman"/>
+                <w:sz w:val="24"/>
+                <w:szCs w:val="24"/>
+                <w:color w:val="000000"/>
+              </w:rPr>
+              <w:t xml:space="preserve">1.09</w:t>
               <w:br/>
-              <w:t xml:space="preserve">(0.84, 1.29)</w:t>
+              <w:t xml:space="preserve">(0.90, 1.33)</w:t>
             </w:r>
           </w:p>
         </w:tc>
@@ -10642,253 +10642,253 @@
                 <w:szCs w:val="24"/>
                 <w:color w:val="000000"/>
               </w:rPr>
-              <w:t xml:space="preserve">41 / 91 / 1,255</w:t>
-            </w:r>
-          </w:p>
-        </w:tc>
-        <w:tc>
-          <w:tcPr>
-            <w:tcBorders>
-              <w:bottom w:val="single" w:sz="8" w:space="0" w:color="666666"/>
-              <w:top w:val="single" w:sz="8" w:space="0" w:color="666666"/>
-              <w:left w:val="single" w:sz="8" w:space="0" w:color="666666"/>
-              <w:right w:val="single" w:sz="8" w:space="0" w:color="666666"/>
-            </w:tcBorders>
-            <w:shd w:val="clear" w:color="auto" w:fill="FFFFFF"/>
-            <w:tcMar>
-              <w:top w:w="0" w:type="dxa"/>
-              <w:bottom w:w="0" w:type="dxa"/>
-              <w:left w:w="0" w:type="dxa"/>
-              <w:right w:w="0" w:type="dxa"/>
-            </w:tcMar>
-            <w:vAlign w:val="center"/>
-          </w:tcPr>
-          <w:p>
-            <w:pPr>
-              <w:jc w:val="center"/>
-              <w:spacing w:after="100" w:before="100" w:line="240"/>
-              <w:ind w:firstLine="0" w:left="100" w:right="100"/>
-            </w:pPr>
-            <w:r xmlns:w="http://schemas.openxmlformats.org/wordprocessingml/2006/main" xmlns:wp="http://schemas.openxmlformats.org/drawingml/2006/wordprocessingDrawing" xmlns:r="http://schemas.openxmlformats.org/officeDocument/2006/relationships" xmlns:w14="http://schemas.microsoft.com/office/word/2010/wordml">
-              <w:rPr>
-                <w:rFonts w:ascii="Times New Roman" w:hAnsi="Times New Roman" w:eastAsia="Times New Roman" w:cs="Times New Roman"/>
-                <w:sz w:val="24"/>
-                <w:szCs w:val="24"/>
-                <w:color w:val="000000"/>
-              </w:rPr>
-              <w:t xml:space="preserve">35 / 85 / 1,283</w:t>
-            </w:r>
-          </w:p>
-        </w:tc>
-        <w:tc>
-          <w:tcPr>
-            <w:tcBorders>
-              <w:bottom w:val="single" w:sz="8" w:space="0" w:color="666666"/>
-              <w:top w:val="single" w:sz="8" w:space="0" w:color="666666"/>
-              <w:left w:val="single" w:sz="8" w:space="0" w:color="666666"/>
-              <w:right w:val="single" w:sz="8" w:space="0" w:color="666666"/>
-            </w:tcBorders>
-            <w:shd w:val="clear" w:color="auto" w:fill="FFFFFF"/>
-            <w:tcMar>
-              <w:top w:w="0" w:type="dxa"/>
-              <w:bottom w:w="0" w:type="dxa"/>
-              <w:left w:w="0" w:type="dxa"/>
-              <w:right w:w="0" w:type="dxa"/>
-            </w:tcMar>
-            <w:vAlign w:val="center"/>
-          </w:tcPr>
-          <w:p>
-            <w:pPr>
-              <w:jc w:val="center"/>
-              <w:spacing w:after="100" w:before="100" w:line="240"/>
-              <w:ind w:firstLine="0" w:left="100" w:right="100"/>
-            </w:pPr>
-            <w:r xmlns:w="http://schemas.openxmlformats.org/wordprocessingml/2006/main" xmlns:wp="http://schemas.openxmlformats.org/drawingml/2006/wordprocessingDrawing" xmlns:r="http://schemas.openxmlformats.org/officeDocument/2006/relationships" xmlns:w14="http://schemas.microsoft.com/office/word/2010/wordml">
-              <w:rPr>
-                <w:rFonts w:ascii="Times New Roman" w:hAnsi="Times New Roman" w:eastAsia="Times New Roman" w:cs="Times New Roman"/>
-                <w:sz w:val="24"/>
-                <w:szCs w:val="24"/>
-                <w:color w:val="000000"/>
-              </w:rPr>
-              <w:t xml:space="preserve">0.79</w:t>
+              <w:t xml:space="preserve">41 / 84 / 1,161</w:t>
+            </w:r>
+          </w:p>
+        </w:tc>
+        <w:tc>
+          <w:tcPr>
+            <w:tcBorders>
+              <w:bottom w:val="single" w:sz="8" w:space="0" w:color="666666"/>
+              <w:top w:val="single" w:sz="8" w:space="0" w:color="666666"/>
+              <w:left w:val="single" w:sz="8" w:space="0" w:color="666666"/>
+              <w:right w:val="single" w:sz="8" w:space="0" w:color="666666"/>
+            </w:tcBorders>
+            <w:shd w:val="clear" w:color="auto" w:fill="FFFFFF"/>
+            <w:tcMar>
+              <w:top w:w="0" w:type="dxa"/>
+              <w:bottom w:w="0" w:type="dxa"/>
+              <w:left w:w="0" w:type="dxa"/>
+              <w:right w:w="0" w:type="dxa"/>
+            </w:tcMar>
+            <w:vAlign w:val="center"/>
+          </w:tcPr>
+          <w:p>
+            <w:pPr>
+              <w:jc w:val="center"/>
+              <w:spacing w:after="100" w:before="100" w:line="240"/>
+              <w:ind w:firstLine="0" w:left="100" w:right="100"/>
+            </w:pPr>
+            <w:r xmlns:w="http://schemas.openxmlformats.org/wordprocessingml/2006/main" xmlns:wp="http://schemas.openxmlformats.org/drawingml/2006/wordprocessingDrawing" xmlns:r="http://schemas.openxmlformats.org/officeDocument/2006/relationships" xmlns:w14="http://schemas.microsoft.com/office/word/2010/wordml">
+              <w:rPr>
+                <w:rFonts w:ascii="Times New Roman" w:hAnsi="Times New Roman" w:eastAsia="Times New Roman" w:cs="Times New Roman"/>
+                <w:sz w:val="24"/>
+                <w:szCs w:val="24"/>
+                <w:color w:val="000000"/>
+              </w:rPr>
+              <w:t xml:space="preserve">36 / 76 / 1,170</w:t>
+            </w:r>
+          </w:p>
+        </w:tc>
+        <w:tc>
+          <w:tcPr>
+            <w:tcBorders>
+              <w:bottom w:val="single" w:sz="8" w:space="0" w:color="666666"/>
+              <w:top w:val="single" w:sz="8" w:space="0" w:color="666666"/>
+              <w:left w:val="single" w:sz="8" w:space="0" w:color="666666"/>
+              <w:right w:val="single" w:sz="8" w:space="0" w:color="666666"/>
+            </w:tcBorders>
+            <w:shd w:val="clear" w:color="auto" w:fill="FFFFFF"/>
+            <w:tcMar>
+              <w:top w:w="0" w:type="dxa"/>
+              <w:bottom w:w="0" w:type="dxa"/>
+              <w:left w:w="0" w:type="dxa"/>
+              <w:right w:w="0" w:type="dxa"/>
+            </w:tcMar>
+            <w:vAlign w:val="center"/>
+          </w:tcPr>
+          <w:p>
+            <w:pPr>
+              <w:jc w:val="center"/>
+              <w:spacing w:after="100" w:before="100" w:line="240"/>
+              <w:ind w:firstLine="0" w:left="100" w:right="100"/>
+            </w:pPr>
+            <w:r xmlns:w="http://schemas.openxmlformats.org/wordprocessingml/2006/main" xmlns:wp="http://schemas.openxmlformats.org/drawingml/2006/wordprocessingDrawing" xmlns:r="http://schemas.openxmlformats.org/officeDocument/2006/relationships" xmlns:w14="http://schemas.microsoft.com/office/word/2010/wordml">
+              <w:rPr>
+                <w:rFonts w:ascii="Times New Roman" w:hAnsi="Times New Roman" w:eastAsia="Times New Roman" w:cs="Times New Roman"/>
+                <w:sz w:val="24"/>
+                <w:szCs w:val="24"/>
+                <w:color w:val="000000"/>
+              </w:rPr>
+              <w:t xml:space="preserve">0.81</w:t>
               <w:br/>
-              <w:t xml:space="preserve">(0.50, 1.23)</w:t>
-            </w:r>
-          </w:p>
-        </w:tc>
-        <w:tc>
-          <w:tcPr>
-            <w:tcBorders>
-              <w:bottom w:val="single" w:sz="8" w:space="0" w:color="666666"/>
-              <w:top w:val="single" w:sz="8" w:space="0" w:color="666666"/>
-              <w:left w:val="single" w:sz="8" w:space="0" w:color="666666"/>
-              <w:right w:val="single" w:sz="8" w:space="0" w:color="666666"/>
-            </w:tcBorders>
-            <w:shd w:val="clear" w:color="auto" w:fill="FFFFFF"/>
-            <w:tcMar>
-              <w:top w:w="0" w:type="dxa"/>
-              <w:bottom w:w="0" w:type="dxa"/>
-              <w:left w:w="0" w:type="dxa"/>
-              <w:right w:w="0" w:type="dxa"/>
-            </w:tcMar>
-            <w:vAlign w:val="center"/>
-          </w:tcPr>
-          <w:p>
-            <w:pPr>
-              <w:jc w:val="center"/>
-              <w:spacing w:after="100" w:before="100" w:line="240"/>
-              <w:ind w:firstLine="0" w:left="100" w:right="100"/>
-            </w:pPr>
-            <w:r xmlns:w="http://schemas.openxmlformats.org/wordprocessingml/2006/main" xmlns:wp="http://schemas.openxmlformats.org/drawingml/2006/wordprocessingDrawing" xmlns:r="http://schemas.openxmlformats.org/officeDocument/2006/relationships" xmlns:w14="http://schemas.microsoft.com/office/word/2010/wordml">
-              <w:rPr>
-                <w:rFonts w:ascii="Times New Roman" w:hAnsi="Times New Roman" w:eastAsia="Times New Roman" w:cs="Times New Roman"/>
-                <w:sz w:val="24"/>
-                <w:szCs w:val="24"/>
-                <w:color w:val="000000"/>
-              </w:rPr>
-              <w:t xml:space="preserve">0.90</w:t>
+              <w:t xml:space="preserve">(0.51, 1.31)</w:t>
+            </w:r>
+          </w:p>
+        </w:tc>
+        <w:tc>
+          <w:tcPr>
+            <w:tcBorders>
+              <w:bottom w:val="single" w:sz="8" w:space="0" w:color="666666"/>
+              <w:top w:val="single" w:sz="8" w:space="0" w:color="666666"/>
+              <w:left w:val="single" w:sz="8" w:space="0" w:color="666666"/>
+              <w:right w:val="single" w:sz="8" w:space="0" w:color="666666"/>
+            </w:tcBorders>
+            <w:shd w:val="clear" w:color="auto" w:fill="FFFFFF"/>
+            <w:tcMar>
+              <w:top w:w="0" w:type="dxa"/>
+              <w:bottom w:w="0" w:type="dxa"/>
+              <w:left w:w="0" w:type="dxa"/>
+              <w:right w:w="0" w:type="dxa"/>
+            </w:tcMar>
+            <w:vAlign w:val="center"/>
+          </w:tcPr>
+          <w:p>
+            <w:pPr>
+              <w:jc w:val="center"/>
+              <w:spacing w:after="100" w:before="100" w:line="240"/>
+              <w:ind w:firstLine="0" w:left="100" w:right="100"/>
+            </w:pPr>
+            <w:r xmlns:w="http://schemas.openxmlformats.org/wordprocessingml/2006/main" xmlns:wp="http://schemas.openxmlformats.org/drawingml/2006/wordprocessingDrawing" xmlns:r="http://schemas.openxmlformats.org/officeDocument/2006/relationships" xmlns:w14="http://schemas.microsoft.com/office/word/2010/wordml">
+              <w:rPr>
+                <w:rFonts w:ascii="Times New Roman" w:hAnsi="Times New Roman" w:eastAsia="Times New Roman" w:cs="Times New Roman"/>
+                <w:sz w:val="24"/>
+                <w:szCs w:val="24"/>
+                <w:color w:val="000000"/>
+              </w:rPr>
+              <w:t xml:space="preserve">0.88</w:t>
               <w:br/>
-              <w:t xml:space="preserve">(0.65, 1.23)</w:t>
-            </w:r>
-          </w:p>
-        </w:tc>
-        <w:tc>
-          <w:tcPr>
-            <w:tcBorders>
-              <w:bottom w:val="single" w:sz="8" w:space="0" w:color="666666"/>
-              <w:top w:val="single" w:sz="8" w:space="0" w:color="666666"/>
-              <w:left w:val="single" w:sz="8" w:space="0" w:color="666666"/>
-              <w:right w:val="single" w:sz="8" w:space="0" w:color="666666"/>
-            </w:tcBorders>
-            <w:shd w:val="clear" w:color="auto" w:fill="FFFFFF"/>
-            <w:tcMar>
-              <w:top w:w="0" w:type="dxa"/>
-              <w:bottom w:w="0" w:type="dxa"/>
-              <w:left w:w="0" w:type="dxa"/>
-              <w:right w:w="0" w:type="dxa"/>
-            </w:tcMar>
-            <w:vAlign w:val="center"/>
-          </w:tcPr>
-          <w:p>
-            <w:pPr>
-              <w:jc w:val="center"/>
-              <w:spacing w:after="100" w:before="100" w:line="240"/>
-              <w:ind w:firstLine="0" w:left="100" w:right="100"/>
-            </w:pPr>
-            <w:r xmlns:w="http://schemas.openxmlformats.org/wordprocessingml/2006/main" xmlns:wp="http://schemas.openxmlformats.org/drawingml/2006/wordprocessingDrawing" xmlns:r="http://schemas.openxmlformats.org/officeDocument/2006/relationships" xmlns:w14="http://schemas.microsoft.com/office/word/2010/wordml">
-              <w:rPr>
-                <w:rFonts w:ascii="Times New Roman" w:hAnsi="Times New Roman" w:eastAsia="Times New Roman" w:cs="Times New Roman"/>
-                <w:sz w:val="24"/>
-                <w:szCs w:val="24"/>
-                <w:color w:val="000000"/>
-              </w:rPr>
-              <w:t xml:space="preserve">96 / 138 / 1,094</w:t>
-            </w:r>
-          </w:p>
-        </w:tc>
-        <w:tc>
-          <w:tcPr>
-            <w:tcBorders>
-              <w:bottom w:val="single" w:sz="8" w:space="0" w:color="666666"/>
-              <w:top w:val="single" w:sz="8" w:space="0" w:color="666666"/>
-              <w:left w:val="single" w:sz="8" w:space="0" w:color="666666"/>
-              <w:right w:val="single" w:sz="8" w:space="0" w:color="666666"/>
-            </w:tcBorders>
-            <w:shd w:val="clear" w:color="auto" w:fill="FFFFFF"/>
-            <w:tcMar>
-              <w:top w:w="0" w:type="dxa"/>
-              <w:bottom w:w="0" w:type="dxa"/>
-              <w:left w:w="0" w:type="dxa"/>
-              <w:right w:w="0" w:type="dxa"/>
-            </w:tcMar>
-            <w:vAlign w:val="center"/>
-          </w:tcPr>
-          <w:p>
-            <w:pPr>
-              <w:jc w:val="center"/>
-              <w:spacing w:after="100" w:before="100" w:line="240"/>
-              <w:ind w:firstLine="0" w:left="100" w:right="100"/>
-            </w:pPr>
-            <w:r xmlns:w="http://schemas.openxmlformats.org/wordprocessingml/2006/main" xmlns:wp="http://schemas.openxmlformats.org/drawingml/2006/wordprocessingDrawing" xmlns:r="http://schemas.openxmlformats.org/officeDocument/2006/relationships" xmlns:w14="http://schemas.microsoft.com/office/word/2010/wordml">
-              <w:rPr>
-                <w:rFonts w:ascii="Times New Roman" w:hAnsi="Times New Roman" w:eastAsia="Times New Roman" w:cs="Times New Roman"/>
-                <w:sz w:val="24"/>
-                <w:szCs w:val="24"/>
-                <w:color w:val="000000"/>
-              </w:rPr>
-              <w:t xml:space="preserve">83 / 165 / 1,113</w:t>
-            </w:r>
-          </w:p>
-        </w:tc>
-        <w:tc>
-          <w:tcPr>
-            <w:tcBorders>
-              <w:bottom w:val="single" w:sz="8" w:space="0" w:color="666666"/>
-              <w:top w:val="single" w:sz="8" w:space="0" w:color="666666"/>
-              <w:left w:val="single" w:sz="8" w:space="0" w:color="666666"/>
-              <w:right w:val="single" w:sz="8" w:space="0" w:color="666666"/>
-            </w:tcBorders>
-            <w:shd w:val="clear" w:color="auto" w:fill="FFFFFF"/>
-            <w:tcMar>
-              <w:top w:w="0" w:type="dxa"/>
-              <w:bottom w:w="0" w:type="dxa"/>
-              <w:left w:w="0" w:type="dxa"/>
-              <w:right w:w="0" w:type="dxa"/>
-            </w:tcMar>
-            <w:vAlign w:val="center"/>
-          </w:tcPr>
-          <w:p>
-            <w:pPr>
-              <w:jc w:val="center"/>
-              <w:spacing w:after="100" w:before="100" w:line="240"/>
-              <w:ind w:firstLine="0" w:left="100" w:right="100"/>
-            </w:pPr>
-            <w:r xmlns:w="http://schemas.openxmlformats.org/wordprocessingml/2006/main" xmlns:wp="http://schemas.openxmlformats.org/drawingml/2006/wordprocessingDrawing" xmlns:r="http://schemas.openxmlformats.org/officeDocument/2006/relationships" xmlns:w14="http://schemas.microsoft.com/office/word/2010/wordml">
-              <w:rPr>
-                <w:rFonts w:ascii="Times New Roman" w:hAnsi="Times New Roman" w:eastAsia="Times New Roman" w:cs="Times New Roman"/>
-                <w:sz w:val="24"/>
-                <w:szCs w:val="24"/>
-                <w:color w:val="000000"/>
-              </w:rPr>
-              <w:t xml:space="preserve">0.85</w:t>
+              <w:t xml:space="preserve">(0.62, 1.24)</w:t>
+            </w:r>
+          </w:p>
+        </w:tc>
+        <w:tc>
+          <w:tcPr>
+            <w:tcBorders>
+              <w:bottom w:val="single" w:sz="8" w:space="0" w:color="666666"/>
+              <w:top w:val="single" w:sz="8" w:space="0" w:color="666666"/>
+              <w:left w:val="single" w:sz="8" w:space="0" w:color="666666"/>
+              <w:right w:val="single" w:sz="8" w:space="0" w:color="666666"/>
+            </w:tcBorders>
+            <w:shd w:val="clear" w:color="auto" w:fill="FFFFFF"/>
+            <w:tcMar>
+              <w:top w:w="0" w:type="dxa"/>
+              <w:bottom w:w="0" w:type="dxa"/>
+              <w:left w:w="0" w:type="dxa"/>
+              <w:right w:w="0" w:type="dxa"/>
+            </w:tcMar>
+            <w:vAlign w:val="center"/>
+          </w:tcPr>
+          <w:p>
+            <w:pPr>
+              <w:jc w:val="center"/>
+              <w:spacing w:after="100" w:before="100" w:line="240"/>
+              <w:ind w:firstLine="0" w:left="100" w:right="100"/>
+            </w:pPr>
+            <w:r xmlns:w="http://schemas.openxmlformats.org/wordprocessingml/2006/main" xmlns:wp="http://schemas.openxmlformats.org/drawingml/2006/wordprocessingDrawing" xmlns:r="http://schemas.openxmlformats.org/officeDocument/2006/relationships" xmlns:w14="http://schemas.microsoft.com/office/word/2010/wordml">
+              <w:rPr>
+                <w:rFonts w:ascii="Times New Roman" w:hAnsi="Times New Roman" w:eastAsia="Times New Roman" w:cs="Times New Roman"/>
+                <w:sz w:val="24"/>
+                <w:szCs w:val="24"/>
+                <w:color w:val="000000"/>
+              </w:rPr>
+              <w:t xml:space="preserve">91 / 129 / 1,007</w:t>
+            </w:r>
+          </w:p>
+        </w:tc>
+        <w:tc>
+          <w:tcPr>
+            <w:tcBorders>
+              <w:bottom w:val="single" w:sz="8" w:space="0" w:color="666666"/>
+              <w:top w:val="single" w:sz="8" w:space="0" w:color="666666"/>
+              <w:left w:val="single" w:sz="8" w:space="0" w:color="666666"/>
+              <w:right w:val="single" w:sz="8" w:space="0" w:color="666666"/>
+            </w:tcBorders>
+            <w:shd w:val="clear" w:color="auto" w:fill="FFFFFF"/>
+            <w:tcMar>
+              <w:top w:w="0" w:type="dxa"/>
+              <w:bottom w:w="0" w:type="dxa"/>
+              <w:left w:w="0" w:type="dxa"/>
+              <w:right w:w="0" w:type="dxa"/>
+            </w:tcMar>
+            <w:vAlign w:val="center"/>
+          </w:tcPr>
+          <w:p>
+            <w:pPr>
+              <w:jc w:val="center"/>
+              <w:spacing w:after="100" w:before="100" w:line="240"/>
+              <w:ind w:firstLine="0" w:left="100" w:right="100"/>
+            </w:pPr>
+            <w:r xmlns:w="http://schemas.openxmlformats.org/wordprocessingml/2006/main" xmlns:wp="http://schemas.openxmlformats.org/drawingml/2006/wordprocessingDrawing" xmlns:r="http://schemas.openxmlformats.org/officeDocument/2006/relationships" xmlns:w14="http://schemas.microsoft.com/office/word/2010/wordml">
+              <w:rPr>
+                <w:rFonts w:ascii="Times New Roman" w:hAnsi="Times New Roman" w:eastAsia="Times New Roman" w:cs="Times New Roman"/>
+                <w:sz w:val="24"/>
+                <w:szCs w:val="24"/>
+                <w:color w:val="000000"/>
+              </w:rPr>
+              <w:t xml:space="preserve">82 / 145 / 1,012</w:t>
+            </w:r>
+          </w:p>
+        </w:tc>
+        <w:tc>
+          <w:tcPr>
+            <w:tcBorders>
+              <w:bottom w:val="single" w:sz="8" w:space="0" w:color="666666"/>
+              <w:top w:val="single" w:sz="8" w:space="0" w:color="666666"/>
+              <w:left w:val="single" w:sz="8" w:space="0" w:color="666666"/>
+              <w:right w:val="single" w:sz="8" w:space="0" w:color="666666"/>
+            </w:tcBorders>
+            <w:shd w:val="clear" w:color="auto" w:fill="FFFFFF"/>
+            <w:tcMar>
+              <w:top w:w="0" w:type="dxa"/>
+              <w:bottom w:w="0" w:type="dxa"/>
+              <w:left w:w="0" w:type="dxa"/>
+              <w:right w:w="0" w:type="dxa"/>
+            </w:tcMar>
+            <w:vAlign w:val="center"/>
+          </w:tcPr>
+          <w:p>
+            <w:pPr>
+              <w:jc w:val="center"/>
+              <w:spacing w:after="100" w:before="100" w:line="240"/>
+              <w:ind w:firstLine="0" w:left="100" w:right="100"/>
+            </w:pPr>
+            <w:r xmlns:w="http://schemas.openxmlformats.org/wordprocessingml/2006/main" xmlns:wp="http://schemas.openxmlformats.org/drawingml/2006/wordprocessingDrawing" xmlns:r="http://schemas.openxmlformats.org/officeDocument/2006/relationships" xmlns:w14="http://schemas.microsoft.com/office/word/2010/wordml">
+              <w:rPr>
+                <w:rFonts w:ascii="Times New Roman" w:hAnsi="Times New Roman" w:eastAsia="Times New Roman" w:cs="Times New Roman"/>
+                <w:sz w:val="24"/>
+                <w:szCs w:val="24"/>
+                <w:color w:val="000000"/>
+              </w:rPr>
+              <w:t xml:space="preserve">0.89</w:t>
               <w:br/>
-              <w:t xml:space="preserve">(0.65, 1.11)</w:t>
-            </w:r>
-          </w:p>
-        </w:tc>
-        <w:tc>
-          <w:tcPr>
-            <w:tcBorders>
-              <w:bottom w:val="single" w:sz="8" w:space="0" w:color="666666"/>
-              <w:top w:val="single" w:sz="8" w:space="0" w:color="666666"/>
-              <w:left w:val="single" w:sz="8" w:space="0" w:color="666666"/>
-              <w:right w:val="single" w:sz="8" w:space="0" w:color="666666"/>
-            </w:tcBorders>
-            <w:shd w:val="clear" w:color="auto" w:fill="FFFFFF"/>
-            <w:tcMar>
-              <w:top w:w="0" w:type="dxa"/>
-              <w:bottom w:w="0" w:type="dxa"/>
-              <w:left w:w="0" w:type="dxa"/>
-              <w:right w:w="0" w:type="dxa"/>
-            </w:tcMar>
-            <w:vAlign w:val="center"/>
-          </w:tcPr>
-          <w:p>
-            <w:pPr>
-              <w:jc w:val="center"/>
-              <w:spacing w:after="100" w:before="100" w:line="240"/>
-              <w:ind w:firstLine="0" w:left="100" w:right="100"/>
-            </w:pPr>
-            <w:r xmlns:w="http://schemas.openxmlformats.org/wordprocessingml/2006/main" xmlns:wp="http://schemas.openxmlformats.org/drawingml/2006/wordprocessingDrawing" xmlns:r="http://schemas.openxmlformats.org/officeDocument/2006/relationships" xmlns:w14="http://schemas.microsoft.com/office/word/2010/wordml">
-              <w:rPr>
-                <w:rFonts w:ascii="Times New Roman" w:hAnsi="Times New Roman" w:eastAsia="Times New Roman" w:cs="Times New Roman"/>
-                <w:sz w:val="24"/>
-                <w:szCs w:val="24"/>
-                <w:color w:val="000000"/>
-              </w:rPr>
-              <w:t xml:space="preserve">1.24</w:t>
+              <w:t xml:space="preserve">(0.67, 1.16)</w:t>
+            </w:r>
+          </w:p>
+        </w:tc>
+        <w:tc>
+          <w:tcPr>
+            <w:tcBorders>
+              <w:bottom w:val="single" w:sz="8" w:space="0" w:color="666666"/>
+              <w:top w:val="single" w:sz="8" w:space="0" w:color="666666"/>
+              <w:left w:val="single" w:sz="8" w:space="0" w:color="666666"/>
+              <w:right w:val="single" w:sz="8" w:space="0" w:color="666666"/>
+            </w:tcBorders>
+            <w:shd w:val="clear" w:color="auto" w:fill="FFFFFF"/>
+            <w:tcMar>
+              <w:top w:w="0" w:type="dxa"/>
+              <w:bottom w:w="0" w:type="dxa"/>
+              <w:left w:w="0" w:type="dxa"/>
+              <w:right w:w="0" w:type="dxa"/>
+            </w:tcMar>
+            <w:vAlign w:val="center"/>
+          </w:tcPr>
+          <w:p>
+            <w:pPr>
+              <w:jc w:val="center"/>
+              <w:spacing w:after="100" w:before="100" w:line="240"/>
+              <w:ind w:firstLine="0" w:left="100" w:right="100"/>
+            </w:pPr>
+            <w:r xmlns:w="http://schemas.openxmlformats.org/wordprocessingml/2006/main" xmlns:wp="http://schemas.openxmlformats.org/drawingml/2006/wordprocessingDrawing" xmlns:r="http://schemas.openxmlformats.org/officeDocument/2006/relationships" xmlns:w14="http://schemas.microsoft.com/office/word/2010/wordml">
+              <w:rPr>
+                <w:rFonts w:ascii="Times New Roman" w:hAnsi="Times New Roman" w:eastAsia="Times New Roman" w:cs="Times New Roman"/>
+                <w:sz w:val="24"/>
+                <w:szCs w:val="24"/>
+                <w:color w:val="000000"/>
+              </w:rPr>
+              <w:t xml:space="preserve">1.18</w:t>
               <w:br/>
-              <w:t xml:space="preserve">(0.98, 1.56)</w:t>
+              <w:t xml:space="preserve">(0.93, 1.49)</w:t>
             </w:r>
           </w:p>
         </w:tc>
@@ -14149,7 +14149,16 @@
         <w:t xml:space="preserve">	</w:t>
       </w:r>
       <w:r>
-        <w:t xml:space="preserve">Therneau TM. A package for survival analysis in r. 2021</w:t>
+        <w:t xml:space="preserve">Therneau TM. A package for survival analysis in</w:t>
+      </w:r>
+      <w:r>
+        <w:t xml:space="preserve"> </w:t>
+      </w:r>
+      <w:r>
+        <w:t xml:space="preserve">R</w:t>
+      </w:r>
+      <w:r>
+        <w:t xml:space="preserve">. 2021</w:t>
       </w:r>
       <w:r>
         <w:t xml:space="preserve"> </w:t>
@@ -14248,7 +14257,19 @@
         <w:t xml:space="preserve">	</w:t>
       </w:r>
       <w:r>
-        <w:t xml:space="preserve">Landau WM. The targets r package: A dynamic make-like function-oriented pipeline toolkit for reproducibility and high-performance computing.</w:t>
+        <w:t xml:space="preserve">Landau WM. The targets</w:t>
+      </w:r>
+      <w:r>
+        <w:t xml:space="preserve"> </w:t>
+      </w:r>
+      <w:r>
+        <w:t xml:space="preserve">R</w:t>
+      </w:r>
+      <w:r>
+        <w:t xml:space="preserve"> </w:t>
+      </w:r>
+      <w:r>
+        <w:t xml:space="preserve">package: A dynamic make-like function-oriented pipeline toolkit for reproducibility and high-performance computing.</w:t>
       </w:r>
       <w:r>
         <w:t xml:space="preserve"> </w:t>

</xml_diff>

<commit_message>
first draft of results section
</commit_message>
<xml_diff>
--- a/doc/manuscript.docx
+++ b/doc/manuscript.docx
@@ -670,7 +670,17 @@
         <w:t xml:space="preserve">Table 1</w:t>
       </w:r>
       <w:r>
-        <w:t xml:space="preserve">). The hazard ratio (HR) for all-cause mortality among participants randomized to intensive versus standard treatment was 0.83 (95% confidence interval [CI] 0.68, 1.01) during the trial phase and 1.08 (95% CI 0.94, 1.23) during the cohort phase. The cumulative time-varying effect of intensive versus standard treatment indicated lower risk for all-cause mortality during the trial phase and was attenuated during the cohort phase (</w:t>
+        <w:t xml:space="preserve">). The hazard ratio (HR) for all-cause mortality among participants randomized to intensive versus standard treatment was 0.83 (95% confidence interval [CI] 0.68, 1.01) during the trial phase and 1.08 (95% CI 0.94, 1.23) during the cohort phase. In subgroups based on age, sex, race, CKD, cognitive function, and frailty, there was no evidence that intensive treatment during the trial phase had benefit for all-cause mortality during the cohort phase (</w:t>
+      </w:r>
+      <w:r>
+        <w:rPr>
+          <w:bCs/>
+          <w:b/>
+        </w:rPr>
+        <w:t xml:space="preserve">eFigure 1</w:t>
+      </w:r>
+      <w:r>
+        <w:t xml:space="preserve">). The continuous time-dependent effect of intensive versus standard treatment indicated a benefit for all-cause mortality from 1.03 to 2.80 years from randomization, and was attenuated throughout the remainder of the cohort phase (</w:t>
       </w:r>
       <w:r>
         <w:rPr>
@@ -681,6 +691,74 @@
       </w:r>
       <w:r>
         <w:t xml:space="preserve">).</w:t>
+      </w:r>
+    </w:p>
+    <w:p>
+      <w:pPr>
+        <w:pStyle w:val="BodyText"/>
+      </w:pPr>
+      <w:r>
+        <w:t xml:space="preserve">A total of 248 and 273 CVD mortality events occurred among participants randomized to intensive and standard treatment, respectively (</w:t>
+      </w:r>
+      <w:r>
+        <w:rPr>
+          <w:bCs/>
+          <w:b/>
+        </w:rPr>
+        <w:t xml:space="preserve">Table 2</w:t>
+      </w:r>
+      <w:r>
+        <w:t xml:space="preserve">). The HR for CVD mortality among participants randomized to intensive versus standard treatment was 0.66 (95% CI 0.49, 0.89) during the trial phase and 1.02 (95% CI 0.84, 1.24) during the cohort phase. Adults randomized to intensive treatment who were &lt;75 years of age, men, non-black, without CKD, or with cognitive function &gt;10</w:t>
+      </w:r>
+      <w:r>
+        <w:rPr>
+          <w:vertAlign w:val="superscript"/>
+        </w:rPr>
+        <w:t xml:space="preserve">th</w:t>
+      </w:r>
+      <w:r>
+        <w:t xml:space="preserve"> </w:t>
+      </w:r>
+      <w:r>
+        <w:t xml:space="preserve">percentile had lower CVD mortality risk during the trial phase compared to their counterparts randomized to standard treatment, but there was no evidence that intensive treatment during the trial phase had benefit for CVD mortality during the cohort phase (</w:t>
+      </w:r>
+      <w:r>
+        <w:rPr>
+          <w:bCs/>
+          <w:b/>
+        </w:rPr>
+        <w:t xml:space="preserve">eFigure 2</w:t>
+      </w:r>
+      <w:r>
+        <w:t xml:space="preserve">). The time-dependent effect of intensive versus standard treatment indicated a benefit for CVD mortality from 2.30 to 5.62 years from randomization, and was attenuated throughout the remainder of the cohort period (</w:t>
+      </w:r>
+      <w:r>
+        <w:rPr>
+          <w:bCs/>
+          <w:b/>
+        </w:rPr>
+        <w:t xml:space="preserve">Figure 2</w:t>
+      </w:r>
+      <w:r>
+        <w:t xml:space="preserve">).</w:t>
+      </w:r>
+    </w:p>
+    <w:p>
+      <w:pPr>
+        <w:pStyle w:val="BodyText"/>
+      </w:pPr>
+      <w:r>
+        <w:t xml:space="preserve">The estimated mean SBP among participants randomized to intensive treatment was &lt;placeholder (95% CI)&gt; at 5 years and &lt;placeholder (95% CI)&gt; at 10 years post-randomization (</w:t>
+      </w:r>
+      <w:r>
+        <w:rPr>
+          <w:bCs/>
+          <w:b/>
+        </w:rPr>
+        <w:t xml:space="preserve">Figure 3</w:t>
+      </w:r>
+      <w:r>
+        <w:t xml:space="preserve">). For participants randomized to standard treatment, mean SBP was estimated to be &lt;placeholder (95% CI)&gt; at 5 years and &lt;placeholder (95% CI)&gt; at 10 years post-randomization.</w:t>
       </w:r>
     </w:p>
     <w:bookmarkEnd w:id="24"/>
@@ -12622,6 +12700,73 @@
                     </pic:cNvPicPr>
                   </pic:nvPicPr>
                   <pic:blipFill>
+                    <a:blip r:embed="rId46"/>
+                    <a:srcRect/>
+                    <a:stretch>
+                      <a:fillRect/>
+                    </a:stretch>
+                  </pic:blipFill>
+                  <pic:spPr bwMode="auto">
+                    <a:xfrm>
+                      <a:off x="0" y="0"/>
+                      <a:ext cx="139700" cy="79375"/>
+                    </a:xfrm>
+                    <a:prstGeom prst="rect">
+                      <a:avLst/>
+                    </a:prstGeom>
+                    <a:noFill/>
+                  </pic:spPr>
+                </pic:pic>
+              </a:graphicData>
+            </a:graphic>
+          </wp:inline>
+        </w:drawing>
+      </w:r>
+    </w:p>
+    <w:p>
+      <w:r>
+        <w:br w:type="page"/>
+      </w:r>
+    </w:p>
+    <w:p>
+      <w:pPr>
+        <w:pStyle w:val="BodyText"/>
+      </w:pPr>
+      <w:r>
+        <w:rPr>
+          <w:bCs/>
+          <w:b/>
+        </w:rPr>
+        <w:t xml:space="preserve">Figure 2</w:t>
+      </w:r>
+      <w:r>
+        <w:t xml:space="preserve">: (A) Cumulative incidence of cardiovascular and non-cardiovascular mortality by treatment group. (B) Time-dependent effect of randomization to intensive treatment for cardiovascular mortality.</w:t>
+      </w:r>
+    </w:p>
+    <w:p>
+      <w:pPr>
+        <w:jc w:val="center"/>
+        <w:pStyle w:val="Figure"/>
+      </w:pPr>
+      <w:r>
+        <w:rPr/>
+        <w:drawing xmlns:r="http://schemas.openxmlformats.org/officeDocument/2006/relationships">
+          <wp:inline distT="0" distB="0" distL="0" distR="0">
+            <wp:extent cx="10058400" cy="5715000"/>
+            <wp:docPr id="3" name="" descr=""/>
+            <wp:cNvGraphicFramePr>
+              <a:graphicFrameLocks xmlns:a="http://schemas.openxmlformats.org/drawingml/2006/main" noChangeAspect="1"/>
+            </wp:cNvGraphicFramePr>
+            <a:graphic xmlns:a="http://schemas.openxmlformats.org/drawingml/2006/main">
+              <a:graphicData uri="http://schemas.openxmlformats.org/drawingml/2006/picture">
+                <pic:pic xmlns:pic="http://schemas.openxmlformats.org/drawingml/2006/picture">
+                  <pic:nvPicPr>
+                    <pic:cNvPr id="4" name=""/>
+                    <pic:cNvPicPr>
+                      <a:picLocks noChangeAspect="1" noChangeArrowheads="1"/>
+                    </pic:cNvPicPr>
+                  </pic:nvPicPr>
+                  <pic:blipFill>
                     <a:blip r:embed="rId47"/>
                     <a:srcRect/>
                     <a:stretch>
@@ -12659,10 +12804,10 @@
           <w:bCs/>
           <w:b/>
         </w:rPr>
-        <w:t xml:space="preserve">Figure 2</w:t>
-      </w:r>
-      <w:r>
-        <w:t xml:space="preserve">: (A) Cumulative incidence of cardiovascular and non-cardiovascular mortality by treatment group. (B) Time-dependent effect of randomization to intensive treatment for cardiovascular mortality.</w:t>
+        <w:t xml:space="preserve">Figure 3</w:t>
+      </w:r>
+      <w:r>
+        <w:t xml:space="preserve">: Mean systolic blood pressure over time by treatment group. Shaded areas indicate a 95% confidence interval for the mean.</w:t>
       </w:r>
     </w:p>
     <w:p>
@@ -12675,7 +12820,7 @@
         <w:drawing xmlns:r="http://schemas.openxmlformats.org/officeDocument/2006/relationships">
           <wp:inline distT="0" distB="0" distL="0" distR="0">
             <wp:extent cx="10058400" cy="5715000"/>
-            <wp:docPr id="3" name="" descr=""/>
+            <wp:docPr id="5" name="" descr=""/>
             <wp:cNvGraphicFramePr>
               <a:graphicFrameLocks xmlns:a="http://schemas.openxmlformats.org/drawingml/2006/main" noChangeAspect="1"/>
             </wp:cNvGraphicFramePr>
@@ -12683,7 +12828,7 @@
               <a:graphicData uri="http://schemas.openxmlformats.org/drawingml/2006/picture">
                 <pic:pic xmlns:pic="http://schemas.openxmlformats.org/drawingml/2006/picture">
                   <pic:nvPicPr>
-                    <pic:cNvPr id="4" name=""/>
+                    <pic:cNvPr id="6" name=""/>
                     <pic:cNvPicPr>
                       <a:picLocks noChangeAspect="1" noChangeArrowheads="1"/>
                     </pic:cNvPicPr>
@@ -12713,23 +12858,259 @@
       </w:r>
     </w:p>
     <w:p>
-      <w:r>
-        <w:br w:type="page"/>
-      </w:r>
+      <w:pPr>
+        <w:sectPr>
+          <w:pgMar w:header="720" w:bottom="180" w:top="180" w:right="360" w:left="360" w:footer="720" w:gutter="720"/>
+          <w:pgSz w:h="11906" w:w="16838" w:orient="landscape"/>
+          <w:type w:val="continuous"/>
+          <w:cols/>
+        </w:sectPr>
+      </w:pPr>
     </w:p>
     <w:p>
       <w:pPr>
         <w:pStyle w:val="BodyText"/>
       </w:pPr>
       <w:r>
+        <w:t xml:space="preserve">Online supplement only</w:t>
+      </w:r>
+    </w:p>
+    <w:p>
+      <w:pPr>
+        <w:pStyle w:val="BodyText"/>
+      </w:pPr>
+      <w:r>
+        <w:t xml:space="preserve">Longer term All-Cause and Cardiovascular Mortality with Intensive Blood Pressure Control: A Secondary Analysis of SPRINT</w:t>
+      </w:r>
+    </w:p>
+    <w:p>
+      <w:pPr>
+        <w:pStyle w:val="BodyText"/>
+      </w:pPr>
+      <w:r>
+        <w:t xml:space="preserve">Byron C. Jaeger, PhD</w:t>
+      </w:r>
+      <w:r>
+        <w:rPr>
+          <w:vertAlign w:val="superscript"/>
+        </w:rPr>
+        <w:t xml:space="preserve">1</w:t>
+      </w:r>
+      <w:r>
+        <w:t xml:space="preserve"> </w:t>
+      </w:r>
+      <w:r>
+        <w:t xml:space="preserve">Paul E. Drawz, MD</w:t>
+      </w:r>
+      <w:r>
+        <w:rPr>
+          <w:vertAlign w:val="superscript"/>
+        </w:rPr>
+        <w:t xml:space="preserve">2</w:t>
+      </w:r>
+      <w:r>
+        <w:t xml:space="preserve"> </w:t>
+      </w:r>
+      <w:r>
+        <w:t xml:space="preserve">Paul K. Whelton, MD</w:t>
+      </w:r>
+      <w:r>
+        <w:rPr>
+          <w:vertAlign w:val="superscript"/>
+        </w:rPr>
+        <w:t xml:space="preserve">3</w:t>
+      </w:r>
+      <w:r>
+        <w:t xml:space="preserve"> </w:t>
+      </w:r>
+      <w:r>
+        <w:t xml:space="preserve">Mark A. Supiano, MD</w:t>
+      </w:r>
+      <w:r>
+        <w:rPr>
+          <w:vertAlign w:val="superscript"/>
+        </w:rPr>
+        <w:t xml:space="preserve">4</w:t>
+      </w:r>
+      <w:r>
+        <w:t xml:space="preserve"> </w:t>
+      </w:r>
+      <w:r>
+        <w:t xml:space="preserve">Adam P. Bress, PharmD, MS</w:t>
+      </w:r>
+      <w:r>
+        <w:rPr>
+          <w:vertAlign w:val="superscript"/>
+        </w:rPr>
+        <w:t xml:space="preserve">5,6</w:t>
+      </w:r>
+      <w:r>
+        <w:t xml:space="preserve"> </w:t>
+      </w:r>
+      <w:r>
+        <w:t xml:space="preserve">Jeff D. Williamson, MD, MHS</w:t>
+      </w:r>
+      <w:r>
+        <w:rPr>
+          <w:vertAlign w:val="superscript"/>
+        </w:rPr>
+        <w:t xml:space="preserve">7</w:t>
+      </w:r>
+      <w:r>
+        <w:t xml:space="preserve"> </w:t>
+      </w:r>
+      <w:r>
+        <w:t xml:space="preserve">David M. Reboussin, PhD</w:t>
+      </w:r>
+      <w:r>
+        <w:rPr>
+          <w:vertAlign w:val="superscript"/>
+        </w:rPr>
+        <w:t xml:space="preserve">1</w:t>
+      </w:r>
+      <w:r>
+        <w:t xml:space="preserve">, and</w:t>
+      </w:r>
+      <w:r>
+        <w:t xml:space="preserve"> </w:t>
+      </w:r>
+      <w:r>
+        <w:t xml:space="preserve">Nicholas M. Pajewski, PhD</w:t>
+      </w:r>
+      <w:r>
+        <w:rPr>
+          <w:vertAlign w:val="superscript"/>
+        </w:rPr>
+        <w:t xml:space="preserve">1</w:t>
+      </w:r>
+    </w:p>
+    <w:p>
+      <w:pPr>
+        <w:pStyle w:val="BodyText"/>
+      </w:pPr>
+      <w:r>
+        <w:rPr>
+          <w:vertAlign w:val="superscript"/>
+        </w:rPr>
+        <w:t xml:space="preserve">1</w:t>
+      </w:r>
+      <w:r>
+        <w:t xml:space="preserve">Department of Biostatistics and Data Science, Wake Forest School of Medicine, Winston-Salem, NC</w:t>
+      </w:r>
+    </w:p>
+    <w:p>
+      <w:pPr>
+        <w:pStyle w:val="BodyText"/>
+      </w:pPr>
+      <w:r>
+        <w:rPr>
+          <w:vertAlign w:val="superscript"/>
+        </w:rPr>
+        <w:t xml:space="preserve">2</w:t>
+      </w:r>
+      <w:r>
+        <w:t xml:space="preserve">Division of Renal Diseases &amp; Hypertension, University of Minnesota, Minneapolis.</w:t>
+      </w:r>
+    </w:p>
+    <w:p>
+      <w:pPr>
+        <w:pStyle w:val="BodyText"/>
+      </w:pPr>
+      <w:r>
+        <w:rPr>
+          <w:vertAlign w:val="superscript"/>
+        </w:rPr>
+        <w:t xml:space="preserve">3</w:t>
+      </w:r>
+      <w:r>
+        <w:t xml:space="preserve">Department of Epidemiology, Tulane University School of Public Health and Tropical Medicine, New Orleans, LA.</w:t>
+      </w:r>
+    </w:p>
+    <w:p>
+      <w:pPr>
+        <w:pStyle w:val="BodyText"/>
+      </w:pPr>
+      <w:r>
+        <w:rPr>
+          <w:vertAlign w:val="superscript"/>
+        </w:rPr>
+        <w:t xml:space="preserve">4</w:t>
+      </w:r>
+      <w:r>
+        <w:t xml:space="preserve">Division of Geriatrics, University of Utah School of Medicine, Salt Lake City.</w:t>
+      </w:r>
+    </w:p>
+    <w:p>
+      <w:pPr>
+        <w:pStyle w:val="BodyText"/>
+      </w:pPr>
+      <w:r>
+        <w:rPr>
+          <w:vertAlign w:val="superscript"/>
+        </w:rPr>
+        <w:t xml:space="preserve">5</w:t>
+      </w:r>
+      <w:r>
+        <w:t xml:space="preserve"> </w:t>
+      </w:r>
+      <w:r>
+        <w:t xml:space="preserve">Informatics, Decision-Enhancement, and Analytic Sciences (IDEAS) Center, Veterans Affairs, Salt Lake City Health Care System, Salt Lake City, UT</w:t>
+      </w:r>
+    </w:p>
+    <w:p>
+      <w:pPr>
+        <w:pStyle w:val="BodyText"/>
+      </w:pPr>
+      <w:r>
+        <w:rPr>
+          <w:vertAlign w:val="superscript"/>
+        </w:rPr>
+        <w:t xml:space="preserve">6</w:t>
+      </w:r>
+      <w:r>
+        <w:t xml:space="preserve"> </w:t>
+      </w:r>
+      <w:r>
+        <w:t xml:space="preserve">Department of Population Health Sciences, University of Utah School of Medicine, Salt Lake City, UT</w:t>
+      </w:r>
+    </w:p>
+    <w:p>
+      <w:pPr>
+        <w:pStyle w:val="BodyText"/>
+      </w:pPr>
+      <w:r>
+        <w:rPr>
+          <w:vertAlign w:val="superscript"/>
+        </w:rPr>
+        <w:t xml:space="preserve">7</w:t>
+      </w:r>
+      <w:r>
+        <w:t xml:space="preserve">Section on Gerontology and Geriatric Medicine, Wake Forest School of Medicine, Winston-Salem, NC.</w:t>
+      </w:r>
+    </w:p>
+    <w:p>
+      <w:pPr>
+        <w:sectPr>
+          <w:pgSz w:h="16838" w:w="11906" w:orient="portrait"/>
+          <w:type w:val="continuous"/>
+          <w:cols/>
+          <w:pgMar xmlns:w="http://schemas.openxmlformats.org/wordprocessingml/2006/main" w:header="720" w:bottom="1800" w:top="1800" w:right="720" w:left="720" w:footer="720" w:gutter="720"/>
+        </w:sectPr>
+      </w:pPr>
+    </w:p>
+    <w:p>
+      <w:pPr>
+        <w:pStyle w:val="BodyText"/>
+      </w:pPr>
+      <w:r>
         <w:rPr>
           <w:bCs/>
           <w:b/>
         </w:rPr>
-        <w:t xml:space="preserve">Figure 3</w:t>
-      </w:r>
-      <w:r>
-        <w:t xml:space="preserve">: Mean systolic blood pressure over time by treatment group. Shaded areas indicate a 95% confidence interval for the mean.</w:t>
+        <w:t xml:space="preserve">eFigure 1</w:t>
+      </w:r>
+      <w:r>
+        <w:t xml:space="preserve">: All-cause mortality hazard ratio for participants randomized to intensive versus standard treatment.</w:t>
       </w:r>
     </w:p>
     <w:p>
@@ -12742,7 +13123,7 @@
         <w:drawing xmlns:r="http://schemas.openxmlformats.org/officeDocument/2006/relationships">
           <wp:inline distT="0" distB="0" distL="0" distR="0">
             <wp:extent cx="10058400" cy="5715000"/>
-            <wp:docPr id="5" name="" descr=""/>
+            <wp:docPr id="7" name="" descr=""/>
             <wp:cNvGraphicFramePr>
               <a:graphicFrameLocks xmlns:a="http://schemas.openxmlformats.org/drawingml/2006/main" noChangeAspect="1"/>
             </wp:cNvGraphicFramePr>
@@ -12750,7 +13131,7 @@
               <a:graphicData uri="http://schemas.openxmlformats.org/drawingml/2006/picture">
                 <pic:pic xmlns:pic="http://schemas.openxmlformats.org/drawingml/2006/picture">
                   <pic:nvPicPr>
-                    <pic:cNvPr id="6" name=""/>
+                    <pic:cNvPr id="8" name=""/>
                     <pic:cNvPicPr>
                       <a:picLocks noChangeAspect="1" noChangeArrowheads="1"/>
                     </pic:cNvPicPr>
@@ -12793,10 +13174,10 @@
           <w:bCs/>
           <w:b/>
         </w:rPr>
-        <w:t xml:space="preserve">Figure 4</w:t>
-      </w:r>
-      <w:r>
-        <w:t xml:space="preserve">: All-cause mortality hazard ratio for participants randomized to intensive versus standard treatment.</w:t>
+        <w:t xml:space="preserve">eFigure 2</w:t>
+      </w:r>
+      <w:r>
+        <w:t xml:space="preserve">: Cardiovascular mortality hazard ratio for participants randomized to intensive versus standard treatment.</w:t>
       </w:r>
     </w:p>
     <w:p>
@@ -12809,7 +13190,7 @@
         <w:drawing xmlns:r="http://schemas.openxmlformats.org/officeDocument/2006/relationships">
           <wp:inline distT="0" distB="0" distL="0" distR="0">
             <wp:extent cx="10058400" cy="5715000"/>
-            <wp:docPr id="7" name="" descr=""/>
+            <wp:docPr id="9" name="" descr=""/>
             <wp:cNvGraphicFramePr>
               <a:graphicFrameLocks xmlns:a="http://schemas.openxmlformats.org/drawingml/2006/main" noChangeAspect="1"/>
             </wp:cNvGraphicFramePr>
@@ -12817,7 +13198,7 @@
               <a:graphicData uri="http://schemas.openxmlformats.org/drawingml/2006/picture">
                 <pic:pic xmlns:pic="http://schemas.openxmlformats.org/drawingml/2006/picture">
                   <pic:nvPicPr>
-                    <pic:cNvPr id="8" name=""/>
+                    <pic:cNvPr id="10" name=""/>
                     <pic:cNvPicPr>
                       <a:picLocks noChangeAspect="1" noChangeArrowheads="1"/>
                     </pic:cNvPicPr>
@@ -12847,91 +13228,6 @@
       </w:r>
     </w:p>
     <w:p>
-      <w:r>
-        <w:br w:type="page"/>
-      </w:r>
-    </w:p>
-    <w:p>
-      <w:pPr>
-        <w:pStyle w:val="BodyText"/>
-      </w:pPr>
-      <w:r>
-        <w:rPr>
-          <w:bCs/>
-          <w:b/>
-        </w:rPr>
-        <w:t xml:space="preserve">Figure 5</w:t>
-      </w:r>
-      <w:r>
-        <w:t xml:space="preserve">: Cardiovascular mortality hazard ratio for participants randomized to intensive versus standard treatment.</w:t>
-      </w:r>
-    </w:p>
-    <w:p>
-      <w:pPr>
-        <w:jc w:val="center"/>
-        <w:pStyle w:val="Figure"/>
-      </w:pPr>
-      <w:r>
-        <w:rPr/>
-        <w:drawing xmlns:r="http://schemas.openxmlformats.org/officeDocument/2006/relationships">
-          <wp:inline distT="0" distB="0" distL="0" distR="0">
-            <wp:extent cx="10058400" cy="5715000"/>
-            <wp:docPr id="9" name="" descr=""/>
-            <wp:cNvGraphicFramePr>
-              <a:graphicFrameLocks xmlns:a="http://schemas.openxmlformats.org/drawingml/2006/main" noChangeAspect="1"/>
-            </wp:cNvGraphicFramePr>
-            <a:graphic xmlns:a="http://schemas.openxmlformats.org/drawingml/2006/main">
-              <a:graphicData uri="http://schemas.openxmlformats.org/drawingml/2006/picture">
-                <pic:pic xmlns:pic="http://schemas.openxmlformats.org/drawingml/2006/picture">
-                  <pic:nvPicPr>
-                    <pic:cNvPr id="10" name=""/>
-                    <pic:cNvPicPr>
-                      <a:picLocks noChangeAspect="1" noChangeArrowheads="1"/>
-                    </pic:cNvPicPr>
-                  </pic:nvPicPr>
-                  <pic:blipFill>
-                    <a:blip r:embed="rId51"/>
-                    <a:srcRect/>
-                    <a:stretch>
-                      <a:fillRect/>
-                    </a:stretch>
-                  </pic:blipFill>
-                  <pic:spPr bwMode="auto">
-                    <a:xfrm>
-                      <a:off x="0" y="0"/>
-                      <a:ext cx="139700" cy="79375"/>
-                    </a:xfrm>
-                    <a:prstGeom prst="rect">
-                      <a:avLst/>
-                    </a:prstGeom>
-                    <a:noFill/>
-                  </pic:spPr>
-                </pic:pic>
-              </a:graphicData>
-            </a:graphic>
-          </wp:inline>
-        </w:drawing>
-      </w:r>
-    </w:p>
-    <w:bookmarkEnd w:id="25"/>
-    <w:bookmarkStart w:id="26" w:name="supplement"/>
-    <w:p>
-      <w:pPr>
-        <w:pStyle w:val="Heading1"/>
-      </w:pPr>
-      <w:r>
-        <w:t xml:space="preserve">SUPPLEMENT</w:t>
-      </w:r>
-    </w:p>
-    <w:p>
-      <w:pPr>
-        <w:pStyle w:val="FirstParagraph"/>
-      </w:pPr>
-      <w:r>
-        <w:t xml:space="preserve">To be decided.</w:t>
-      </w:r>
-    </w:p>
-    <w:p>
       <w:pPr>
         <w:sectPr>
           <w:pgMar w:header="720" w:bottom="180" w:top="180" w:right="360" w:left="360" w:footer="720" w:gutter="720"/>
@@ -12941,8 +13237,8 @@
         </w:sectPr>
       </w:pPr>
     </w:p>
-    <w:bookmarkEnd w:id="26"/>
-    <w:bookmarkStart w:id="51" w:name="references"/>
+    <w:bookmarkEnd w:id="25"/>
+    <w:bookmarkStart w:id="50" w:name="references"/>
     <w:p>
       <w:pPr>
         <w:pStyle w:val="Heading1"/>
@@ -12951,8 +13247,8 @@
         <w:t xml:space="preserve">REFERENCES</w:t>
       </w:r>
     </w:p>
-    <w:bookmarkStart w:id="50" w:name="refs"/>
-    <w:bookmarkStart w:id="27" w:name="X71220bfa5ead06078c2f5fafd6fc9cc12b95335"/>
+    <w:bookmarkStart w:id="49" w:name="refs"/>
+    <w:bookmarkStart w:id="26" w:name="X71220bfa5ead06078c2f5fafd6fc9cc12b95335"/>
     <w:p>
       <w:pPr>
         <w:pStyle w:val="Bibliography"/>
@@ -12999,8 +13295,8 @@
         <w:t xml:space="preserve">: 2103–16.</w:t>
       </w:r>
     </w:p>
-    <w:bookmarkEnd w:id="27"/>
-    <w:bookmarkStart w:id="29" w:name="ref-zhang_trial_2021"/>
+    <w:bookmarkEnd w:id="26"/>
+    <w:bookmarkStart w:id="28" w:name="ref-zhang_trial_2021"/>
     <w:p>
       <w:pPr>
         <w:pStyle w:val="Bibliography"/>
@@ -13103,7 +13399,7 @@
       <w:r>
         <w:t xml:space="preserve">2021; published online Aug. DOI:</w:t>
       </w:r>
-      <w:hyperlink r:id="rId28">
+      <w:hyperlink r:id="rId27">
         <w:r>
           <w:rPr>
             <w:rStyle w:val="Hyperlink"/>
@@ -13115,8 +13411,8 @@
         <w:t xml:space="preserve">.</w:t>
       </w:r>
     </w:p>
-    <w:bookmarkEnd w:id="29"/>
-    <w:bookmarkStart w:id="30" w:name="ref-rahimi_age_stratified_2021"/>
+    <w:bookmarkEnd w:id="28"/>
+    <w:bookmarkStart w:id="29" w:name="ref-rahimi_age_stratified_2021"/>
     <w:p>
       <w:pPr>
         <w:pStyle w:val="Bibliography"/>
@@ -13176,8 +13472,8 @@
         <w:t xml:space="preserve">: 1053–64.</w:t>
       </w:r>
     </w:p>
-    <w:bookmarkEnd w:id="30"/>
-    <w:bookmarkStart w:id="31" w:name="ref-ambrosius_design_2014"/>
+    <w:bookmarkEnd w:id="29"/>
+    <w:bookmarkStart w:id="30" w:name="ref-ambrosius_design_2014"/>
     <w:p>
       <w:pPr>
         <w:pStyle w:val="Bibliography"/>
@@ -13285,8 +13581,8 @@
         <w:t xml:space="preserve">: 532–46.</w:t>
       </w:r>
     </w:p>
-    <w:bookmarkEnd w:id="31"/>
-    <w:bookmarkStart w:id="32" w:name="ref-nasreddine_montreal_2005"/>
+    <w:bookmarkEnd w:id="30"/>
+    <w:bookmarkStart w:id="31" w:name="ref-nasreddine_montreal_2005"/>
     <w:p>
       <w:pPr>
         <w:pStyle w:val="Bibliography"/>
@@ -13427,8 +13723,8 @@
         <w:t xml:space="preserve">: 695–9.</w:t>
       </w:r>
     </w:p>
-    <w:bookmarkEnd w:id="32"/>
-    <w:bookmarkStart w:id="33" w:name="ref-kenny_normative_2013"/>
+    <w:bookmarkEnd w:id="31"/>
+    <w:bookmarkStart w:id="32" w:name="ref-kenny_normative_2013"/>
     <w:p>
       <w:pPr>
         <w:pStyle w:val="Bibliography"/>
@@ -13508,8 +13804,8 @@
         <w:t xml:space="preserve">: S279–290.</w:t>
       </w:r>
     </w:p>
-    <w:bookmarkEnd w:id="33"/>
-    <w:bookmarkStart w:id="34" w:name="ref-pajewski_characterizing_2016"/>
+    <w:bookmarkEnd w:id="32"/>
+    <w:bookmarkStart w:id="33" w:name="ref-pajewski_characterizing_2016"/>
     <w:p>
       <w:pPr>
         <w:pStyle w:val="Bibliography"/>
@@ -13620,8 +13916,8 @@
         <w:t xml:space="preserve">: 649–55.</w:t>
       </w:r>
     </w:p>
-    <w:bookmarkEnd w:id="34"/>
-    <w:bookmarkStart w:id="35" w:name="ref-drawz_concordance_2020"/>
+    <w:bookmarkEnd w:id="33"/>
+    <w:bookmarkStart w:id="34" w:name="ref-drawz_concordance_2020"/>
     <w:p>
       <w:pPr>
         <w:pStyle w:val="Bibliography"/>
@@ -13762,8 +14058,8 @@
         <w:t xml:space="preserve">: 1655–63.</w:t>
       </w:r>
     </w:p>
-    <w:bookmarkEnd w:id="35"/>
-    <w:bookmarkStart w:id="36" w:name="ref-zhang_time_varying_2018"/>
+    <w:bookmarkEnd w:id="34"/>
+    <w:bookmarkStart w:id="35" w:name="ref-zhang_time_varying_2018"/>
     <w:p>
       <w:pPr>
         <w:pStyle w:val="Bibliography"/>
@@ -13822,8 +14118,8 @@
         <w:t xml:space="preserve">: 121.</w:t>
       </w:r>
     </w:p>
-    <w:bookmarkEnd w:id="36"/>
-    <w:bookmarkStart w:id="37" w:name="ref-martinussen2007dynamic"/>
+    <w:bookmarkEnd w:id="35"/>
+    <w:bookmarkStart w:id="36" w:name="ref-martinussen2007dynamic"/>
     <w:p>
       <w:pPr>
         <w:pStyle w:val="Bibliography"/>
@@ -13841,8 +14137,8 @@
         <w:t xml:space="preserve">Martinussen T, Scheike TH. Dynamic regression models for survival data. Springer Science &amp; Business Media, 2007.</w:t>
       </w:r>
     </w:p>
-    <w:bookmarkEnd w:id="37"/>
-    <w:bookmarkStart w:id="38" w:name="ref-therneau2017using"/>
+    <w:bookmarkEnd w:id="36"/>
+    <w:bookmarkStart w:id="37" w:name="ref-therneau2017using"/>
     <w:p>
       <w:pPr>
         <w:pStyle w:val="Bibliography"/>
@@ -13889,8 +14185,8 @@
         <w:t xml:space="preserve">: 3.</w:t>
       </w:r>
     </w:p>
-    <w:bookmarkEnd w:id="38"/>
-    <w:bookmarkStart w:id="39" w:name="ref-lin_robust_1989"/>
+    <w:bookmarkEnd w:id="37"/>
+    <w:bookmarkStart w:id="38" w:name="ref-lin_robust_1989"/>
     <w:p>
       <w:pPr>
         <w:pStyle w:val="Bibliography"/>
@@ -13949,8 +14245,8 @@
         <w:t xml:space="preserve">: 1074–8.</w:t>
       </w:r>
     </w:p>
-    <w:bookmarkEnd w:id="39"/>
-    <w:bookmarkStart w:id="40" w:name="ref-scheike_flexible_2008"/>
+    <w:bookmarkEnd w:id="38"/>
+    <w:bookmarkStart w:id="39" w:name="ref-scheike_flexible_2008"/>
     <w:p>
       <w:pPr>
         <w:pStyle w:val="Bibliography"/>
@@ -13997,8 +14293,8 @@
         <w:t xml:space="preserve">: 464–83.</w:t>
       </w:r>
     </w:p>
-    <w:bookmarkEnd w:id="40"/>
-    <w:bookmarkStart w:id="42" w:name="ref-r_language"/>
+    <w:bookmarkEnd w:id="39"/>
+    <w:bookmarkStart w:id="41" w:name="ref-r_language"/>
     <w:p>
       <w:pPr>
         <w:pStyle w:val="Bibliography"/>
@@ -14018,7 +14314,7 @@
       <w:r>
         <w:t xml:space="preserve"> </w:t>
       </w:r>
-      <w:hyperlink r:id="rId41">
+      <w:hyperlink r:id="rId40">
         <w:r>
           <w:rPr>
             <w:rStyle w:val="Hyperlink"/>
@@ -14030,8 +14326,8 @@
         <w:t xml:space="preserve">.</w:t>
       </w:r>
     </w:p>
-    <w:bookmarkEnd w:id="42"/>
-    <w:bookmarkStart w:id="44" w:name="ref-table.glue"/>
+    <w:bookmarkEnd w:id="41"/>
+    <w:bookmarkStart w:id="43" w:name="ref-table.glue"/>
     <w:p>
       <w:pPr>
         <w:pStyle w:val="Bibliography"/>
@@ -14051,7 +14347,7 @@
       <w:r>
         <w:t xml:space="preserve"> </w:t>
       </w:r>
-      <w:hyperlink r:id="rId43">
+      <w:hyperlink r:id="rId42">
         <w:r>
           <w:rPr>
             <w:rStyle w:val="Hyperlink"/>
@@ -14063,8 +14359,8 @@
         <w:t xml:space="preserve">.</w:t>
       </w:r>
     </w:p>
-    <w:bookmarkEnd w:id="44"/>
-    <w:bookmarkStart w:id="45" w:name="ref-tidyverse"/>
+    <w:bookmarkEnd w:id="43"/>
+    <w:bookmarkStart w:id="44" w:name="ref-tidyverse"/>
     <w:p>
       <w:pPr>
         <w:pStyle w:val="Bibliography"/>
@@ -14133,8 +14429,8 @@
         <w:t xml:space="preserve">: 1686.</w:t>
       </w:r>
     </w:p>
-    <w:bookmarkEnd w:id="45"/>
-    <w:bookmarkStart w:id="47" w:name="ref-survival_package"/>
+    <w:bookmarkEnd w:id="44"/>
+    <w:bookmarkStart w:id="46" w:name="ref-survival_package"/>
     <w:p>
       <w:pPr>
         <w:pStyle w:val="Bibliography"/>
@@ -14163,7 +14459,7 @@
       <w:r>
         <w:t xml:space="preserve"> </w:t>
       </w:r>
-      <w:hyperlink r:id="rId46">
+      <w:hyperlink r:id="rId45">
         <w:r>
           <w:rPr>
             <w:rStyle w:val="Hyperlink"/>
@@ -14175,8 +14471,8 @@
         <w:t xml:space="preserve">.</w:t>
       </w:r>
     </w:p>
-    <w:bookmarkEnd w:id="47"/>
-    <w:bookmarkStart w:id="48" w:name="ref-timereg"/>
+    <w:bookmarkEnd w:id="46"/>
+    <w:bookmarkStart w:id="47" w:name="ref-timereg"/>
     <w:p>
       <w:pPr>
         <w:pStyle w:val="Bibliography"/>
@@ -14241,8 +14537,8 @@
         <w:t xml:space="preserve">: 1–5.</w:t>
       </w:r>
     </w:p>
-    <w:bookmarkEnd w:id="48"/>
-    <w:bookmarkStart w:id="49" w:name="ref-targets"/>
+    <w:bookmarkEnd w:id="47"/>
+    <w:bookmarkStart w:id="48" w:name="ref-targets"/>
     <w:p>
       <w:pPr>
         <w:pStyle w:val="Bibliography"/>
@@ -14301,9 +14597,9 @@
         <w:t xml:space="preserve">: 2959.</w:t>
       </w:r>
     </w:p>
+    <w:bookmarkEnd w:id="48"/>
     <w:bookmarkEnd w:id="49"/>
     <w:bookmarkEnd w:id="50"/>
-    <w:bookmarkEnd w:id="51"/>
     <w:sectPr xmlns:w="http://schemas.openxmlformats.org/wordprocessingml/2006/main">
       <w:pgMar w:header="720" w:bottom="1800" w:top="1800" w:right="720" w:left="720" w:footer="720" w:gutter="720"/>
       <w:pgSz w:h="16848" w:w="11952" w:orient="portrait"/>

</xml_diff>

<commit_message>
bcj edits to Results
</commit_message>
<xml_diff>
--- a/doc/manuscript.docx
+++ b/doc/manuscript.docx
@@ -304,6 +304,14 @@
           <w:vertAlign w:val="superscript"/>
         </w:rPr>
         <w:t xml:space="preserve">1</w:t>
+      </w:r>
+    </w:p>
+    <w:p>
+      <w:pPr>
+        <w:pStyle w:val="BodyText"/>
+      </w:pPr>
+      <w:r>
+        <w:t xml:space="preserve">NOTE: ADD Steve Rapp AS A CO-AUTHOR</w:t>
       </w:r>
     </w:p>
     <w:p>
@@ -796,7 +804,7 @@
         <w:t xml:space="preserve">Trial Design</w:t>
       </w:r>
       <w:r>
-        <w:t xml:space="preserve">: The trial design and methods have been published previously.</w:t>
+        <w:t xml:space="preserve">: The design and methods of SPRINT have been published previously.</w:t>
       </w:r>
       <w:r>
         <w:rPr>
@@ -805,7 +813,7 @@
         <w:t xml:space="preserve">4</w:t>
       </w:r>
       <w:r>
-        <w:t xml:space="preserve"> Briefly, we conducted a multicenter randomized clinical trial that compared two strategies for managing systolic BP (SBP) in older adults with hypertension who were at increased risk of cardiovascular disease (CVD). Participants were aged 50 years or older and had an SBP between 130 and 180 mm Hg at the screening visit, depending on the number of anti-hypertensive agents prescribed. Participants were considered to have an increased cardiovascular risk if they had clinical or subclinical cardiovascular disease, chronic kidney disease (defined by an estimated glomerular filtration rate of &lt;60 mL/min/1.73 m</w:t>
+        <w:t xml:space="preserve"> Briefly, we conducted a multicenter randomized clinical trial that compared two strategies for managing SBP in older adults with hypertension who were at increased risk of CVD. Participants were aged 50 years or older and had an SBP between 130 and 180 mm Hg at the screening visit, depending on the number of anti-hypertensive agents prescribed. Participants were considered to have an increased cardiovascular risk if they had clinical or subclinical cardiovascular disease, chronic kidney disease (defined by an estimated glomerular filtration rate of &lt;60 mL/min/1.73 m</w:t>
       </w:r>
       <w:r>
         <w:rPr>
@@ -911,7 +919,7 @@
         <w:t xml:space="preserve">EHR Ancillary Study</w:t>
       </w:r>
       <w:r>
-        <w:t xml:space="preserve">: We examined the trajectory of systolic blood pressure (SBP) following the conclusion of the trial using outpatient SBPs extracted from the electronic health record (EHR). Methods for the linkage of participants to their medical record number and the extraction of vital sign data have been previously described.</w:t>
+        <w:t xml:space="preserve">: We examined the trajectory of SBP following the conclusion of the trial using outpatient SBPs extracted from the EHR. Methods for the linkage of participants to their medical record number and the extraction of vital sign data have been previously described.</w:t>
       </w:r>
       <w:r>
         <w:rPr>
@@ -1019,6 +1027,44 @@
         <w:pStyle w:val="FirstParagraph"/>
       </w:pPr>
       <w:r>
+        <w:rPr>
+          <w:bCs/>
+          <w:b/>
+        </w:rPr>
+        <w:t xml:space="preserve">ADD 1-2 SENTENCES ON CHARACTERISTICS</w:t>
+      </w:r>
+      <w:r>
+        <w:t xml:space="preserve"> </w:t>
+      </w:r>
+      <w:r>
+        <w:t xml:space="preserve">(</w:t>
+      </w:r>
+      <w:r>
+        <w:rPr>
+          <w:bCs/>
+          <w:b/>
+        </w:rPr>
+        <w:t xml:space="preserve">Table 1</w:t>
+      </w:r>
+      <w:r>
+        <w:t xml:space="preserve">). Among participants included and not included in the ancillary EHR study, there was no evidence of a difference in study characteristics between participants randomized to intensive versus standard treatment (</w:t>
+      </w:r>
+      <w:r>
+        <w:rPr>
+          <w:bCs/>
+          <w:b/>
+        </w:rPr>
+        <w:t xml:space="preserve">eTable 1</w:t>
+      </w:r>
+      <w:r>
+        <w:t xml:space="preserve">).</w:t>
+      </w:r>
+    </w:p>
+    <w:p>
+      <w:pPr>
+        <w:pStyle w:val="BodyText"/>
+      </w:pPr>
+      <w:r>
         <w:t xml:space="preserve">In both treatment groups, median follow-up time was 8.76 years. A total of 818 and 826 all-cause mortality events occurred among participants randomized to intensive and standard treatment, respectively (</w:t>
       </w:r>
       <w:r>
@@ -1107,7 +1153,7 @@
         <w:pStyle w:val="BodyText"/>
       </w:pPr>
       <w:r>
-        <w:t xml:space="preserve">The estimated mean SBP among participants randomized to intensive treatment was &lt;placeholder (95% CI)&gt; at 5 years and &lt;placeholder (95% CI)&gt; at 10 years post-randomization (</w:t>
+        <w:t xml:space="preserve">The estimated mean (95% CI) SBP among participants randomized to intensive treatment was 133 (132, 134) at 5 years and 138 (136, 140) at 10 years post-randomization (</w:t>
       </w:r>
       <w:r>
         <w:rPr>
@@ -1117,7 +1163,17 @@
         <w:t xml:space="preserve">Figure 3</w:t>
       </w:r>
       <w:r>
-        <w:t xml:space="preserve">). For participants randomized to standard treatment, mean SBP was estimated to be &lt;placeholder (95% CI)&gt; at 5 years and &lt;placeholder (95% CI)&gt; at 10 years post-randomization.</w:t>
+        <w:t xml:space="preserve">; panel A). For participants randomized to standard treatment, mean (95% CI) SBP was estimated to be 139 (138, 140) at 5 years and 137 (135, 139) post-randomization. The difference in mean SBP levels between participants randomized to intensive versus standard treatment, in mm Hg, was 6.34 (5.41, 7.27) at 5 years post-randomization, and was attenuated by 9.5 years post-randomization (</w:t>
+      </w:r>
+      <w:r>
+        <w:rPr>
+          <w:bCs/>
+          <w:b/>
+        </w:rPr>
+        <w:t xml:space="preserve">Figure 3</w:t>
+      </w:r>
+      <w:r>
+        <w:t xml:space="preserve">; Panel B).</w:t>
       </w:r>
     </w:p>
     <w:bookmarkEnd w:id="25"/>

</xml_diff>

<commit_message>
splitting bp fig; easier to read
</commit_message>
<xml_diff>
--- a/doc/manuscript.docx
+++ b/doc/manuscript.docx
@@ -1172,7 +1172,7 @@
         <w:t xml:space="preserve">Study Participants</w:t>
       </w:r>
       <w:r>
-        <w:t xml:space="preserve">. A total of 9361 participants were randomized between November 2010 and March 2013. The mean (standard deviation [SD]) age was 67.9 (9.4), with 28.2% of participants aged 75 years or older (</w:t>
+        <w:t xml:space="preserve">. A total of 9361 participants were randomized between November 2010 and March 2013. The mean (standard deviation [SD]) age was 67.9 (9.4) years, with 28.2% of participants aged 75 years or older (</w:t>
       </w:r>
       <w:r>
         <w:rPr>
@@ -1221,7 +1221,7 @@
         <w:t xml:space="preserve">eTable 2</w:t>
       </w:r>
       <w:r>
-        <w:t xml:space="preserve">). The hazard ratio (HR) for all-cause mortality comparing intensive to standard treatment was 0.83 (95% confidence interval [CI] 0.68, 1.01) during the trial, and 1.08 (95% CI 0.94, 1.23) during observational follow-up following the trial. The continuous time-dependent effect of intensive versus standard treatment indicated a benefit for all-cause mortality from 1.03 to 2.80 years from randomization, and was attenuated throughout the remainder of the cohort phase (</w:t>
+        <w:t xml:space="preserve">). The hazard ratio (HR) for all-cause mortality comparing intensive to standard treatment was 0.83 (95% confidence interval [CI] 0.68, 1.01) during the trial phase, and 1.08 (95% CI 0.94, 1.23) during the cohort phase. The continuous time-dependent effect of intensive versus standard treatment indicated a benefit for all-cause mortality from 1.03 to 2.80 years from randomization, and was attenuated throughout the remainder of the cohort phase (</w:t>
       </w:r>
       <w:r>
         <w:rPr>
@@ -1324,20 +1324,20 @@
           <w:bCs/>
           <w:b/>
         </w:rPr>
-        <w:t xml:space="preserve">Figure 3</w:t>
-      </w:r>
-      <w:r>
-        <w:t xml:space="preserve">; panel A). For participants randomized to standard treatment, mean (95% CI) SBP was estimated to be 139 (138, 140) at 5 years and 140 (137, 143) post-randomization. The difference in mean SBP levels between participants randomized to intensive versus standard treatment, in mm Hg, was 5.90 (4.87, 6.94) at 5 years post-randomization, and was attenuated by 9, 0.0833333 years post-randomization (</w:t>
+        <w:t xml:space="preserve">Figure 5</w:t>
+      </w:r>
+      <w:r>
+        <w:t xml:space="preserve">). For participants randomized to standard treatment, mean (95% CI) SBP was estimated to be 139 (138, 140) at 5 years and 140 (137, 143) post-randomization. The difference in mean SBP levels between participants randomized to intensive versus standard treatment, in mm Hg, was 5.90 (4.87, 6.94) at 5 years post-randomization, and was attenuated at 9 years post-randomization (</w:t>
       </w:r>
       <w:r>
         <w:rPr>
           <w:bCs/>
           <w:b/>
         </w:rPr>
-        <w:t xml:space="preserve">Figure 3</w:t>
-      </w:r>
-      <w:r>
-        <w:t xml:space="preserve">; Panel B).</w:t>
+        <w:t xml:space="preserve">eFigure 1</w:t>
+      </w:r>
+      <w:r>
+        <w:t xml:space="preserve">).</w:t>
       </w:r>
     </w:p>
     <w:bookmarkEnd w:id="25"/>
@@ -1751,7 +1751,7 @@
         <w:t xml:space="preserve">Figure 5</w:t>
       </w:r>
       <w:r>
-        <w:t xml:space="preserve">: (A) Mean systolic blood pressure over time by treatment group. (B) Mean difference in systolic blood pressure over time. Shaded areas indicate a 95% confidence interval for the mean. Horizontal lines during the trial period show target blood pressure values for each treatment group</w:t>
+        <w:t xml:space="preserve">: Mean systolic blood pressure over time by treatment group. Shaded areas indicate a 95% confidence interval for the mean.</w:t>
       </w:r>
       <w:r>
         <w:t xml:space="preserve"> </w:t>
@@ -18832,6 +18832,85 @@
         </w:tc>
       </w:tr>
     </w:tbl>
+    <w:p>
+      <w:r>
+        <w:br w:type="page"/>
+      </w:r>
+    </w:p>
+    <w:p>
+      <w:pPr>
+        <w:pStyle w:val="BodyText"/>
+        <w:jc xmlns:w="http://schemas.openxmlformats.org/wordprocessingml/2006/main" w:val="left"/>
+        <w:spacing xmlns:w="http://schemas.openxmlformats.org/wordprocessingml/2006/main" w:after="0" w:before="0" w:line="240"/>
+        <w:ind xmlns:w="http://schemas.openxmlformats.org/wordprocessingml/2006/main" w:firstLine="0" w:left="0" w:right="0"/>
+        <w:pBdr xmlns:w="http://schemas.openxmlformats.org/wordprocessingml/2006/main">
+          <w:bottom w:val="none" w:sz="0" w:space="0" w:color="000000"/>
+          <w:top w:val="none" w:sz="0" w:space="0" w:color="000000"/>
+          <w:left w:val="none" w:sz="0" w:space="0" w:color="000000"/>
+          <w:right w:val="none" w:sz="0" w:space="0" w:color="000000"/>
+        </w:pBdr>
+      </w:pPr>
+      <w:r>
+        <w:rPr>
+          <w:bCs/>
+          <w:b/>
+        </w:rPr>
+        <w:t xml:space="preserve">eFigure 1</w:t>
+      </w:r>
+      <w:r>
+        <w:t xml:space="preserve">: Mean difference in systolic blood pressure over time. Shaded areas indicate a 95% confidence interval for the mean.</w:t>
+      </w:r>
+      <w:r>
+        <w:t xml:space="preserve"> </w:t>
+      </w:r>
+    </w:p>
+    <w:p>
+      <w:pPr>
+        <w:jc w:val="center"/>
+        <w:pStyle w:val="Figure"/>
+      </w:pPr>
+      <w:r>
+        <w:rPr/>
+        <w:drawing xmlns:r="http://schemas.openxmlformats.org/officeDocument/2006/relationships">
+          <wp:inline distT="0" distB="0" distL="0" distR="0">
+            <wp:extent cx="10058400" cy="5715000"/>
+            <wp:docPr id="11" name="" descr=""/>
+            <wp:cNvGraphicFramePr>
+              <a:graphicFrameLocks xmlns:a="http://schemas.openxmlformats.org/drawingml/2006/main" noChangeAspect="1"/>
+            </wp:cNvGraphicFramePr>
+            <a:graphic xmlns:a="http://schemas.openxmlformats.org/drawingml/2006/main">
+              <a:graphicData uri="http://schemas.openxmlformats.org/drawingml/2006/picture">
+                <pic:pic xmlns:pic="http://schemas.openxmlformats.org/drawingml/2006/picture">
+                  <pic:nvPicPr>
+                    <pic:cNvPr id="12" name=""/>
+                    <pic:cNvPicPr>
+                      <a:picLocks noChangeAspect="1" noChangeArrowheads="1"/>
+                    </pic:cNvPicPr>
+                  </pic:nvPicPr>
+                  <pic:blipFill>
+                    <a:blip r:embed="rId76"/>
+                    <a:srcRect/>
+                    <a:stretch>
+                      <a:fillRect/>
+                    </a:stretch>
+                  </pic:blipFill>
+                  <pic:spPr bwMode="auto">
+                    <a:xfrm>
+                      <a:off x="0" y="0"/>
+                      <a:ext cx="139700" cy="79375"/>
+                    </a:xfrm>
+                    <a:prstGeom prst="rect">
+                      <a:avLst/>
+                    </a:prstGeom>
+                    <a:noFill/>
+                  </pic:spPr>
+                </pic:pic>
+              </a:graphicData>
+            </a:graphic>
+          </wp:inline>
+        </w:drawing>
+      </w:r>
+    </w:p>
     <w:p>
       <w:pPr>
         <w:sectPr>

</xml_diff>